<commit_message>
Adding index & Introduction
</commit_message>
<xml_diff>
--- a/Interim-Report/Interim_Report_Group_2.docx
+++ b/Interim-Report/Interim_Report_Group_2.docx
@@ -12,15 +12,25 @@
           <w:szCs w:val="40"/>
         </w:rPr>
       </w:pPr>
-      <w:r>
-        <w:rPr>
-          <w:b/>
+    </w:p>
+    <w:p>
+      <w:pPr>
+        <w:jc w:val="center"/>
+        <w:rPr>
+          <w:color w:val="0B5394"/>
+        </w:rPr>
+      </w:pPr>
+      <w:bookmarkStart w:id="0" w:name="_gjdgxs" w:colFirst="0" w:colLast="0"/>
+      <w:bookmarkStart w:id="1" w:name="_Toc211950939"/>
+      <w:bookmarkStart w:id="2" w:name="_Toc211950940"/>
+      <w:bookmarkEnd w:id="0"/>
+      <w:r>
+        <w:rPr>
           <w:noProof/>
-          <w:sz w:val="28"/>
           <w:lang w:val="en-GB"/>
         </w:rPr>
         <w:drawing>
-          <wp:inline distT="0" distB="0" distL="0" distR="0" wp14:anchorId="1EE4E5E0" wp14:editId="4E5396E5">
+          <wp:inline distT="0" distB="0" distL="0" distR="0" wp14:anchorId="38046BD7" wp14:editId="1CA9DDC4">
             <wp:extent cx="2018410" cy="1325188"/>
             <wp:effectExtent l="0" t="0" r="0" b="0"/>
             <wp:docPr id="1" name="image1.png" descr="../../../../../../../../../../Users/andreacurley/Desktop/Screen%20"/>
@@ -33,7 +43,7 @@
                     <pic:cNvPicPr preferRelativeResize="0"/>
                   </pic:nvPicPr>
                   <pic:blipFill>
-                    <a:blip r:embed="rId7"/>
+                    <a:blip r:embed="rId8"/>
                     <a:srcRect/>
                     <a:stretch>
                       <a:fillRect/>
@@ -55,89 +65,90 @@
           </wp:inline>
         </w:drawing>
       </w:r>
-    </w:p>
-    <w:p>
-      <w:pPr>
-        <w:pStyle w:val="Heading1"/>
+      <w:bookmarkEnd w:id="1"/>
+    </w:p>
+    <w:p>
+      <w:pPr>
         <w:jc w:val="center"/>
         <w:rPr>
-          <w:color w:val="0B5394"/>
+          <w:rFonts w:asciiTheme="majorHAnsi" w:hAnsiTheme="majorHAnsi" w:cstheme="majorHAnsi"/>
+          <w:color w:val="0070C0"/>
           <w:sz w:val="40"/>
           <w:szCs w:val="40"/>
         </w:rPr>
       </w:pPr>
-      <w:bookmarkStart w:id="0" w:name="_gjdgxs" w:colFirst="0" w:colLast="0"/>
-      <w:bookmarkEnd w:id="0"/>
-      <w:r>
-        <w:rPr>
-          <w:color w:val="0B5394"/>
+      <w:r>
+        <w:rPr>
+          <w:rFonts w:asciiTheme="majorHAnsi" w:hAnsiTheme="majorHAnsi" w:cstheme="majorHAnsi"/>
+          <w:color w:val="215E99" w:themeColor="text2" w:themeTint="BF"/>
           <w:sz w:val="40"/>
           <w:szCs w:val="40"/>
         </w:rPr>
         <w:t>MSc in Computer Science - Team Project</w:t>
       </w:r>
-    </w:p>
-    <w:p>
-      <w:pPr>
-        <w:pStyle w:val="Heading1"/>
+      <w:bookmarkEnd w:id="2"/>
+    </w:p>
+    <w:p>
+      <w:pPr>
         <w:jc w:val="center"/>
-        <w:rPr>
-          <w:color w:val="000000"/>
+      </w:pPr>
+      <w:bookmarkStart w:id="3" w:name="_bqb1xel2rokd"/>
+      <w:bookmarkStart w:id="4" w:name="_Toc211950941"/>
+      <w:bookmarkEnd w:id="3"/>
+    </w:p>
+    <w:p>
+      <w:pPr>
+        <w:jc w:val="center"/>
+        <w:rPr>
+          <w:rFonts w:asciiTheme="majorHAnsi" w:hAnsiTheme="majorHAnsi" w:cstheme="majorHAnsi"/>
           <w:sz w:val="40"/>
           <w:szCs w:val="40"/>
         </w:rPr>
       </w:pPr>
-      <w:bookmarkStart w:id="1" w:name="_bqb1xel2rokd" w:colFirst="0" w:colLast="0"/>
-      <w:bookmarkEnd w:id="1"/>
-      <w:r>
-        <w:rPr>
-          <w:color w:val="000000"/>
+      <w:r>
+        <w:rPr>
+          <w:rFonts w:asciiTheme="majorHAnsi" w:hAnsiTheme="majorHAnsi" w:cstheme="majorHAnsi"/>
           <w:sz w:val="40"/>
           <w:szCs w:val="40"/>
         </w:rPr>
-        <w:t xml:space="preserve"> Interim Report </w:t>
-      </w:r>
-    </w:p>
-    <w:p>
-      <w:pPr>
-        <w:pStyle w:val="Heading1"/>
+        <w:t>Interim Report</w:t>
+      </w:r>
+      <w:bookmarkEnd w:id="4"/>
+    </w:p>
+    <w:p>
+      <w:pPr>
+        <w:jc w:val="center"/>
+        <w:rPr>
+          <w:b/>
+          <w:bCs/>
+          <w:sz w:val="48"/>
+          <w:szCs w:val="48"/>
+        </w:rPr>
+      </w:pPr>
+      <w:bookmarkStart w:id="5" w:name="_Toc211950942"/>
+    </w:p>
+    <w:p>
+      <w:pPr>
         <w:jc w:val="center"/>
         <w:rPr>
           <w:rFonts w:asciiTheme="minorBidi" w:hAnsiTheme="minorBidi" w:cstheme="minorBidi"/>
           <w:b/>
-          <w:color w:val="0F9ED5" w:themeColor="accent4"/>
-          <w:spacing w:val="0"/>
+          <w:bCs/>
           <w:sz w:val="48"/>
           <w:szCs w:val="48"/>
-          <w14:textOutline w14:w="0" w14:cap="flat" w14:cmpd="sng" w14:algn="ctr">
-            <w14:noFill/>
-            <w14:prstDash w14:val="solid"/>
-            <w14:round/>
-          </w14:textOutline>
-          <w14:props3d w14:extrusionH="57150" w14:contourW="0" w14:prstMaterial="softEdge">
-            <w14:bevelT w14:w="25400" w14:h="38100" w14:prst="circle"/>
-          </w14:props3d>
         </w:rPr>
       </w:pPr>
       <w:r>
         <w:rPr>
           <w:rFonts w:asciiTheme="minorBidi" w:hAnsiTheme="minorBidi" w:cstheme="minorBidi"/>
           <w:b/>
-          <w:color w:val="0F9ED5" w:themeColor="accent4"/>
-          <w:spacing w:val="0"/>
+          <w:bCs/>
           <w:sz w:val="48"/>
           <w:szCs w:val="48"/>
-          <w14:textOutline w14:w="0" w14:cap="flat" w14:cmpd="sng" w14:algn="ctr">
-            <w14:noFill/>
-            <w14:prstDash w14:val="solid"/>
-            <w14:round/>
-          </w14:textOutline>
-          <w14:props3d w14:extrusionH="57150" w14:contourW="0" w14:prstMaterial="softEdge">
-            <w14:bevelT w14:w="25400" w14:h="38100" w14:prst="circle"/>
-          </w14:props3d>
         </w:rPr>
         <w:t>Group 2 – SafePath App</w:t>
       </w:r>
+      <w:bookmarkEnd w:id="5"/>
     </w:p>
     <w:p>
       <w:pPr>
@@ -200,10 +211,10 @@
           <w:noProof/>
         </w:rPr>
         <w:drawing>
-          <wp:inline distT="0" distB="0" distL="0" distR="0" wp14:anchorId="51569188" wp14:editId="27C1EDFF">
+          <wp:inline distT="0" distB="0" distL="0" distR="0" wp14:anchorId="3BAD66B2" wp14:editId="064980E0">
             <wp:extent cx="1961741" cy="1961741"/>
             <wp:effectExtent l="0" t="0" r="0" b="0"/>
-            <wp:docPr id="1923849897" name="Picture 1"/>
+            <wp:docPr id="1923849897" name="Picture 1" descr="A blue shield with a road and a check mark&#10;&#10;AI-generated content may be incorrect."/>
             <wp:cNvGraphicFramePr>
               <a:graphicFrameLocks xmlns:a="http://schemas.openxmlformats.org/drawingml/2006/main" noChangeAspect="1"/>
             </wp:cNvGraphicFramePr>
@@ -211,11 +222,11 @@
               <a:graphicData uri="http://schemas.openxmlformats.org/drawingml/2006/picture">
                 <pic:pic xmlns:pic="http://schemas.openxmlformats.org/drawingml/2006/picture">
                   <pic:nvPicPr>
-                    <pic:cNvPr id="1923849897" name="Picture 1"/>
+                    <pic:cNvPr id="1923849897" name="Picture 1" descr="A blue shield with a road and a check mark&#10;&#10;AI-generated content may be incorrect."/>
                     <pic:cNvPicPr/>
                   </pic:nvPicPr>
                   <pic:blipFill>
-                    <a:blip r:embed="rId8"/>
+                    <a:blip r:embed="rId9"/>
                     <a:stretch>
                       <a:fillRect/>
                     </a:stretch>
@@ -345,8 +356,19 @@
           <w:szCs w:val="26"/>
           <w:lang w:val="en-GB"/>
         </w:rPr>
-        <w:t>D24126048 – Shalini Kuruguntla</w:t>
-      </w:r>
+        <w:t xml:space="preserve">D24126048 – Shalini </w:t>
+      </w:r>
+      <w:proofErr w:type="spellStart"/>
+      <w:r>
+        <w:rPr>
+          <w:rFonts w:asciiTheme="majorHAnsi" w:hAnsiTheme="majorHAnsi" w:cstheme="majorHAnsi"/>
+          <w:sz w:val="26"/>
+          <w:szCs w:val="26"/>
+          <w:lang w:val="en-GB"/>
+        </w:rPr>
+        <w:t>Kuruguntla</w:t>
+      </w:r>
+      <w:proofErr w:type="spellEnd"/>
     </w:p>
     <w:p>
       <w:pPr>
@@ -416,6 +438,32 @@
     </w:p>
     <w:p>
       <w:pPr>
+        <w:jc w:val="center"/>
+      </w:pPr>
+      <w:r>
+        <w:rPr>
+          <w:b/>
+          <w:bCs/>
+        </w:rPr>
+        <w:t>1</w:t>
+      </w:r>
+      <w:r>
+        <w:rPr>
+          <w:b/>
+          <w:bCs/>
+        </w:rPr>
+        <w:t>7</w:t>
+      </w:r>
+      <w:r>
+        <w:rPr>
+          <w:b/>
+          <w:bCs/>
+        </w:rPr>
+        <w:t>/10/2025</w:t>
+      </w:r>
+    </w:p>
+    <w:p>
+      <w:pPr>
         <w:widowControl w:val="0"/>
         <w:pBdr>
           <w:top w:val="nil"/>
@@ -432,8 +480,8 @@
           <w:color w:val="000000"/>
         </w:rPr>
         <w:sectPr>
-          <w:footerReference w:type="even" r:id="rId9"/>
-          <w:footerReference w:type="default" r:id="rId10"/>
+          <w:footerReference w:type="even" r:id="rId10"/>
+          <w:footerReference w:type="default" r:id="rId11"/>
           <w:pgSz w:w="11900" w:h="16840"/>
           <w:pgMar w:top="1440" w:right="1800" w:bottom="1440" w:left="1800" w:header="708" w:footer="708" w:gutter="0"/>
           <w:pgNumType w:start="1"/>
@@ -445,30 +493,1326 @@
           <w:b/>
           <w:bCs/>
         </w:rPr>
-        <w:t>1</w:t>
-      </w:r>
-      <w:r>
-        <w:rPr>
-          <w:b/>
-          <w:bCs/>
-        </w:rPr>
-        <w:t>5</w:t>
-      </w:r>
-      <w:r>
-        <w:rPr>
-          <w:b/>
-          <w:bCs/>
-        </w:rPr>
-        <w:t>/10/2025</w:t>
-      </w:r>
-      <w:r>
-        <w:rPr>
-          <w:b/>
-          <w:bCs/>
-        </w:rPr>
         <w:br w:type="page"/>
       </w:r>
     </w:p>
+    <w:sdt>
+      <w:sdtPr>
+        <w:rPr>
+          <w:rFonts w:ascii="Times New Roman" w:eastAsia="Times New Roman" w:hAnsi="Times New Roman" w:cs="Times New Roman"/>
+          <w:b w:val="0"/>
+          <w:bCs w:val="0"/>
+          <w:color w:val="auto"/>
+          <w:spacing w:val="0"/>
+          <w:sz w:val="24"/>
+          <w:szCs w:val="24"/>
+          <w:lang w:val="en-IE"/>
+        </w:rPr>
+        <w:id w:val="-217135848"/>
+        <w:docPartObj>
+          <w:docPartGallery w:val="Table of Contents"/>
+          <w:docPartUnique/>
+        </w:docPartObj>
+      </w:sdtPr>
+      <w:sdtEndPr>
+        <w:rPr>
+          <w:noProof/>
+        </w:rPr>
+      </w:sdtEndPr>
+      <w:sdtContent>
+        <w:p>
+          <w:pPr>
+            <w:pStyle w:val="TOCHeading"/>
+          </w:pPr>
+          <w:r>
+            <w:t>Table of Contents</w:t>
+          </w:r>
+        </w:p>
+        <w:p>
+          <w:pPr>
+            <w:pStyle w:val="TOC1"/>
+            <w:tabs>
+              <w:tab w:val="left" w:pos="480"/>
+              <w:tab w:val="right" w:leader="dot" w:pos="8290"/>
+            </w:tabs>
+            <w:rPr>
+              <w:rFonts w:eastAsiaTheme="minorEastAsia" w:cstheme="minorBidi"/>
+              <w:b w:val="0"/>
+              <w:bCs w:val="0"/>
+              <w:i w:val="0"/>
+              <w:iCs w:val="0"/>
+              <w:noProof/>
+              <w:kern w:val="2"/>
+              <w:szCs w:val="24"/>
+              <w14:ligatures w14:val="standardContextual"/>
+            </w:rPr>
+          </w:pPr>
+          <w:r>
+            <w:rPr>
+              <w:b w:val="0"/>
+              <w:bCs w:val="0"/>
+            </w:rPr>
+            <w:fldChar w:fldCharType="begin"/>
+          </w:r>
+          <w:r>
+            <w:instrText xml:space="preserve"> TOC \o "1-3" \h \z \u </w:instrText>
+          </w:r>
+          <w:r>
+            <w:rPr>
+              <w:b w:val="0"/>
+              <w:bCs w:val="0"/>
+            </w:rPr>
+            <w:fldChar w:fldCharType="separate"/>
+          </w:r>
+          <w:hyperlink w:anchor="_Toc211951574" w:history="1">
+            <w:r>
+              <w:rPr>
+                <w:rStyle w:val="Hyperlink"/>
+                <w:rFonts w:eastAsia="Calibri"/>
+                <w:noProof/>
+              </w:rPr>
+              <w:t>1.</w:t>
+            </w:r>
+            <w:r>
+              <w:rPr>
+                <w:rFonts w:eastAsiaTheme="minorEastAsia" w:cstheme="minorBidi"/>
+                <w:b w:val="0"/>
+                <w:bCs w:val="0"/>
+                <w:i w:val="0"/>
+                <w:iCs w:val="0"/>
+                <w:noProof/>
+                <w:kern w:val="2"/>
+                <w:szCs w:val="24"/>
+                <w14:ligatures w14:val="standardContextual"/>
+              </w:rPr>
+              <w:tab/>
+            </w:r>
+            <w:r>
+              <w:rPr>
+                <w:rStyle w:val="Hyperlink"/>
+                <w:rFonts w:eastAsia="Calibri"/>
+                <w:noProof/>
+              </w:rPr>
+              <w:t>Introduction</w:t>
+            </w:r>
+            <w:r>
+              <w:rPr>
+                <w:noProof/>
+                <w:webHidden/>
+              </w:rPr>
+              <w:tab/>
+            </w:r>
+            <w:r>
+              <w:rPr>
+                <w:noProof/>
+                <w:webHidden/>
+              </w:rPr>
+              <w:fldChar w:fldCharType="begin"/>
+            </w:r>
+            <w:r>
+              <w:rPr>
+                <w:noProof/>
+                <w:webHidden/>
+              </w:rPr>
+              <w:instrText xml:space="preserve"> PAGEREF _Toc211951574 \h </w:instrText>
+            </w:r>
+            <w:r>
+              <w:rPr>
+                <w:noProof/>
+                <w:webHidden/>
+              </w:rPr>
+            </w:r>
+            <w:r>
+              <w:rPr>
+                <w:noProof/>
+                <w:webHidden/>
+              </w:rPr>
+              <w:fldChar w:fldCharType="separate"/>
+            </w:r>
+            <w:r>
+              <w:rPr>
+                <w:noProof/>
+                <w:webHidden/>
+              </w:rPr>
+              <w:t>3</w:t>
+            </w:r>
+            <w:r>
+              <w:rPr>
+                <w:noProof/>
+                <w:webHidden/>
+              </w:rPr>
+              <w:fldChar w:fldCharType="end"/>
+            </w:r>
+          </w:hyperlink>
+        </w:p>
+        <w:p>
+          <w:pPr>
+            <w:pStyle w:val="TOC1"/>
+            <w:tabs>
+              <w:tab w:val="left" w:pos="480"/>
+              <w:tab w:val="right" w:leader="dot" w:pos="8290"/>
+            </w:tabs>
+            <w:rPr>
+              <w:rFonts w:eastAsiaTheme="minorEastAsia" w:cstheme="minorBidi"/>
+              <w:b w:val="0"/>
+              <w:bCs w:val="0"/>
+              <w:i w:val="0"/>
+              <w:iCs w:val="0"/>
+              <w:noProof/>
+              <w:kern w:val="2"/>
+              <w:szCs w:val="24"/>
+              <w14:ligatures w14:val="standardContextual"/>
+            </w:rPr>
+          </w:pPr>
+          <w:hyperlink w:anchor="_Toc211951575" w:history="1">
+            <w:r>
+              <w:rPr>
+                <w:rStyle w:val="Hyperlink"/>
+                <w:rFonts w:eastAsia="Calibri"/>
+                <w:noProof/>
+              </w:rPr>
+              <w:t>2.</w:t>
+            </w:r>
+            <w:r>
+              <w:rPr>
+                <w:rFonts w:eastAsiaTheme="minorEastAsia" w:cstheme="minorBidi"/>
+                <w:b w:val="0"/>
+                <w:bCs w:val="0"/>
+                <w:i w:val="0"/>
+                <w:iCs w:val="0"/>
+                <w:noProof/>
+                <w:kern w:val="2"/>
+                <w:szCs w:val="24"/>
+                <w14:ligatures w14:val="standardContextual"/>
+              </w:rPr>
+              <w:tab/>
+            </w:r>
+            <w:r>
+              <w:rPr>
+                <w:rStyle w:val="Hyperlink"/>
+                <w:rFonts w:eastAsia="Calibri"/>
+                <w:noProof/>
+              </w:rPr>
+              <w:t>User Scenario</w:t>
+            </w:r>
+            <w:r>
+              <w:rPr>
+                <w:noProof/>
+                <w:webHidden/>
+              </w:rPr>
+              <w:tab/>
+            </w:r>
+            <w:r>
+              <w:rPr>
+                <w:noProof/>
+                <w:webHidden/>
+              </w:rPr>
+              <w:fldChar w:fldCharType="begin"/>
+            </w:r>
+            <w:r>
+              <w:rPr>
+                <w:noProof/>
+                <w:webHidden/>
+              </w:rPr>
+              <w:instrText xml:space="preserve"> PAGEREF _Toc211951575 \h </w:instrText>
+            </w:r>
+            <w:r>
+              <w:rPr>
+                <w:noProof/>
+                <w:webHidden/>
+              </w:rPr>
+            </w:r>
+            <w:r>
+              <w:rPr>
+                <w:noProof/>
+                <w:webHidden/>
+              </w:rPr>
+              <w:fldChar w:fldCharType="separate"/>
+            </w:r>
+            <w:r>
+              <w:rPr>
+                <w:noProof/>
+                <w:webHidden/>
+              </w:rPr>
+              <w:t>4</w:t>
+            </w:r>
+            <w:r>
+              <w:rPr>
+                <w:noProof/>
+                <w:webHidden/>
+              </w:rPr>
+              <w:fldChar w:fldCharType="end"/>
+            </w:r>
+          </w:hyperlink>
+        </w:p>
+        <w:p>
+          <w:pPr>
+            <w:pStyle w:val="TOC1"/>
+            <w:tabs>
+              <w:tab w:val="left" w:pos="480"/>
+              <w:tab w:val="right" w:leader="dot" w:pos="8290"/>
+            </w:tabs>
+            <w:rPr>
+              <w:rFonts w:eastAsiaTheme="minorEastAsia" w:cstheme="minorBidi"/>
+              <w:b w:val="0"/>
+              <w:bCs w:val="0"/>
+              <w:i w:val="0"/>
+              <w:iCs w:val="0"/>
+              <w:noProof/>
+              <w:kern w:val="2"/>
+              <w:szCs w:val="24"/>
+              <w14:ligatures w14:val="standardContextual"/>
+            </w:rPr>
+          </w:pPr>
+          <w:hyperlink w:anchor="_Toc211951576" w:history="1">
+            <w:r>
+              <w:rPr>
+                <w:rStyle w:val="Hyperlink"/>
+                <w:rFonts w:eastAsia="Calibri"/>
+                <w:noProof/>
+              </w:rPr>
+              <w:t>3.</w:t>
+            </w:r>
+            <w:r>
+              <w:rPr>
+                <w:rFonts w:eastAsiaTheme="minorEastAsia" w:cstheme="minorBidi"/>
+                <w:b w:val="0"/>
+                <w:bCs w:val="0"/>
+                <w:i w:val="0"/>
+                <w:iCs w:val="0"/>
+                <w:noProof/>
+                <w:kern w:val="2"/>
+                <w:szCs w:val="24"/>
+                <w14:ligatures w14:val="standardContextual"/>
+              </w:rPr>
+              <w:tab/>
+            </w:r>
+            <w:r>
+              <w:rPr>
+                <w:rStyle w:val="Hyperlink"/>
+                <w:rFonts w:eastAsia="Calibri"/>
+                <w:noProof/>
+              </w:rPr>
+              <w:t>Technical Problem</w:t>
+            </w:r>
+            <w:r>
+              <w:rPr>
+                <w:noProof/>
+                <w:webHidden/>
+              </w:rPr>
+              <w:tab/>
+            </w:r>
+            <w:r>
+              <w:rPr>
+                <w:noProof/>
+                <w:webHidden/>
+              </w:rPr>
+              <w:fldChar w:fldCharType="begin"/>
+            </w:r>
+            <w:r>
+              <w:rPr>
+                <w:noProof/>
+                <w:webHidden/>
+              </w:rPr>
+              <w:instrText xml:space="preserve"> PAGEREF _Toc211951576 \h </w:instrText>
+            </w:r>
+            <w:r>
+              <w:rPr>
+                <w:noProof/>
+                <w:webHidden/>
+              </w:rPr>
+            </w:r>
+            <w:r>
+              <w:rPr>
+                <w:noProof/>
+                <w:webHidden/>
+              </w:rPr>
+              <w:fldChar w:fldCharType="separate"/>
+            </w:r>
+            <w:r>
+              <w:rPr>
+                <w:noProof/>
+                <w:webHidden/>
+              </w:rPr>
+              <w:t>4</w:t>
+            </w:r>
+            <w:r>
+              <w:rPr>
+                <w:noProof/>
+                <w:webHidden/>
+              </w:rPr>
+              <w:fldChar w:fldCharType="end"/>
+            </w:r>
+          </w:hyperlink>
+        </w:p>
+        <w:p>
+          <w:pPr>
+            <w:pStyle w:val="TOC1"/>
+            <w:tabs>
+              <w:tab w:val="left" w:pos="480"/>
+              <w:tab w:val="right" w:leader="dot" w:pos="8290"/>
+            </w:tabs>
+            <w:rPr>
+              <w:rFonts w:eastAsiaTheme="minorEastAsia" w:cstheme="minorBidi"/>
+              <w:b w:val="0"/>
+              <w:bCs w:val="0"/>
+              <w:i w:val="0"/>
+              <w:iCs w:val="0"/>
+              <w:noProof/>
+              <w:kern w:val="2"/>
+              <w:szCs w:val="24"/>
+              <w14:ligatures w14:val="standardContextual"/>
+            </w:rPr>
+          </w:pPr>
+          <w:hyperlink w:anchor="_Toc211951577" w:history="1">
+            <w:r>
+              <w:rPr>
+                <w:rStyle w:val="Hyperlink"/>
+                <w:rFonts w:eastAsia="Calibri"/>
+                <w:noProof/>
+              </w:rPr>
+              <w:t>4.</w:t>
+            </w:r>
+            <w:r>
+              <w:rPr>
+                <w:rFonts w:eastAsiaTheme="minorEastAsia" w:cstheme="minorBidi"/>
+                <w:b w:val="0"/>
+                <w:bCs w:val="0"/>
+                <w:i w:val="0"/>
+                <w:iCs w:val="0"/>
+                <w:noProof/>
+                <w:kern w:val="2"/>
+                <w:szCs w:val="24"/>
+                <w14:ligatures w14:val="standardContextual"/>
+              </w:rPr>
+              <w:tab/>
+            </w:r>
+            <w:r>
+              <w:rPr>
+                <w:rStyle w:val="Hyperlink"/>
+                <w:rFonts w:eastAsia="Calibri"/>
+                <w:noProof/>
+              </w:rPr>
+              <w:t>Technical Solution</w:t>
+            </w:r>
+            <w:r>
+              <w:rPr>
+                <w:noProof/>
+                <w:webHidden/>
+              </w:rPr>
+              <w:tab/>
+            </w:r>
+            <w:r>
+              <w:rPr>
+                <w:noProof/>
+                <w:webHidden/>
+              </w:rPr>
+              <w:fldChar w:fldCharType="begin"/>
+            </w:r>
+            <w:r>
+              <w:rPr>
+                <w:noProof/>
+                <w:webHidden/>
+              </w:rPr>
+              <w:instrText xml:space="preserve"> PAGEREF _Toc211951577 \h </w:instrText>
+            </w:r>
+            <w:r>
+              <w:rPr>
+                <w:noProof/>
+                <w:webHidden/>
+              </w:rPr>
+            </w:r>
+            <w:r>
+              <w:rPr>
+                <w:noProof/>
+                <w:webHidden/>
+              </w:rPr>
+              <w:fldChar w:fldCharType="separate"/>
+            </w:r>
+            <w:r>
+              <w:rPr>
+                <w:noProof/>
+                <w:webHidden/>
+              </w:rPr>
+              <w:t>4</w:t>
+            </w:r>
+            <w:r>
+              <w:rPr>
+                <w:noProof/>
+                <w:webHidden/>
+              </w:rPr>
+              <w:fldChar w:fldCharType="end"/>
+            </w:r>
+          </w:hyperlink>
+        </w:p>
+        <w:p>
+          <w:pPr>
+            <w:pStyle w:val="TOC1"/>
+            <w:tabs>
+              <w:tab w:val="left" w:pos="480"/>
+              <w:tab w:val="right" w:leader="dot" w:pos="8290"/>
+            </w:tabs>
+            <w:rPr>
+              <w:rFonts w:eastAsiaTheme="minorEastAsia" w:cstheme="minorBidi"/>
+              <w:b w:val="0"/>
+              <w:bCs w:val="0"/>
+              <w:i w:val="0"/>
+              <w:iCs w:val="0"/>
+              <w:noProof/>
+              <w:kern w:val="2"/>
+              <w:szCs w:val="24"/>
+              <w14:ligatures w14:val="standardContextual"/>
+            </w:rPr>
+          </w:pPr>
+          <w:hyperlink w:anchor="_Toc211951578" w:history="1">
+            <w:r>
+              <w:rPr>
+                <w:rStyle w:val="Hyperlink"/>
+                <w:rFonts w:eastAsia="Calibri"/>
+                <w:noProof/>
+              </w:rPr>
+              <w:t>5.</w:t>
+            </w:r>
+            <w:r>
+              <w:rPr>
+                <w:rFonts w:eastAsiaTheme="minorEastAsia" w:cstheme="minorBidi"/>
+                <w:b w:val="0"/>
+                <w:bCs w:val="0"/>
+                <w:i w:val="0"/>
+                <w:iCs w:val="0"/>
+                <w:noProof/>
+                <w:kern w:val="2"/>
+                <w:szCs w:val="24"/>
+                <w14:ligatures w14:val="standardContextual"/>
+              </w:rPr>
+              <w:tab/>
+            </w:r>
+            <w:r>
+              <w:rPr>
+                <w:rStyle w:val="Hyperlink"/>
+                <w:rFonts w:eastAsia="Calibri"/>
+                <w:noProof/>
+              </w:rPr>
+              <w:t>Evaluation</w:t>
+            </w:r>
+            <w:r>
+              <w:rPr>
+                <w:noProof/>
+                <w:webHidden/>
+              </w:rPr>
+              <w:tab/>
+            </w:r>
+            <w:r>
+              <w:rPr>
+                <w:noProof/>
+                <w:webHidden/>
+              </w:rPr>
+              <w:fldChar w:fldCharType="begin"/>
+            </w:r>
+            <w:r>
+              <w:rPr>
+                <w:noProof/>
+                <w:webHidden/>
+              </w:rPr>
+              <w:instrText xml:space="preserve"> PAGEREF _Toc211951578 \h </w:instrText>
+            </w:r>
+            <w:r>
+              <w:rPr>
+                <w:noProof/>
+                <w:webHidden/>
+              </w:rPr>
+            </w:r>
+            <w:r>
+              <w:rPr>
+                <w:noProof/>
+                <w:webHidden/>
+              </w:rPr>
+              <w:fldChar w:fldCharType="separate"/>
+            </w:r>
+            <w:r>
+              <w:rPr>
+                <w:noProof/>
+                <w:webHidden/>
+              </w:rPr>
+              <w:t>4</w:t>
+            </w:r>
+            <w:r>
+              <w:rPr>
+                <w:noProof/>
+                <w:webHidden/>
+              </w:rPr>
+              <w:fldChar w:fldCharType="end"/>
+            </w:r>
+          </w:hyperlink>
+        </w:p>
+        <w:p>
+          <w:pPr>
+            <w:pStyle w:val="TOC1"/>
+            <w:tabs>
+              <w:tab w:val="left" w:pos="480"/>
+              <w:tab w:val="right" w:leader="dot" w:pos="8290"/>
+            </w:tabs>
+            <w:rPr>
+              <w:rFonts w:eastAsiaTheme="minorEastAsia" w:cstheme="minorBidi"/>
+              <w:b w:val="0"/>
+              <w:bCs w:val="0"/>
+              <w:i w:val="0"/>
+              <w:iCs w:val="0"/>
+              <w:noProof/>
+              <w:kern w:val="2"/>
+              <w:szCs w:val="24"/>
+              <w14:ligatures w14:val="standardContextual"/>
+            </w:rPr>
+          </w:pPr>
+          <w:hyperlink w:anchor="_Toc211951579" w:history="1">
+            <w:r>
+              <w:rPr>
+                <w:rStyle w:val="Hyperlink"/>
+                <w:rFonts w:eastAsia="Calibri"/>
+                <w:noProof/>
+              </w:rPr>
+              <w:t>6.</w:t>
+            </w:r>
+            <w:r>
+              <w:rPr>
+                <w:rFonts w:eastAsiaTheme="minorEastAsia" w:cstheme="minorBidi"/>
+                <w:b w:val="0"/>
+                <w:bCs w:val="0"/>
+                <w:i w:val="0"/>
+                <w:iCs w:val="0"/>
+                <w:noProof/>
+                <w:kern w:val="2"/>
+                <w:szCs w:val="24"/>
+                <w14:ligatures w14:val="standardContextual"/>
+              </w:rPr>
+              <w:tab/>
+            </w:r>
+            <w:r>
+              <w:rPr>
+                <w:rStyle w:val="Hyperlink"/>
+                <w:rFonts w:eastAsia="Calibri"/>
+                <w:noProof/>
+              </w:rPr>
+              <w:t>Conclusion</w:t>
+            </w:r>
+            <w:r>
+              <w:rPr>
+                <w:noProof/>
+                <w:webHidden/>
+              </w:rPr>
+              <w:tab/>
+            </w:r>
+            <w:r>
+              <w:rPr>
+                <w:noProof/>
+                <w:webHidden/>
+              </w:rPr>
+              <w:fldChar w:fldCharType="begin"/>
+            </w:r>
+            <w:r>
+              <w:rPr>
+                <w:noProof/>
+                <w:webHidden/>
+              </w:rPr>
+              <w:instrText xml:space="preserve"> PAGEREF _Toc211951579 \h </w:instrText>
+            </w:r>
+            <w:r>
+              <w:rPr>
+                <w:noProof/>
+                <w:webHidden/>
+              </w:rPr>
+            </w:r>
+            <w:r>
+              <w:rPr>
+                <w:noProof/>
+                <w:webHidden/>
+              </w:rPr>
+              <w:fldChar w:fldCharType="separate"/>
+            </w:r>
+            <w:r>
+              <w:rPr>
+                <w:noProof/>
+                <w:webHidden/>
+              </w:rPr>
+              <w:t>4</w:t>
+            </w:r>
+            <w:r>
+              <w:rPr>
+                <w:noProof/>
+                <w:webHidden/>
+              </w:rPr>
+              <w:fldChar w:fldCharType="end"/>
+            </w:r>
+          </w:hyperlink>
+        </w:p>
+        <w:p>
+          <w:pPr>
+            <w:pStyle w:val="TOC1"/>
+            <w:tabs>
+              <w:tab w:val="left" w:pos="480"/>
+              <w:tab w:val="right" w:leader="dot" w:pos="8290"/>
+            </w:tabs>
+            <w:rPr>
+              <w:rFonts w:eastAsiaTheme="minorEastAsia" w:cstheme="minorBidi"/>
+              <w:b w:val="0"/>
+              <w:bCs w:val="0"/>
+              <w:i w:val="0"/>
+              <w:iCs w:val="0"/>
+              <w:noProof/>
+              <w:kern w:val="2"/>
+              <w:szCs w:val="24"/>
+              <w14:ligatures w14:val="standardContextual"/>
+            </w:rPr>
+          </w:pPr>
+          <w:hyperlink w:anchor="_Toc211951580" w:history="1">
+            <w:r>
+              <w:rPr>
+                <w:rStyle w:val="Hyperlink"/>
+                <w:rFonts w:eastAsia="Calibri"/>
+                <w:noProof/>
+              </w:rPr>
+              <w:t>7.</w:t>
+            </w:r>
+            <w:r>
+              <w:rPr>
+                <w:rFonts w:eastAsiaTheme="minorEastAsia" w:cstheme="minorBidi"/>
+                <w:b w:val="0"/>
+                <w:bCs w:val="0"/>
+                <w:i w:val="0"/>
+                <w:iCs w:val="0"/>
+                <w:noProof/>
+                <w:kern w:val="2"/>
+                <w:szCs w:val="24"/>
+                <w14:ligatures w14:val="standardContextual"/>
+              </w:rPr>
+              <w:tab/>
+            </w:r>
+            <w:r>
+              <w:rPr>
+                <w:rStyle w:val="Hyperlink"/>
+                <w:rFonts w:eastAsia="Calibri"/>
+                <w:noProof/>
+              </w:rPr>
+              <w:t>References and Key Resources</w:t>
+            </w:r>
+            <w:r>
+              <w:rPr>
+                <w:noProof/>
+                <w:webHidden/>
+              </w:rPr>
+              <w:tab/>
+            </w:r>
+            <w:r>
+              <w:rPr>
+                <w:noProof/>
+                <w:webHidden/>
+              </w:rPr>
+              <w:fldChar w:fldCharType="begin"/>
+            </w:r>
+            <w:r>
+              <w:rPr>
+                <w:noProof/>
+                <w:webHidden/>
+              </w:rPr>
+              <w:instrText xml:space="preserve"> PAGEREF _Toc211951580 \h </w:instrText>
+            </w:r>
+            <w:r>
+              <w:rPr>
+                <w:noProof/>
+                <w:webHidden/>
+              </w:rPr>
+            </w:r>
+            <w:r>
+              <w:rPr>
+                <w:noProof/>
+                <w:webHidden/>
+              </w:rPr>
+              <w:fldChar w:fldCharType="separate"/>
+            </w:r>
+            <w:r>
+              <w:rPr>
+                <w:noProof/>
+                <w:webHidden/>
+              </w:rPr>
+              <w:t>4</w:t>
+            </w:r>
+            <w:r>
+              <w:rPr>
+                <w:noProof/>
+                <w:webHidden/>
+              </w:rPr>
+              <w:fldChar w:fldCharType="end"/>
+            </w:r>
+          </w:hyperlink>
+        </w:p>
+        <w:p>
+          <w:pPr>
+            <w:pStyle w:val="TOC1"/>
+            <w:tabs>
+              <w:tab w:val="left" w:pos="480"/>
+              <w:tab w:val="right" w:leader="dot" w:pos="8290"/>
+            </w:tabs>
+            <w:rPr>
+              <w:rFonts w:eastAsiaTheme="minorEastAsia" w:cstheme="minorBidi"/>
+              <w:b w:val="0"/>
+              <w:bCs w:val="0"/>
+              <w:i w:val="0"/>
+              <w:iCs w:val="0"/>
+              <w:noProof/>
+              <w:kern w:val="2"/>
+              <w:szCs w:val="24"/>
+              <w14:ligatures w14:val="standardContextual"/>
+            </w:rPr>
+          </w:pPr>
+          <w:hyperlink w:anchor="_Toc211951581" w:history="1">
+            <w:r>
+              <w:rPr>
+                <w:rStyle w:val="Hyperlink"/>
+                <w:rFonts w:eastAsiaTheme="majorEastAsia"/>
+                <w:noProof/>
+              </w:rPr>
+              <w:t>8.</w:t>
+            </w:r>
+            <w:r>
+              <w:rPr>
+                <w:rFonts w:eastAsiaTheme="minorEastAsia" w:cstheme="minorBidi"/>
+                <w:b w:val="0"/>
+                <w:bCs w:val="0"/>
+                <w:i w:val="0"/>
+                <w:iCs w:val="0"/>
+                <w:noProof/>
+                <w:kern w:val="2"/>
+                <w:szCs w:val="24"/>
+                <w14:ligatures w14:val="standardContextual"/>
+              </w:rPr>
+              <w:tab/>
+            </w:r>
+            <w:r>
+              <w:rPr>
+                <w:rStyle w:val="Hyperlink"/>
+                <w:rFonts w:eastAsia="Calibri"/>
+                <w:noProof/>
+              </w:rPr>
+              <w:t>Appendix</w:t>
+            </w:r>
+            <w:r>
+              <w:rPr>
+                <w:noProof/>
+                <w:webHidden/>
+              </w:rPr>
+              <w:tab/>
+            </w:r>
+            <w:r>
+              <w:rPr>
+                <w:noProof/>
+                <w:webHidden/>
+              </w:rPr>
+              <w:fldChar w:fldCharType="begin"/>
+            </w:r>
+            <w:r>
+              <w:rPr>
+                <w:noProof/>
+                <w:webHidden/>
+              </w:rPr>
+              <w:instrText xml:space="preserve"> PAGEREF _Toc211951581 \h </w:instrText>
+            </w:r>
+            <w:r>
+              <w:rPr>
+                <w:noProof/>
+                <w:webHidden/>
+              </w:rPr>
+            </w:r>
+            <w:r>
+              <w:rPr>
+                <w:noProof/>
+                <w:webHidden/>
+              </w:rPr>
+              <w:fldChar w:fldCharType="separate"/>
+            </w:r>
+            <w:r>
+              <w:rPr>
+                <w:noProof/>
+                <w:webHidden/>
+              </w:rPr>
+              <w:t>4</w:t>
+            </w:r>
+            <w:r>
+              <w:rPr>
+                <w:noProof/>
+                <w:webHidden/>
+              </w:rPr>
+              <w:fldChar w:fldCharType="end"/>
+            </w:r>
+          </w:hyperlink>
+        </w:p>
+        <w:p>
+          <w:pPr>
+            <w:pStyle w:val="TOC2"/>
+            <w:tabs>
+              <w:tab w:val="right" w:leader="dot" w:pos="8290"/>
+            </w:tabs>
+            <w:rPr>
+              <w:rFonts w:eastAsiaTheme="minorEastAsia" w:cstheme="minorBidi"/>
+              <w:b w:val="0"/>
+              <w:bCs w:val="0"/>
+              <w:noProof/>
+              <w:kern w:val="2"/>
+              <w:sz w:val="24"/>
+              <w:szCs w:val="24"/>
+              <w14:ligatures w14:val="standardContextual"/>
+            </w:rPr>
+          </w:pPr>
+          <w:hyperlink w:anchor="_Toc211951582" w:history="1">
+            <w:r>
+              <w:rPr>
+                <w:rStyle w:val="Hyperlink"/>
+                <w:rFonts w:eastAsiaTheme="majorEastAsia"/>
+                <w:noProof/>
+              </w:rPr>
+              <w:t>1. User Scenario: The Characters (500 words approx.)</w:t>
+            </w:r>
+            <w:r>
+              <w:rPr>
+                <w:noProof/>
+                <w:webHidden/>
+              </w:rPr>
+              <w:tab/>
+            </w:r>
+            <w:r>
+              <w:rPr>
+                <w:noProof/>
+                <w:webHidden/>
+              </w:rPr>
+              <w:fldChar w:fldCharType="begin"/>
+            </w:r>
+            <w:r>
+              <w:rPr>
+                <w:noProof/>
+                <w:webHidden/>
+              </w:rPr>
+              <w:instrText xml:space="preserve"> PAGEREF _Toc211951582 \h </w:instrText>
+            </w:r>
+            <w:r>
+              <w:rPr>
+                <w:noProof/>
+                <w:webHidden/>
+              </w:rPr>
+            </w:r>
+            <w:r>
+              <w:rPr>
+                <w:noProof/>
+                <w:webHidden/>
+              </w:rPr>
+              <w:fldChar w:fldCharType="separate"/>
+            </w:r>
+            <w:r>
+              <w:rPr>
+                <w:noProof/>
+                <w:webHidden/>
+              </w:rPr>
+              <w:t>5</w:t>
+            </w:r>
+            <w:r>
+              <w:rPr>
+                <w:noProof/>
+                <w:webHidden/>
+              </w:rPr>
+              <w:fldChar w:fldCharType="end"/>
+            </w:r>
+          </w:hyperlink>
+        </w:p>
+        <w:p>
+          <w:pPr>
+            <w:pStyle w:val="TOC2"/>
+            <w:tabs>
+              <w:tab w:val="right" w:leader="dot" w:pos="8290"/>
+            </w:tabs>
+            <w:rPr>
+              <w:rFonts w:eastAsiaTheme="minorEastAsia" w:cstheme="minorBidi"/>
+              <w:b w:val="0"/>
+              <w:bCs w:val="0"/>
+              <w:noProof/>
+              <w:kern w:val="2"/>
+              <w:sz w:val="24"/>
+              <w:szCs w:val="24"/>
+              <w14:ligatures w14:val="standardContextual"/>
+            </w:rPr>
+          </w:pPr>
+          <w:hyperlink w:anchor="_Toc211951583" w:history="1">
+            <w:r>
+              <w:rPr>
+                <w:rStyle w:val="Hyperlink"/>
+                <w:rFonts w:eastAsiaTheme="majorEastAsia"/>
+                <w:noProof/>
+              </w:rPr>
+              <w:t>2. Technical Problem: The Setting (1,000 words approx.)</w:t>
+            </w:r>
+            <w:r>
+              <w:rPr>
+                <w:noProof/>
+                <w:webHidden/>
+              </w:rPr>
+              <w:tab/>
+            </w:r>
+            <w:r>
+              <w:rPr>
+                <w:noProof/>
+                <w:webHidden/>
+              </w:rPr>
+              <w:fldChar w:fldCharType="begin"/>
+            </w:r>
+            <w:r>
+              <w:rPr>
+                <w:noProof/>
+                <w:webHidden/>
+              </w:rPr>
+              <w:instrText xml:space="preserve"> PAGEREF _Toc211951583 \h </w:instrText>
+            </w:r>
+            <w:r>
+              <w:rPr>
+                <w:noProof/>
+                <w:webHidden/>
+              </w:rPr>
+            </w:r>
+            <w:r>
+              <w:rPr>
+                <w:noProof/>
+                <w:webHidden/>
+              </w:rPr>
+              <w:fldChar w:fldCharType="separate"/>
+            </w:r>
+            <w:r>
+              <w:rPr>
+                <w:noProof/>
+                <w:webHidden/>
+              </w:rPr>
+              <w:t>5</w:t>
+            </w:r>
+            <w:r>
+              <w:rPr>
+                <w:noProof/>
+                <w:webHidden/>
+              </w:rPr>
+              <w:fldChar w:fldCharType="end"/>
+            </w:r>
+          </w:hyperlink>
+        </w:p>
+        <w:p>
+          <w:pPr>
+            <w:pStyle w:val="TOC2"/>
+            <w:tabs>
+              <w:tab w:val="right" w:leader="dot" w:pos="8290"/>
+            </w:tabs>
+            <w:rPr>
+              <w:rFonts w:eastAsiaTheme="minorEastAsia" w:cstheme="minorBidi"/>
+              <w:b w:val="0"/>
+              <w:bCs w:val="0"/>
+              <w:noProof/>
+              <w:kern w:val="2"/>
+              <w:sz w:val="24"/>
+              <w:szCs w:val="24"/>
+              <w14:ligatures w14:val="standardContextual"/>
+            </w:rPr>
+          </w:pPr>
+          <w:hyperlink w:anchor="_Toc211951584" w:history="1">
+            <w:r>
+              <w:rPr>
+                <w:rStyle w:val="Hyperlink"/>
+                <w:rFonts w:eastAsiaTheme="majorEastAsia"/>
+                <w:noProof/>
+              </w:rPr>
+              <w:t>3. Technical Solution: The Plot (1,000 words approx.)</w:t>
+            </w:r>
+            <w:r>
+              <w:rPr>
+                <w:noProof/>
+                <w:webHidden/>
+              </w:rPr>
+              <w:tab/>
+            </w:r>
+            <w:r>
+              <w:rPr>
+                <w:noProof/>
+                <w:webHidden/>
+              </w:rPr>
+              <w:fldChar w:fldCharType="begin"/>
+            </w:r>
+            <w:r>
+              <w:rPr>
+                <w:noProof/>
+                <w:webHidden/>
+              </w:rPr>
+              <w:instrText xml:space="preserve"> PAGEREF _Toc211951584 \h </w:instrText>
+            </w:r>
+            <w:r>
+              <w:rPr>
+                <w:noProof/>
+                <w:webHidden/>
+              </w:rPr>
+            </w:r>
+            <w:r>
+              <w:rPr>
+                <w:noProof/>
+                <w:webHidden/>
+              </w:rPr>
+              <w:fldChar w:fldCharType="separate"/>
+            </w:r>
+            <w:r>
+              <w:rPr>
+                <w:noProof/>
+                <w:webHidden/>
+              </w:rPr>
+              <w:t>5</w:t>
+            </w:r>
+            <w:r>
+              <w:rPr>
+                <w:noProof/>
+                <w:webHidden/>
+              </w:rPr>
+              <w:fldChar w:fldCharType="end"/>
+            </w:r>
+          </w:hyperlink>
+        </w:p>
+        <w:p>
+          <w:pPr>
+            <w:pStyle w:val="TOC2"/>
+            <w:tabs>
+              <w:tab w:val="right" w:leader="dot" w:pos="8290"/>
+            </w:tabs>
+            <w:rPr>
+              <w:rFonts w:eastAsiaTheme="minorEastAsia" w:cstheme="minorBidi"/>
+              <w:b w:val="0"/>
+              <w:bCs w:val="0"/>
+              <w:noProof/>
+              <w:kern w:val="2"/>
+              <w:sz w:val="24"/>
+              <w:szCs w:val="24"/>
+              <w14:ligatures w14:val="standardContextual"/>
+            </w:rPr>
+          </w:pPr>
+          <w:hyperlink w:anchor="_Toc211951585" w:history="1">
+            <w:r>
+              <w:rPr>
+                <w:rStyle w:val="Hyperlink"/>
+                <w:rFonts w:eastAsiaTheme="majorEastAsia"/>
+                <w:noProof/>
+              </w:rPr>
+              <w:t>4. Evaluation: The Reviews (500 words approx.)</w:t>
+            </w:r>
+            <w:r>
+              <w:rPr>
+                <w:noProof/>
+                <w:webHidden/>
+              </w:rPr>
+              <w:tab/>
+            </w:r>
+            <w:r>
+              <w:rPr>
+                <w:noProof/>
+                <w:webHidden/>
+              </w:rPr>
+              <w:fldChar w:fldCharType="begin"/>
+            </w:r>
+            <w:r>
+              <w:rPr>
+                <w:noProof/>
+                <w:webHidden/>
+              </w:rPr>
+              <w:instrText xml:space="preserve"> PAGEREF _Toc211951585 \h </w:instrText>
+            </w:r>
+            <w:r>
+              <w:rPr>
+                <w:noProof/>
+                <w:webHidden/>
+              </w:rPr>
+            </w:r>
+            <w:r>
+              <w:rPr>
+                <w:noProof/>
+                <w:webHidden/>
+              </w:rPr>
+              <w:fldChar w:fldCharType="separate"/>
+            </w:r>
+            <w:r>
+              <w:rPr>
+                <w:noProof/>
+                <w:webHidden/>
+              </w:rPr>
+              <w:t>5</w:t>
+            </w:r>
+            <w:r>
+              <w:rPr>
+                <w:noProof/>
+                <w:webHidden/>
+              </w:rPr>
+              <w:fldChar w:fldCharType="end"/>
+            </w:r>
+          </w:hyperlink>
+        </w:p>
+        <w:p>
+          <w:pPr>
+            <w:pStyle w:val="TOC2"/>
+            <w:tabs>
+              <w:tab w:val="right" w:leader="dot" w:pos="8290"/>
+            </w:tabs>
+            <w:rPr>
+              <w:rFonts w:eastAsiaTheme="minorEastAsia" w:cstheme="minorBidi"/>
+              <w:b w:val="0"/>
+              <w:bCs w:val="0"/>
+              <w:noProof/>
+              <w:kern w:val="2"/>
+              <w:sz w:val="24"/>
+              <w:szCs w:val="24"/>
+              <w14:ligatures w14:val="standardContextual"/>
+            </w:rPr>
+          </w:pPr>
+          <w:hyperlink w:anchor="_Toc211951586" w:history="1">
+            <w:r>
+              <w:rPr>
+                <w:rStyle w:val="Hyperlink"/>
+                <w:rFonts w:eastAsiaTheme="majorEastAsia"/>
+                <w:noProof/>
+              </w:rPr>
+              <w:t>5. Conclusion: The Plan (500 words approx.)</w:t>
+            </w:r>
+            <w:r>
+              <w:rPr>
+                <w:noProof/>
+                <w:webHidden/>
+              </w:rPr>
+              <w:tab/>
+            </w:r>
+            <w:r>
+              <w:rPr>
+                <w:noProof/>
+                <w:webHidden/>
+              </w:rPr>
+              <w:fldChar w:fldCharType="begin"/>
+            </w:r>
+            <w:r>
+              <w:rPr>
+                <w:noProof/>
+                <w:webHidden/>
+              </w:rPr>
+              <w:instrText xml:space="preserve"> PAGEREF _Toc211951586 \h </w:instrText>
+            </w:r>
+            <w:r>
+              <w:rPr>
+                <w:noProof/>
+                <w:webHidden/>
+              </w:rPr>
+            </w:r>
+            <w:r>
+              <w:rPr>
+                <w:noProof/>
+                <w:webHidden/>
+              </w:rPr>
+              <w:fldChar w:fldCharType="separate"/>
+            </w:r>
+            <w:r>
+              <w:rPr>
+                <w:noProof/>
+                <w:webHidden/>
+              </w:rPr>
+              <w:t>5</w:t>
+            </w:r>
+            <w:r>
+              <w:rPr>
+                <w:noProof/>
+                <w:webHidden/>
+              </w:rPr>
+              <w:fldChar w:fldCharType="end"/>
+            </w:r>
+          </w:hyperlink>
+        </w:p>
+        <w:p>
+          <w:pPr>
+            <w:pStyle w:val="TOC2"/>
+            <w:tabs>
+              <w:tab w:val="right" w:leader="dot" w:pos="8290"/>
+            </w:tabs>
+            <w:rPr>
+              <w:rFonts w:eastAsiaTheme="minorEastAsia" w:cstheme="minorBidi"/>
+              <w:b w:val="0"/>
+              <w:bCs w:val="0"/>
+              <w:noProof/>
+              <w:kern w:val="2"/>
+              <w:sz w:val="24"/>
+              <w:szCs w:val="24"/>
+              <w14:ligatures w14:val="standardContextual"/>
+            </w:rPr>
+          </w:pPr>
+          <w:hyperlink w:anchor="_Toc211951587" w:history="1">
+            <w:r>
+              <w:rPr>
+                <w:rStyle w:val="Hyperlink"/>
+                <w:rFonts w:eastAsiaTheme="majorEastAsia"/>
+                <w:noProof/>
+              </w:rPr>
+              <w:t>6. References and Key Resources</w:t>
+            </w:r>
+            <w:r>
+              <w:rPr>
+                <w:noProof/>
+                <w:webHidden/>
+              </w:rPr>
+              <w:tab/>
+            </w:r>
+            <w:r>
+              <w:rPr>
+                <w:noProof/>
+                <w:webHidden/>
+              </w:rPr>
+              <w:fldChar w:fldCharType="begin"/>
+            </w:r>
+            <w:r>
+              <w:rPr>
+                <w:noProof/>
+                <w:webHidden/>
+              </w:rPr>
+              <w:instrText xml:space="preserve"> PAGEREF _Toc211951587 \h </w:instrText>
+            </w:r>
+            <w:r>
+              <w:rPr>
+                <w:noProof/>
+                <w:webHidden/>
+              </w:rPr>
+            </w:r>
+            <w:r>
+              <w:rPr>
+                <w:noProof/>
+                <w:webHidden/>
+              </w:rPr>
+              <w:fldChar w:fldCharType="separate"/>
+            </w:r>
+            <w:r>
+              <w:rPr>
+                <w:noProof/>
+                <w:webHidden/>
+              </w:rPr>
+              <w:t>5</w:t>
+            </w:r>
+            <w:r>
+              <w:rPr>
+                <w:noProof/>
+                <w:webHidden/>
+              </w:rPr>
+              <w:fldChar w:fldCharType="end"/>
+            </w:r>
+          </w:hyperlink>
+        </w:p>
+        <w:p>
+          <w:r>
+            <w:rPr>
+              <w:b/>
+              <w:bCs/>
+              <w:noProof/>
+            </w:rPr>
+            <w:fldChar w:fldCharType="end"/>
+          </w:r>
+        </w:p>
+      </w:sdtContent>
+    </w:sdt>
     <w:p>
       <w:pPr>
         <w:rPr>
@@ -483,41 +1827,6 @@
         <w:rPr>
           <w:color w:val="BFBFBF" w:themeColor="background1" w:themeShade="BF"/>
         </w:rPr>
-        <w:lastRenderedPageBreak/>
-        <w:fldChar w:fldCharType="begin"/>
-      </w:r>
-      <w:r>
-        <w:rPr>
-          <w:color w:val="BFBFBF" w:themeColor="background1" w:themeShade="BF"/>
-        </w:rPr>
-        <w:instrText xml:space="preserve"> INDEX \c "2" \z "2057" </w:instrText>
-      </w:r>
-      <w:r>
-        <w:rPr>
-          <w:color w:val="BFBFBF" w:themeColor="background1" w:themeShade="BF"/>
-        </w:rPr>
-        <w:fldChar w:fldCharType="separate"/>
-      </w:r>
-      <w:r>
-        <w:rPr>
-          <w:b/>
-          <w:bCs/>
-          <w:noProof/>
-          <w:color w:val="BFBFBF" w:themeColor="background1" w:themeShade="BF"/>
-          <w:lang w:val="en-GB"/>
-        </w:rPr>
-        <w:t>No index entries found.</w:t>
-      </w:r>
-      <w:r>
-        <w:rPr>
-          <w:color w:val="BFBFBF" w:themeColor="background1" w:themeShade="BF"/>
-        </w:rPr>
-        <w:fldChar w:fldCharType="end"/>
-      </w:r>
-      <w:r>
-        <w:rPr>
-          <w:color w:val="BFBFBF" w:themeColor="background1" w:themeShade="BF"/>
-        </w:rPr>
         <w:br w:type="page"/>
       </w:r>
     </w:p>
@@ -535,90 +1844,1357 @@
     </w:p>
     <w:p>
       <w:pPr>
-        <w:rPr>
-          <w:rFonts w:ascii="Calibri" w:eastAsia="Calibri" w:hAnsi="Calibri" w:cs="Calibri"/>
+        <w:pStyle w:val="Heading1"/>
+        <w:numPr>
+          <w:ilvl w:val="0"/>
+          <w:numId w:val="8"/>
+        </w:numPr>
+        <w:rPr>
+          <w:rFonts w:eastAsia="Calibri"/>
           <w:b/>
-          <w:color w:val="156082" w:themeColor="accent1"/>
-          <w:sz w:val="26"/>
-          <w:szCs w:val="26"/>
-        </w:rPr>
-      </w:pPr>
-      <w:r>
-        <w:rPr>
-          <w:rFonts w:ascii="Calibri" w:eastAsia="Calibri" w:hAnsi="Calibri" w:cs="Calibri"/>
+          <w:bCs w:val="0"/>
+        </w:rPr>
+      </w:pPr>
+      <w:bookmarkStart w:id="6" w:name="_Toc211951574"/>
+      <w:r>
+        <w:rPr>
+          <w:rFonts w:eastAsia="Calibri"/>
           <w:b/>
-          <w:color w:val="156082" w:themeColor="accent1"/>
-          <w:sz w:val="26"/>
-          <w:szCs w:val="26"/>
-        </w:rPr>
-        <w:t>TABLE OF CONTENTS</w:t>
-      </w:r>
-    </w:p>
-    <w:p>
-      <w:pPr>
-        <w:rPr>
-          <w:rFonts w:ascii="Calibri" w:eastAsia="Calibri" w:hAnsi="Calibri" w:cs="Calibri"/>
+          <w:bCs w:val="0"/>
+        </w:rPr>
+        <w:t>Introduction</w:t>
+      </w:r>
+      <w:bookmarkEnd w:id="6"/>
+    </w:p>
+    <w:p>
+      <w:pPr>
+        <w:spacing w:before="100" w:beforeAutospacing="1" w:after="100" w:afterAutospacing="1"/>
+        <w:rPr>
+          <w:rFonts w:asciiTheme="minorBidi" w:hAnsiTheme="minorBidi" w:cstheme="minorBidi"/>
+          <w:sz w:val="22"/>
+          <w:szCs w:val="22"/>
+        </w:rPr>
+      </w:pPr>
+      <w:r>
+        <w:rPr>
+          <w:rFonts w:asciiTheme="minorBidi" w:hAnsiTheme="minorBidi" w:cstheme="minorBidi"/>
+          <w:sz w:val="22"/>
+          <w:szCs w:val="22"/>
+        </w:rPr>
+        <w:t>The goal of this project is to make a safety-first navigation app for cyclists and walkers that is easy to use, looks good, and works well. The app was first called "SafetyCyclePath" and then changed to "SafePath" to give it a more modern brand identity. We looked at three different logo ideas for the app: (A) a wordmark with pictures of a cyclist and a walker, (B) a shield with a route and a location pin, and (C) a shield with a road and a checkmark. We also chose the colour scheme for the app. After a short UI survey, users said that (Design C) was the clearest and easiest to remember. We then used it as the final logo and made the app's theme match those colours.</w:t>
+      </w:r>
+    </w:p>
+    <w:p>
+      <w:pPr>
+        <w:spacing w:before="100" w:beforeAutospacing="1" w:after="100" w:afterAutospacing="1"/>
+        <w:rPr>
+          <w:rFonts w:asciiTheme="minorBidi" w:hAnsiTheme="minorBidi" w:cstheme="minorBidi"/>
+          <w:sz w:val="22"/>
+          <w:szCs w:val="22"/>
+        </w:rPr>
+        <w:sectPr>
+          <w:type w:val="continuous"/>
+          <w:pgSz w:w="11900" w:h="16840"/>
+          <w:pgMar w:top="1440" w:right="1800" w:bottom="1440" w:left="1800" w:header="708" w:footer="708" w:gutter="0"/>
+          <w:cols w:space="720"/>
+        </w:sectPr>
+      </w:pPr>
+    </w:p>
+    <w:p>
+      <w:pPr>
+        <w:spacing w:before="100" w:beforeAutospacing="1" w:after="100" w:afterAutospacing="1"/>
+        <w:rPr>
+          <w:rFonts w:asciiTheme="minorBidi" w:hAnsiTheme="minorBidi" w:cstheme="minorBidi"/>
+          <w:sz w:val="22"/>
+          <w:szCs w:val="22"/>
+        </w:rPr>
+      </w:pPr>
+      <w:r>
+        <w:rPr>
+          <w:rFonts w:asciiTheme="minorBidi" w:hAnsiTheme="minorBidi" w:cstheme="minorBidi"/>
+          <w:noProof/>
+          <w:sz w:val="22"/>
+          <w:szCs w:val="22"/>
+        </w:rPr>
+        <w:drawing>
+          <wp:anchor distT="0" distB="0" distL="114300" distR="114300" simplePos="0" relativeHeight="251660288" behindDoc="0" locked="0" layoutInCell="1" allowOverlap="1" wp14:anchorId="40D187C2" wp14:editId="55F57D6D">
+            <wp:simplePos x="0" y="0"/>
+            <wp:positionH relativeFrom="column">
+              <wp:posOffset>3543935</wp:posOffset>
+            </wp:positionH>
+            <wp:positionV relativeFrom="paragraph">
+              <wp:posOffset>90440</wp:posOffset>
+            </wp:positionV>
+            <wp:extent cx="725170" cy="816610"/>
+            <wp:effectExtent l="0" t="0" r="0" b="0"/>
+            <wp:wrapSquare wrapText="bothSides"/>
+            <wp:docPr id="984414609" name="Picture 3" descr="A blue shield with a road and a check mark&#10;&#10;AI-generated content may be incorrect."/>
+            <wp:cNvGraphicFramePr>
+              <a:graphicFrameLocks xmlns:a="http://schemas.openxmlformats.org/drawingml/2006/main" noChangeAspect="1"/>
+            </wp:cNvGraphicFramePr>
+            <a:graphic xmlns:a="http://schemas.openxmlformats.org/drawingml/2006/main">
+              <a:graphicData uri="http://schemas.openxmlformats.org/drawingml/2006/picture">
+                <pic:pic xmlns:pic="http://schemas.openxmlformats.org/drawingml/2006/picture">
+                  <pic:nvPicPr>
+                    <pic:cNvPr id="984414609" name="Picture 3" descr="A blue shield with a road and a check mark&#10;&#10;AI-generated content may be incorrect."/>
+                    <pic:cNvPicPr/>
+                  </pic:nvPicPr>
+                  <pic:blipFill rotWithShape="1">
+                    <a:blip r:embed="rId12" cstate="print">
+                      <a:extLst>
+                        <a:ext uri="{28A0092B-C50C-407E-A947-70E740481C1C}">
+                          <a14:useLocalDpi xmlns:a14="http://schemas.microsoft.com/office/drawing/2010/main" val="0"/>
+                        </a:ext>
+                      </a:extLst>
+                    </a:blip>
+                    <a:srcRect l="11811" t="5720" r="12140" b="8626"/>
+                    <a:stretch>
+                      <a:fillRect/>
+                    </a:stretch>
+                  </pic:blipFill>
+                  <pic:spPr bwMode="auto">
+                    <a:xfrm>
+                      <a:off x="0" y="0"/>
+                      <a:ext cx="725170" cy="816610"/>
+                    </a:xfrm>
+                    <a:prstGeom prst="rect">
+                      <a:avLst/>
+                    </a:prstGeom>
+                    <a:ln>
+                      <a:noFill/>
+                    </a:ln>
+                    <a:extLst>
+                      <a:ext uri="{53640926-AAD7-44D8-BBD7-CCE9431645EC}">
+                        <a14:shadowObscured xmlns:a14="http://schemas.microsoft.com/office/drawing/2010/main"/>
+                      </a:ext>
+                    </a:extLst>
+                  </pic:spPr>
+                </pic:pic>
+              </a:graphicData>
+            </a:graphic>
+            <wp14:sizeRelH relativeFrom="page">
+              <wp14:pctWidth>0</wp14:pctWidth>
+            </wp14:sizeRelH>
+            <wp14:sizeRelV relativeFrom="page">
+              <wp14:pctHeight>0</wp14:pctHeight>
+            </wp14:sizeRelV>
+          </wp:anchor>
+        </w:drawing>
+      </w:r>
+      <w:r>
+        <w:rPr>
+          <w:rFonts w:asciiTheme="minorBidi" w:hAnsiTheme="minorBidi" w:cstheme="minorBidi"/>
+          <w:noProof/>
+          <w:sz w:val="22"/>
+          <w:szCs w:val="22"/>
+        </w:rPr>
+        <w:drawing>
+          <wp:anchor distT="0" distB="0" distL="114300" distR="114300" simplePos="0" relativeHeight="251658240" behindDoc="0" locked="0" layoutInCell="1" allowOverlap="1" wp14:anchorId="62F9A168" wp14:editId="77C1143C">
+            <wp:simplePos x="0" y="0"/>
+            <wp:positionH relativeFrom="column">
+              <wp:posOffset>1858010</wp:posOffset>
+            </wp:positionH>
+            <wp:positionV relativeFrom="paragraph">
+              <wp:posOffset>55245</wp:posOffset>
+            </wp:positionV>
+            <wp:extent cx="799465" cy="855980"/>
+            <wp:effectExtent l="0" t="0" r="635" b="0"/>
+            <wp:wrapSquare wrapText="bothSides"/>
+            <wp:docPr id="319722793" name="Picture 2" descr="A logo for a company&#10;&#10;AI-generated content may be incorrect."/>
+            <wp:cNvGraphicFramePr>
+              <a:graphicFrameLocks xmlns:a="http://schemas.openxmlformats.org/drawingml/2006/main" noChangeAspect="1"/>
+            </wp:cNvGraphicFramePr>
+            <a:graphic xmlns:a="http://schemas.openxmlformats.org/drawingml/2006/main">
+              <a:graphicData uri="http://schemas.openxmlformats.org/drawingml/2006/picture">
+                <pic:pic xmlns:pic="http://schemas.openxmlformats.org/drawingml/2006/picture">
+                  <pic:nvPicPr>
+                    <pic:cNvPr id="319722793" name="Picture 2" descr="A logo for a company&#10;&#10;AI-generated content may be incorrect."/>
+                    <pic:cNvPicPr/>
+                  </pic:nvPicPr>
+                  <pic:blipFill rotWithShape="1">
+                    <a:blip r:embed="rId13"/>
+                    <a:srcRect l="19001" t="13658" r="18053" b="18954"/>
+                    <a:stretch>
+                      <a:fillRect/>
+                    </a:stretch>
+                  </pic:blipFill>
+                  <pic:spPr bwMode="auto">
+                    <a:xfrm>
+                      <a:off x="0" y="0"/>
+                      <a:ext cx="799465" cy="855980"/>
+                    </a:xfrm>
+                    <a:prstGeom prst="rect">
+                      <a:avLst/>
+                    </a:prstGeom>
+                    <a:ln>
+                      <a:noFill/>
+                    </a:ln>
+                    <a:extLst>
+                      <a:ext uri="{53640926-AAD7-44D8-BBD7-CCE9431645EC}">
+                        <a14:shadowObscured xmlns:a14="http://schemas.microsoft.com/office/drawing/2010/main"/>
+                      </a:ext>
+                    </a:extLst>
+                  </pic:spPr>
+                </pic:pic>
+              </a:graphicData>
+            </a:graphic>
+            <wp14:sizeRelH relativeFrom="page">
+              <wp14:pctWidth>0</wp14:pctWidth>
+            </wp14:sizeRelH>
+            <wp14:sizeRelV relativeFrom="page">
+              <wp14:pctHeight>0</wp14:pctHeight>
+            </wp14:sizeRelV>
+          </wp:anchor>
+        </w:drawing>
+      </w:r>
+      <w:r>
+        <w:rPr>
+          <w:rFonts w:asciiTheme="minorBidi" w:hAnsiTheme="minorBidi" w:cstheme="minorBidi"/>
+          <w:noProof/>
+          <w:sz w:val="22"/>
+          <w:szCs w:val="22"/>
+        </w:rPr>
+        <w:drawing>
+          <wp:anchor distT="0" distB="0" distL="114300" distR="114300" simplePos="0" relativeHeight="251659264" behindDoc="0" locked="0" layoutInCell="1" allowOverlap="1" wp14:anchorId="5E34CF24" wp14:editId="45323DA7">
+            <wp:simplePos x="0" y="0"/>
+            <wp:positionH relativeFrom="column">
+              <wp:posOffset>110490</wp:posOffset>
+            </wp:positionH>
+            <wp:positionV relativeFrom="paragraph">
+              <wp:posOffset>62865</wp:posOffset>
+            </wp:positionV>
+            <wp:extent cx="854710" cy="795389"/>
+            <wp:effectExtent l="0" t="0" r="0" b="5080"/>
+            <wp:wrapSquare wrapText="bothSides"/>
+            <wp:docPr id="2044739347" name="Picture 1" descr="A circular sign with green text and a person walking a bicycle and a person&#10;&#10;AI-generated content may be incorrect."/>
+            <wp:cNvGraphicFramePr>
+              <a:graphicFrameLocks xmlns:a="http://schemas.openxmlformats.org/drawingml/2006/main" noChangeAspect="1"/>
+            </wp:cNvGraphicFramePr>
+            <a:graphic xmlns:a="http://schemas.openxmlformats.org/drawingml/2006/main">
+              <a:graphicData uri="http://schemas.openxmlformats.org/drawingml/2006/picture">
+                <pic:pic xmlns:pic="http://schemas.openxmlformats.org/drawingml/2006/picture">
+                  <pic:nvPicPr>
+                    <pic:cNvPr id="2044739347" name="Picture 1" descr="A circular sign with green text and a person walking a bicycle and a person&#10;&#10;AI-generated content may be incorrect."/>
+                    <pic:cNvPicPr/>
+                  </pic:nvPicPr>
+                  <pic:blipFill rotWithShape="1">
+                    <a:blip r:embed="rId14" cstate="print">
+                      <a:extLst>
+                        <a:ext uri="{28A0092B-C50C-407E-A947-70E740481C1C}">
+                          <a14:useLocalDpi xmlns:a14="http://schemas.microsoft.com/office/drawing/2010/main" val="0"/>
+                        </a:ext>
+                      </a:extLst>
+                    </a:blip>
+                    <a:srcRect l="5537" t="5485" r="4018" b="11141"/>
+                    <a:stretch>
+                      <a:fillRect/>
+                    </a:stretch>
+                  </pic:blipFill>
+                  <pic:spPr bwMode="auto">
+                    <a:xfrm>
+                      <a:off x="0" y="0"/>
+                      <a:ext cx="854710" cy="795389"/>
+                    </a:xfrm>
+                    <a:prstGeom prst="rect">
+                      <a:avLst/>
+                    </a:prstGeom>
+                    <a:ln>
+                      <a:noFill/>
+                    </a:ln>
+                    <a:extLst>
+                      <a:ext uri="{53640926-AAD7-44D8-BBD7-CCE9431645EC}">
+                        <a14:shadowObscured xmlns:a14="http://schemas.microsoft.com/office/drawing/2010/main"/>
+                      </a:ext>
+                    </a:extLst>
+                  </pic:spPr>
+                </pic:pic>
+              </a:graphicData>
+            </a:graphic>
+            <wp14:sizeRelH relativeFrom="page">
+              <wp14:pctWidth>0</wp14:pctWidth>
+            </wp14:sizeRelH>
+            <wp14:sizeRelV relativeFrom="page">
+              <wp14:pctHeight>0</wp14:pctHeight>
+            </wp14:sizeRelV>
+          </wp:anchor>
+        </w:drawing>
+      </w:r>
+    </w:p>
+    <w:p>
+      <w:pPr>
+        <w:spacing w:before="100" w:beforeAutospacing="1" w:after="100" w:afterAutospacing="1"/>
+        <w:rPr>
+          <w:rFonts w:asciiTheme="minorBidi" w:hAnsiTheme="minorBidi" w:cstheme="minorBidi"/>
+          <w:sz w:val="22"/>
+          <w:szCs w:val="22"/>
+        </w:rPr>
+        <w:sectPr>
+          <w:type w:val="continuous"/>
+          <w:pgSz w:w="11900" w:h="16840"/>
+          <w:pgMar w:top="1440" w:right="1800" w:bottom="1440" w:left="1800" w:header="708" w:footer="708" w:gutter="0"/>
+          <w:cols w:num="3" w:space="720"/>
+        </w:sectPr>
+      </w:pPr>
+    </w:p>
+    <w:p>
+      <w:pPr>
+        <w:spacing w:before="100" w:beforeAutospacing="1" w:after="100" w:afterAutospacing="1"/>
+        <w:rPr>
+          <w:rFonts w:asciiTheme="minorBidi" w:hAnsiTheme="minorBidi" w:cstheme="minorBidi"/>
+          <w:sz w:val="22"/>
+          <w:szCs w:val="22"/>
+        </w:rPr>
+      </w:pPr>
+    </w:p>
+    <w:p>
+      <w:pPr>
+        <w:spacing w:before="100" w:beforeAutospacing="1" w:after="100" w:afterAutospacing="1"/>
+        <w:rPr>
+          <w:rFonts w:asciiTheme="minorBidi" w:hAnsiTheme="minorBidi" w:cstheme="minorBidi"/>
+          <w:sz w:val="22"/>
+          <w:szCs w:val="22"/>
+        </w:rPr>
+      </w:pPr>
+    </w:p>
+    <w:p>
+      <w:pPr>
+        <w:spacing w:before="100" w:beforeAutospacing="1" w:after="100" w:afterAutospacing="1"/>
+        <w:rPr>
+          <w:rFonts w:asciiTheme="minorBidi" w:hAnsiTheme="minorBidi" w:cstheme="minorBidi"/>
+          <w:sz w:val="22"/>
+          <w:szCs w:val="22"/>
+        </w:rPr>
+      </w:pPr>
+      <w:r>
+        <w:rPr>
+          <w:noProof/>
+        </w:rPr>
+        <mc:AlternateContent>
+          <mc:Choice Requires="wps">
+            <w:drawing>
+              <wp:anchor distT="0" distB="0" distL="114300" distR="114300" simplePos="0" relativeHeight="251666432" behindDoc="0" locked="0" layoutInCell="1" allowOverlap="1" wp14:anchorId="3133824B" wp14:editId="4A4E0008">
+                <wp:simplePos x="0" y="0"/>
+                <wp:positionH relativeFrom="column">
+                  <wp:posOffset>3545205</wp:posOffset>
+                </wp:positionH>
+                <wp:positionV relativeFrom="paragraph">
+                  <wp:posOffset>278468</wp:posOffset>
+                </wp:positionV>
+                <wp:extent cx="1147445" cy="635"/>
+                <wp:effectExtent l="0" t="0" r="0" b="0"/>
+                <wp:wrapSquare wrapText="bothSides"/>
+                <wp:docPr id="997271724" name="Text Box 1"/>
+                <wp:cNvGraphicFramePr/>
+                <a:graphic xmlns:a="http://schemas.openxmlformats.org/drawingml/2006/main">
+                  <a:graphicData uri="http://schemas.microsoft.com/office/word/2010/wordprocessingShape">
+                    <wps:wsp>
+                      <wps:cNvSpPr txBox="1"/>
+                      <wps:spPr>
+                        <a:xfrm>
+                          <a:off x="0" y="0"/>
+                          <a:ext cx="1147445" cy="635"/>
+                        </a:xfrm>
+                        <a:prstGeom prst="rect">
+                          <a:avLst/>
+                        </a:prstGeom>
+                        <a:solidFill>
+                          <a:prstClr val="white"/>
+                        </a:solidFill>
+                        <a:ln>
+                          <a:noFill/>
+                        </a:ln>
+                      </wps:spPr>
+                      <wps:txbx>
+                        <w:txbxContent>
+                          <w:p>
+                            <w:pPr>
+                              <w:pStyle w:val="Caption"/>
+                              <w:rPr>
+                                <w:rFonts w:asciiTheme="minorBidi" w:eastAsia="Times New Roman" w:hAnsiTheme="minorBidi"/>
+                                <w:b/>
+                                <w:bCs w:val="0"/>
+                                <w:noProof/>
+                                <w:szCs w:val="22"/>
+                              </w:rPr>
+                            </w:pPr>
+                            <w:r>
+                              <w:rPr>
+                                <w:b/>
+                                <w:bCs w:val="0"/>
+                              </w:rPr>
+                              <w:t xml:space="preserve">Figure </w:t>
+                            </w:r>
+                            <w:r>
+                              <w:rPr>
+                                <w:b/>
+                                <w:bCs w:val="0"/>
+                              </w:rPr>
+                              <w:fldChar w:fldCharType="begin"/>
+                            </w:r>
+                            <w:r>
+                              <w:rPr>
+                                <w:b/>
+                                <w:bCs w:val="0"/>
+                              </w:rPr>
+                              <w:instrText xml:space="preserve"> SEQ Figure \* ARABIC </w:instrText>
+                            </w:r>
+                            <w:r>
+                              <w:rPr>
+                                <w:b/>
+                                <w:bCs w:val="0"/>
+                              </w:rPr>
+                              <w:fldChar w:fldCharType="separate"/>
+                            </w:r>
+                            <w:r>
+                              <w:rPr>
+                                <w:b/>
+                                <w:bCs w:val="0"/>
+                                <w:noProof/>
+                              </w:rPr>
+                              <w:t>3</w:t>
+                            </w:r>
+                            <w:r>
+                              <w:rPr>
+                                <w:b/>
+                                <w:bCs w:val="0"/>
+                              </w:rPr>
+                              <w:fldChar w:fldCharType="end"/>
+                            </w:r>
+                            <w:r>
+                              <w:rPr>
+                                <w:b/>
+                                <w:bCs w:val="0"/>
+                                <w:lang w:val="en-US"/>
+                              </w:rPr>
+                              <w:t xml:space="preserve"> - Logo C</w:t>
+                            </w:r>
+                          </w:p>
+                        </w:txbxContent>
+                      </wps:txbx>
+                      <wps:bodyPr rot="0" spcFirstLastPara="0" vertOverflow="overflow" horzOverflow="overflow" vert="horz" wrap="square" lIns="0" tIns="0" rIns="0" bIns="0" numCol="1" spcCol="0" rtlCol="0" fromWordArt="0" anchor="t" anchorCtr="0" forceAA="0" compatLnSpc="1">
+                        <a:prstTxWarp prst="textNoShape">
+                          <a:avLst/>
+                        </a:prstTxWarp>
+                        <a:spAutoFit/>
+                      </wps:bodyPr>
+                    </wps:wsp>
+                  </a:graphicData>
+                </a:graphic>
+                <wp14:sizeRelH relativeFrom="margin">
+                  <wp14:pctWidth>0</wp14:pctWidth>
+                </wp14:sizeRelH>
+              </wp:anchor>
+            </w:drawing>
+          </mc:Choice>
+          <mc:Fallback>
+            <w:pict>
+              <v:shapetype w14:anchorId="3133824B" id="_x0000_t202" coordsize="21600,21600" o:spt="202" path="m,l,21600r21600,l21600,xe">
+                <v:stroke joinstyle="miter"/>
+                <v:path gradientshapeok="t" o:connecttype="rect"/>
+              </v:shapetype>
+              <v:shape id="Text Box 1" o:spid="_x0000_s1026" type="#_x0000_t202" style="position:absolute;margin-left:279.15pt;margin-top:21.95pt;width:90.35pt;height:.05pt;z-index:251666432;visibility:visible;mso-wrap-style:square;mso-width-percent:0;mso-wrap-distance-left:9pt;mso-wrap-distance-top:0;mso-wrap-distance-right:9pt;mso-wrap-distance-bottom:0;mso-position-horizontal:absolute;mso-position-horizontal-relative:text;mso-position-vertical:absolute;mso-position-vertical-relative:text;mso-width-percent:0;mso-width-relative:margin;v-text-anchor:top" o:gfxdata="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" stroked="f">
+                <v:textbox style="mso-fit-shape-to-text:t" inset="0,0,0,0">
+                  <w:txbxContent>
+                    <w:p>
+                      <w:pPr>
+                        <w:pStyle w:val="Caption"/>
+                        <w:rPr>
+                          <w:rFonts w:asciiTheme="minorBidi" w:eastAsia="Times New Roman" w:hAnsiTheme="minorBidi"/>
+                          <w:b/>
+                          <w:bCs w:val="0"/>
+                          <w:noProof/>
+                          <w:szCs w:val="22"/>
+                        </w:rPr>
+                      </w:pPr>
+                      <w:r>
+                        <w:rPr>
+                          <w:b/>
+                          <w:bCs w:val="0"/>
+                        </w:rPr>
+                        <w:t xml:space="preserve">Figure </w:t>
+                      </w:r>
+                      <w:r>
+                        <w:rPr>
+                          <w:b/>
+                          <w:bCs w:val="0"/>
+                        </w:rPr>
+                        <w:fldChar w:fldCharType="begin"/>
+                      </w:r>
+                      <w:r>
+                        <w:rPr>
+                          <w:b/>
+                          <w:bCs w:val="0"/>
+                        </w:rPr>
+                        <w:instrText xml:space="preserve"> SEQ Figure \* ARABIC </w:instrText>
+                      </w:r>
+                      <w:r>
+                        <w:rPr>
+                          <w:b/>
+                          <w:bCs w:val="0"/>
+                        </w:rPr>
+                        <w:fldChar w:fldCharType="separate"/>
+                      </w:r>
+                      <w:r>
+                        <w:rPr>
+                          <w:b/>
+                          <w:bCs w:val="0"/>
+                          <w:noProof/>
+                        </w:rPr>
+                        <w:t>3</w:t>
+                      </w:r>
+                      <w:r>
+                        <w:rPr>
+                          <w:b/>
+                          <w:bCs w:val="0"/>
+                        </w:rPr>
+                        <w:fldChar w:fldCharType="end"/>
+                      </w:r>
+                      <w:r>
+                        <w:rPr>
+                          <w:b/>
+                          <w:bCs w:val="0"/>
+                          <w:lang w:val="en-US"/>
+                        </w:rPr>
+                        <w:t xml:space="preserve"> - Logo C</w:t>
+                      </w:r>
+                    </w:p>
+                  </w:txbxContent>
+                </v:textbox>
+                <w10:wrap type="square"/>
+              </v:shape>
+            </w:pict>
+          </mc:Fallback>
+        </mc:AlternateContent>
+      </w:r>
+      <w:r>
+        <w:rPr>
+          <w:noProof/>
+        </w:rPr>
+        <mc:AlternateContent>
+          <mc:Choice Requires="wps">
+            <w:drawing>
+              <wp:anchor distT="0" distB="0" distL="114300" distR="114300" simplePos="0" relativeHeight="251664384" behindDoc="0" locked="0" layoutInCell="1" allowOverlap="1" wp14:anchorId="30BBC325" wp14:editId="05D09CED">
+                <wp:simplePos x="0" y="0"/>
+                <wp:positionH relativeFrom="column">
+                  <wp:posOffset>1696720</wp:posOffset>
+                </wp:positionH>
+                <wp:positionV relativeFrom="paragraph">
+                  <wp:posOffset>282859</wp:posOffset>
+                </wp:positionV>
+                <wp:extent cx="1069975" cy="635"/>
+                <wp:effectExtent l="0" t="0" r="0" b="0"/>
+                <wp:wrapSquare wrapText="bothSides"/>
+                <wp:docPr id="820837366" name="Text Box 1"/>
+                <wp:cNvGraphicFramePr/>
+                <a:graphic xmlns:a="http://schemas.openxmlformats.org/drawingml/2006/main">
+                  <a:graphicData uri="http://schemas.microsoft.com/office/word/2010/wordprocessingShape">
+                    <wps:wsp>
+                      <wps:cNvSpPr txBox="1"/>
+                      <wps:spPr>
+                        <a:xfrm>
+                          <a:off x="0" y="0"/>
+                          <a:ext cx="1069975" cy="635"/>
+                        </a:xfrm>
+                        <a:prstGeom prst="rect">
+                          <a:avLst/>
+                        </a:prstGeom>
+                        <a:solidFill>
+                          <a:prstClr val="white"/>
+                        </a:solidFill>
+                        <a:ln>
+                          <a:noFill/>
+                        </a:ln>
+                      </wps:spPr>
+                      <wps:txbx>
+                        <w:txbxContent>
+                          <w:p>
+                            <w:pPr>
+                              <w:pStyle w:val="Caption"/>
+                              <w:rPr>
+                                <w:rFonts w:asciiTheme="minorBidi" w:eastAsia="Times New Roman" w:hAnsiTheme="minorBidi"/>
+                                <w:b/>
+                                <w:bCs w:val="0"/>
+                                <w:noProof/>
+                                <w:szCs w:val="22"/>
+                              </w:rPr>
+                            </w:pPr>
+                            <w:r>
+                              <w:rPr>
+                                <w:b/>
+                                <w:bCs w:val="0"/>
+                              </w:rPr>
+                              <w:t xml:space="preserve">Figure </w:t>
+                            </w:r>
+                            <w:r>
+                              <w:rPr>
+                                <w:b/>
+                                <w:bCs w:val="0"/>
+                              </w:rPr>
+                              <w:fldChar w:fldCharType="begin"/>
+                            </w:r>
+                            <w:r>
+                              <w:rPr>
+                                <w:b/>
+                                <w:bCs w:val="0"/>
+                              </w:rPr>
+                              <w:instrText xml:space="preserve"> SEQ Figure \* ARABIC </w:instrText>
+                            </w:r>
+                            <w:r>
+                              <w:rPr>
+                                <w:b/>
+                                <w:bCs w:val="0"/>
+                              </w:rPr>
+                              <w:fldChar w:fldCharType="separate"/>
+                            </w:r>
+                            <w:r>
+                              <w:rPr>
+                                <w:b/>
+                                <w:bCs w:val="0"/>
+                                <w:noProof/>
+                              </w:rPr>
+                              <w:t>2</w:t>
+                            </w:r>
+                            <w:r>
+                              <w:rPr>
+                                <w:b/>
+                                <w:bCs w:val="0"/>
+                              </w:rPr>
+                              <w:fldChar w:fldCharType="end"/>
+                            </w:r>
+                            <w:r>
+                              <w:rPr>
+                                <w:b/>
+                                <w:bCs w:val="0"/>
+                                <w:lang w:val="en-US"/>
+                              </w:rPr>
+                              <w:t xml:space="preserve"> - Logo B</w:t>
+                            </w:r>
+                          </w:p>
+                        </w:txbxContent>
+                      </wps:txbx>
+                      <wps:bodyPr rot="0" spcFirstLastPara="0" vertOverflow="overflow" horzOverflow="overflow" vert="horz" wrap="square" lIns="0" tIns="0" rIns="0" bIns="0" numCol="1" spcCol="0" rtlCol="0" fromWordArt="0" anchor="t" anchorCtr="0" forceAA="0" compatLnSpc="1">
+                        <a:prstTxWarp prst="textNoShape">
+                          <a:avLst/>
+                        </a:prstTxWarp>
+                        <a:spAutoFit/>
+                      </wps:bodyPr>
+                    </wps:wsp>
+                  </a:graphicData>
+                </a:graphic>
+                <wp14:sizeRelH relativeFrom="margin">
+                  <wp14:pctWidth>0</wp14:pctWidth>
+                </wp14:sizeRelH>
+              </wp:anchor>
+            </w:drawing>
+          </mc:Choice>
+          <mc:Fallback>
+            <w:pict>
+              <v:shape w14:anchorId="30BBC325" id="_x0000_s1027" type="#_x0000_t202" style="position:absolute;margin-left:133.6pt;margin-top:22.25pt;width:84.25pt;height:.05pt;z-index:251664384;visibility:visible;mso-wrap-style:square;mso-width-percent:0;mso-wrap-distance-left:9pt;mso-wrap-distance-top:0;mso-wrap-distance-right:9pt;mso-wrap-distance-bottom:0;mso-position-horizontal:absolute;mso-position-horizontal-relative:text;mso-position-vertical:absolute;mso-position-vertical-relative:text;mso-width-percent:0;mso-width-relative:margin;v-text-anchor:top" o:gfxdata="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" stroked="f">
+                <v:textbox style="mso-fit-shape-to-text:t" inset="0,0,0,0">
+                  <w:txbxContent>
+                    <w:p>
+                      <w:pPr>
+                        <w:pStyle w:val="Caption"/>
+                        <w:rPr>
+                          <w:rFonts w:asciiTheme="minorBidi" w:eastAsia="Times New Roman" w:hAnsiTheme="minorBidi"/>
+                          <w:b/>
+                          <w:bCs w:val="0"/>
+                          <w:noProof/>
+                          <w:szCs w:val="22"/>
+                        </w:rPr>
+                      </w:pPr>
+                      <w:r>
+                        <w:rPr>
+                          <w:b/>
+                          <w:bCs w:val="0"/>
+                        </w:rPr>
+                        <w:t xml:space="preserve">Figure </w:t>
+                      </w:r>
+                      <w:r>
+                        <w:rPr>
+                          <w:b/>
+                          <w:bCs w:val="0"/>
+                        </w:rPr>
+                        <w:fldChar w:fldCharType="begin"/>
+                      </w:r>
+                      <w:r>
+                        <w:rPr>
+                          <w:b/>
+                          <w:bCs w:val="0"/>
+                        </w:rPr>
+                        <w:instrText xml:space="preserve"> SEQ Figure \* ARABIC </w:instrText>
+                      </w:r>
+                      <w:r>
+                        <w:rPr>
+                          <w:b/>
+                          <w:bCs w:val="0"/>
+                        </w:rPr>
+                        <w:fldChar w:fldCharType="separate"/>
+                      </w:r>
+                      <w:r>
+                        <w:rPr>
+                          <w:b/>
+                          <w:bCs w:val="0"/>
+                          <w:noProof/>
+                        </w:rPr>
+                        <w:t>2</w:t>
+                      </w:r>
+                      <w:r>
+                        <w:rPr>
+                          <w:b/>
+                          <w:bCs w:val="0"/>
+                        </w:rPr>
+                        <w:fldChar w:fldCharType="end"/>
+                      </w:r>
+                      <w:r>
+                        <w:rPr>
+                          <w:b/>
+                          <w:bCs w:val="0"/>
+                          <w:lang w:val="en-US"/>
+                        </w:rPr>
+                        <w:t xml:space="preserve"> - Logo B</w:t>
+                      </w:r>
+                    </w:p>
+                  </w:txbxContent>
+                </v:textbox>
+                <w10:wrap type="square"/>
+              </v:shape>
+            </w:pict>
+          </mc:Fallback>
+        </mc:AlternateContent>
+      </w:r>
+      <w:r>
+        <w:rPr>
+          <w:noProof/>
+        </w:rPr>
+        <mc:AlternateContent>
+          <mc:Choice Requires="wps">
+            <w:drawing>
+              <wp:anchor distT="0" distB="0" distL="114300" distR="114300" simplePos="0" relativeHeight="251662336" behindDoc="0" locked="0" layoutInCell="1" allowOverlap="1" wp14:anchorId="06C4C9A7" wp14:editId="4D654E63">
+                <wp:simplePos x="0" y="0"/>
+                <wp:positionH relativeFrom="column">
+                  <wp:posOffset>63122</wp:posOffset>
+                </wp:positionH>
+                <wp:positionV relativeFrom="paragraph">
+                  <wp:posOffset>277981</wp:posOffset>
+                </wp:positionV>
+                <wp:extent cx="1069975" cy="635"/>
+                <wp:effectExtent l="0" t="0" r="0" b="0"/>
+                <wp:wrapSquare wrapText="bothSides"/>
+                <wp:docPr id="1081658680" name="Text Box 1"/>
+                <wp:cNvGraphicFramePr/>
+                <a:graphic xmlns:a="http://schemas.openxmlformats.org/drawingml/2006/main">
+                  <a:graphicData uri="http://schemas.microsoft.com/office/word/2010/wordprocessingShape">
+                    <wps:wsp>
+                      <wps:cNvSpPr txBox="1"/>
+                      <wps:spPr>
+                        <a:xfrm>
+                          <a:off x="0" y="0"/>
+                          <a:ext cx="1069975" cy="635"/>
+                        </a:xfrm>
+                        <a:prstGeom prst="rect">
+                          <a:avLst/>
+                        </a:prstGeom>
+                        <a:solidFill>
+                          <a:prstClr val="white"/>
+                        </a:solidFill>
+                        <a:ln>
+                          <a:noFill/>
+                        </a:ln>
+                      </wps:spPr>
+                      <wps:txbx>
+                        <w:txbxContent>
+                          <w:p>
+                            <w:pPr>
+                              <w:pStyle w:val="Caption"/>
+                              <w:rPr>
+                                <w:rFonts w:asciiTheme="minorBidi" w:eastAsia="Times New Roman" w:hAnsiTheme="minorBidi"/>
+                                <w:b/>
+                                <w:bCs w:val="0"/>
+                                <w:noProof/>
+                                <w:szCs w:val="22"/>
+                              </w:rPr>
+                            </w:pPr>
+                            <w:r>
+                              <w:rPr>
+                                <w:b/>
+                                <w:bCs w:val="0"/>
+                              </w:rPr>
+                              <w:t xml:space="preserve">Figure </w:t>
+                            </w:r>
+                            <w:r>
+                              <w:rPr>
+                                <w:b/>
+                                <w:bCs w:val="0"/>
+                              </w:rPr>
+                              <w:fldChar w:fldCharType="begin"/>
+                            </w:r>
+                            <w:r>
+                              <w:rPr>
+                                <w:b/>
+                                <w:bCs w:val="0"/>
+                              </w:rPr>
+                              <w:instrText xml:space="preserve"> SEQ Figure \* ARABIC </w:instrText>
+                            </w:r>
+                            <w:r>
+                              <w:rPr>
+                                <w:b/>
+                                <w:bCs w:val="0"/>
+                              </w:rPr>
+                              <w:fldChar w:fldCharType="separate"/>
+                            </w:r>
+                            <w:r>
+                              <w:rPr>
+                                <w:b/>
+                                <w:bCs w:val="0"/>
+                                <w:noProof/>
+                              </w:rPr>
+                              <w:t>1</w:t>
+                            </w:r>
+                            <w:r>
+                              <w:rPr>
+                                <w:b/>
+                                <w:bCs w:val="0"/>
+                              </w:rPr>
+                              <w:fldChar w:fldCharType="end"/>
+                            </w:r>
+                            <w:r>
+                              <w:rPr>
+                                <w:b/>
+                                <w:bCs w:val="0"/>
+                                <w:lang w:val="en-US"/>
+                              </w:rPr>
+                              <w:t xml:space="preserve"> - Logo A</w:t>
+                            </w:r>
+                          </w:p>
+                        </w:txbxContent>
+                      </wps:txbx>
+                      <wps:bodyPr rot="0" spcFirstLastPara="0" vertOverflow="overflow" horzOverflow="overflow" vert="horz" wrap="square" lIns="0" tIns="0" rIns="0" bIns="0" numCol="1" spcCol="0" rtlCol="0" fromWordArt="0" anchor="t" anchorCtr="0" forceAA="0" compatLnSpc="1">
+                        <a:prstTxWarp prst="textNoShape">
+                          <a:avLst/>
+                        </a:prstTxWarp>
+                        <a:spAutoFit/>
+                      </wps:bodyPr>
+                    </wps:wsp>
+                  </a:graphicData>
+                </a:graphic>
+                <wp14:sizeRelH relativeFrom="margin">
+                  <wp14:pctWidth>0</wp14:pctWidth>
+                </wp14:sizeRelH>
+              </wp:anchor>
+            </w:drawing>
+          </mc:Choice>
+          <mc:Fallback>
+            <w:pict>
+              <v:shape w14:anchorId="06C4C9A7" id="_x0000_s1028" type="#_x0000_t202" style="position:absolute;margin-left:4.95pt;margin-top:21.9pt;width:84.25pt;height:.05pt;z-index:251662336;visibility:visible;mso-wrap-style:square;mso-width-percent:0;mso-wrap-distance-left:9pt;mso-wrap-distance-top:0;mso-wrap-distance-right:9pt;mso-wrap-distance-bottom:0;mso-position-horizontal:absolute;mso-position-horizontal-relative:text;mso-position-vertical:absolute;mso-position-vertical-relative:text;mso-width-percent:0;mso-width-relative:margin;v-text-anchor:top" o:gfxdata="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" stroked="f">
+                <v:textbox style="mso-fit-shape-to-text:t" inset="0,0,0,0">
+                  <w:txbxContent>
+                    <w:p>
+                      <w:pPr>
+                        <w:pStyle w:val="Caption"/>
+                        <w:rPr>
+                          <w:rFonts w:asciiTheme="minorBidi" w:eastAsia="Times New Roman" w:hAnsiTheme="minorBidi"/>
+                          <w:b/>
+                          <w:bCs w:val="0"/>
+                          <w:noProof/>
+                          <w:szCs w:val="22"/>
+                        </w:rPr>
+                      </w:pPr>
+                      <w:r>
+                        <w:rPr>
+                          <w:b/>
+                          <w:bCs w:val="0"/>
+                        </w:rPr>
+                        <w:t xml:space="preserve">Figure </w:t>
+                      </w:r>
+                      <w:r>
+                        <w:rPr>
+                          <w:b/>
+                          <w:bCs w:val="0"/>
+                        </w:rPr>
+                        <w:fldChar w:fldCharType="begin"/>
+                      </w:r>
+                      <w:r>
+                        <w:rPr>
+                          <w:b/>
+                          <w:bCs w:val="0"/>
+                        </w:rPr>
+                        <w:instrText xml:space="preserve"> SEQ Figure \* ARABIC </w:instrText>
+                      </w:r>
+                      <w:r>
+                        <w:rPr>
+                          <w:b/>
+                          <w:bCs w:val="0"/>
+                        </w:rPr>
+                        <w:fldChar w:fldCharType="separate"/>
+                      </w:r>
+                      <w:r>
+                        <w:rPr>
+                          <w:b/>
+                          <w:bCs w:val="0"/>
+                          <w:noProof/>
+                        </w:rPr>
+                        <w:t>1</w:t>
+                      </w:r>
+                      <w:r>
+                        <w:rPr>
+                          <w:b/>
+                          <w:bCs w:val="0"/>
+                        </w:rPr>
+                        <w:fldChar w:fldCharType="end"/>
+                      </w:r>
+                      <w:r>
+                        <w:rPr>
+                          <w:b/>
+                          <w:bCs w:val="0"/>
+                          <w:lang w:val="en-US"/>
+                        </w:rPr>
+                        <w:t xml:space="preserve"> - Logo A</w:t>
+                      </w:r>
+                    </w:p>
+                  </w:txbxContent>
+                </v:textbox>
+                <w10:wrap type="square"/>
+              </v:shape>
+            </w:pict>
+          </mc:Fallback>
+        </mc:AlternateContent>
+      </w:r>
+    </w:p>
+    <w:p>
+      <w:pPr>
+        <w:spacing w:before="100" w:beforeAutospacing="1" w:after="100" w:afterAutospacing="1"/>
+        <w:rPr>
+          <w:rFonts w:asciiTheme="minorBidi" w:hAnsiTheme="minorBidi" w:cstheme="minorBidi"/>
+          <w:sz w:val="22"/>
+          <w:szCs w:val="22"/>
+        </w:rPr>
+      </w:pPr>
+    </w:p>
+    <w:p>
+      <w:pPr>
+        <w:autoSpaceDE w:val="0"/>
+        <w:autoSpaceDN w:val="0"/>
+        <w:adjustRightInd w:val="0"/>
+        <w:rPr>
+          <w:rFonts w:asciiTheme="minorBidi" w:eastAsiaTheme="minorHAnsi" w:hAnsiTheme="minorBidi" w:cstheme="minorBidi"/>
+          <w:sz w:val="22"/>
+          <w:szCs w:val="22"/>
+          <w:lang w:val="en-GB"/>
+        </w:rPr>
+      </w:pPr>
+      <w:r>
+        <w:rPr>
+          <w:rFonts w:asciiTheme="minorBidi" w:eastAsiaTheme="minorHAnsi" w:hAnsiTheme="minorBidi" w:cstheme="minorBidi"/>
+          <w:sz w:val="22"/>
+          <w:szCs w:val="22"/>
+          <w:lang w:val="en-GB"/>
+        </w:rPr>
+        <w:t>The app has a lot of features, such as routing that takes safety into account (Safest / Balanced / Fastest), the ability to report hazards with pictures, buddy matching for shared trips, and map-first browsing with clear, easy-to-understand safety signs.</w:t>
+      </w:r>
+    </w:p>
+    <w:p>
+      <w:pPr>
+        <w:autoSpaceDE w:val="0"/>
+        <w:autoSpaceDN w:val="0"/>
+        <w:adjustRightInd w:val="0"/>
+        <w:rPr>
+          <w:rFonts w:asciiTheme="minorBidi" w:eastAsiaTheme="minorHAnsi" w:hAnsiTheme="minorBidi" w:cstheme="minorBidi"/>
+          <w:sz w:val="22"/>
+          <w:szCs w:val="22"/>
+          <w:lang w:val="en-GB"/>
+        </w:rPr>
+      </w:pPr>
+      <w:r>
+        <w:rPr>
+          <w:rFonts w:asciiTheme="minorBidi" w:eastAsiaTheme="minorHAnsi" w:hAnsiTheme="minorBidi" w:cstheme="minorBidi"/>
+          <w:sz w:val="22"/>
+          <w:szCs w:val="22"/>
+          <w:lang w:val="en-GB"/>
+        </w:rPr>
+        <w:t>The goal of the resulting application is to help Vulnerable Road Users (VRUs) feel less anxious when travelling through cities by making it easier for them to make smart decisions about their safety and route planning. We looked at different navigation tools and used survey data to find out what problems everyday cyclists and pedestrians face. This helped us come up with important user-driven features like visible safety ratings, easy-to-use controls for managing route trade-offs, and clear, believable explanations for suggested routes.</w:t>
+      </w:r>
+    </w:p>
+    <w:p>
+      <w:pPr>
+        <w:autoSpaceDE w:val="0"/>
+        <w:autoSpaceDN w:val="0"/>
+        <w:adjustRightInd w:val="0"/>
+        <w:rPr>
+          <w:rFonts w:asciiTheme="minorBidi" w:eastAsiaTheme="minorHAnsi" w:hAnsiTheme="minorBidi" w:cstheme="minorBidi"/>
+          <w:sz w:val="22"/>
+          <w:szCs w:val="22"/>
+          <w:lang w:val="en-GB"/>
+        </w:rPr>
+      </w:pPr>
+      <w:r>
+        <w:rPr>
+          <w:rFonts w:asciiTheme="minorBidi" w:eastAsiaTheme="minorHAnsi" w:hAnsiTheme="minorBidi" w:cstheme="minorBidi"/>
+          <w:sz w:val="22"/>
+          <w:szCs w:val="22"/>
+          <w:lang w:val="en-GB"/>
+        </w:rPr>
+        <w:t xml:space="preserve">The project uses OpenStreetMap OSM data as a base for its road network data. It also includes </w:t>
+      </w:r>
+      <w:r>
+        <w:rPr>
+          <w:rFonts w:asciiTheme="minorBidi" w:eastAsiaTheme="minorHAnsi" w:hAnsiTheme="minorBidi" w:cstheme="minorBidi"/>
+          <w:sz w:val="22"/>
+          <w:szCs w:val="22"/>
+          <w:lang w:val="en-GB"/>
+        </w:rPr>
+        <w:t>several</w:t>
+      </w:r>
+      <w:r>
+        <w:rPr>
+          <w:rFonts w:asciiTheme="minorBidi" w:eastAsiaTheme="minorHAnsi" w:hAnsiTheme="minorBidi" w:cstheme="minorBidi"/>
+          <w:sz w:val="22"/>
+          <w:szCs w:val="22"/>
+          <w:lang w:val="en-GB"/>
+        </w:rPr>
+        <w:t xml:space="preserve"> London-specific datasets, such as feeds on roadworks and infrastructure updates, available lighting data, publicly available crime figures, and hazards highlighted by the community. These different types of information are turned into map-aligned attributes like infrastructure quality (like protected bike lanes and pedestrian crossings), lighting coverage, the chance of recent incidents (like roadworks or obstructions), environmental risk factors (like rain or wind), and crime exposure levels that change over time. Along with this, user profiles are made where users provide permission to save their routing preferences, saved routes, frequently visited places, and search history. This lets users personalise their experience by choosing things like well-lit streets, calmer routes, or avoiding busy crossings. Users will be able to select and compare routes and get a clear Safety Score for each segment by combining this data. This will give them a useful way to see how safe a route is under the present conditions. The FindBuddy feature, which is optional, will also assist users find friends who are going the same way at the same time. It does this by matching their locations and schedules in a way that keeps their privacy safe.</w:t>
+      </w:r>
+    </w:p>
+    <w:p>
+      <w:pPr>
+        <w:autoSpaceDE w:val="0"/>
+        <w:autoSpaceDN w:val="0"/>
+        <w:adjustRightInd w:val="0"/>
+        <w:rPr>
+          <w:rFonts w:asciiTheme="minorBidi" w:eastAsiaTheme="minorHAnsi" w:hAnsiTheme="minorBidi" w:cstheme="minorBidi"/>
+          <w:sz w:val="22"/>
+          <w:szCs w:val="22"/>
+          <w:lang w:val="en-GB"/>
+        </w:rPr>
+      </w:pPr>
+      <w:r>
+        <w:rPr>
+          <w:rFonts w:asciiTheme="minorBidi" w:eastAsiaTheme="minorHAnsi" w:hAnsiTheme="minorBidi" w:cstheme="minorBidi"/>
+          <w:sz w:val="22"/>
+          <w:szCs w:val="22"/>
+          <w:lang w:val="en-GB"/>
+        </w:rPr>
+        <w:t xml:space="preserve">The main goal of SafePath is to create an easy-to-use online tool that shows routes and safety overlays clearly on both desktop and mobile devices, lets users report </w:t>
+      </w:r>
+      <w:r>
+        <w:rPr>
+          <w:rFonts w:asciiTheme="minorBidi" w:eastAsiaTheme="minorHAnsi" w:hAnsiTheme="minorBidi" w:cstheme="minorBidi"/>
+          <w:sz w:val="22"/>
+          <w:szCs w:val="22"/>
+          <w:lang w:val="en-GB"/>
+        </w:rPr>
+        <w:lastRenderedPageBreak/>
+        <w:t xml:space="preserve">hazards, and gives users preset options for the safest, most balanced, and fastest courses. </w:t>
+      </w:r>
+    </w:p>
+    <w:p>
+      <w:pPr>
+        <w:autoSpaceDE w:val="0"/>
+        <w:autoSpaceDN w:val="0"/>
+        <w:adjustRightInd w:val="0"/>
+        <w:rPr>
+          <w:rFonts w:asciiTheme="minorBidi" w:eastAsiaTheme="minorHAnsi" w:hAnsiTheme="minorBidi" w:cstheme="minorBidi"/>
+          <w:sz w:val="22"/>
+          <w:szCs w:val="22"/>
+          <w:lang w:val="en-GB"/>
+        </w:rPr>
+      </w:pPr>
+    </w:p>
+    <w:p>
+      <w:pPr>
+        <w:autoSpaceDE w:val="0"/>
+        <w:autoSpaceDN w:val="0"/>
+        <w:adjustRightInd w:val="0"/>
+        <w:rPr>
+          <w:rFonts w:asciiTheme="minorBidi" w:eastAsiaTheme="minorHAnsi" w:hAnsiTheme="minorBidi" w:cstheme="minorBidi"/>
+          <w:sz w:val="22"/>
+          <w:szCs w:val="22"/>
+          <w:lang w:val="en-GB"/>
+        </w:rPr>
+      </w:pPr>
+      <w:r>
+        <w:rPr>
+          <w:rFonts w:asciiTheme="minorBidi" w:eastAsiaTheme="minorHAnsi" w:hAnsiTheme="minorBidi" w:cstheme="minorBidi"/>
+          <w:sz w:val="22"/>
+          <w:szCs w:val="22"/>
+          <w:lang w:val="en-GB"/>
+        </w:rPr>
+        <w:t>The MVP puts a high value on clear data, fast interaction, and safety cues that are easy to understand. This goes beyond what traditional navigation applications do and sets the stage for more advanced features like lighting/crime integration, weather modifiers, and buddy matching in future versions.</w:t>
+      </w:r>
+    </w:p>
+    <w:p>
+      <w:pPr>
+        <w:pStyle w:val="Heading1"/>
+        <w:numPr>
+          <w:ilvl w:val="0"/>
+          <w:numId w:val="8"/>
+        </w:numPr>
+        <w:rPr>
+          <w:rFonts w:eastAsia="Calibri"/>
           <w:b/>
-          <w:color w:val="156082" w:themeColor="accent1"/>
-          <w:sz w:val="26"/>
-          <w:szCs w:val="26"/>
-        </w:rPr>
-      </w:pPr>
-    </w:p>
-    <w:p>
-      <w:pPr>
-        <w:rPr>
-          <w:rFonts w:ascii="Calibri" w:eastAsia="Calibri" w:hAnsi="Calibri" w:cs="Calibri"/>
+          <w:bCs w:val="0"/>
+        </w:rPr>
+      </w:pPr>
+      <w:bookmarkStart w:id="7" w:name="_Toc211951575"/>
+      <w:r>
+        <w:rPr>
+          <w:rFonts w:eastAsia="Calibri"/>
           <w:b/>
-          <w:color w:val="156082" w:themeColor="accent1"/>
-          <w:sz w:val="26"/>
-          <w:szCs w:val="26"/>
-        </w:rPr>
-      </w:pPr>
-    </w:p>
-    <w:p>
-      <w:pPr>
-        <w:rPr>
-          <w:rFonts w:ascii="Calibri" w:eastAsia="Calibri" w:hAnsi="Calibri" w:cs="Calibri"/>
+          <w:bCs w:val="0"/>
+        </w:rPr>
+        <w:t>User Scenario</w:t>
+      </w:r>
+      <w:bookmarkEnd w:id="7"/>
+    </w:p>
+    <w:p>
+      <w:pPr>
+        <w:rPr>
+          <w:lang w:val="en-US"/>
+        </w:rPr>
+      </w:pPr>
+    </w:p>
+    <w:p>
+      <w:pPr>
+        <w:rPr>
+          <w:lang w:val="en-US"/>
+        </w:rPr>
+      </w:pPr>
+    </w:p>
+    <w:p>
+      <w:pPr>
+        <w:rPr>
+          <w:lang w:val="en-US"/>
+        </w:rPr>
+      </w:pPr>
+    </w:p>
+    <w:p>
+      <w:pPr>
+        <w:rPr>
+          <w:lang w:val="en-US"/>
+        </w:rPr>
+      </w:pPr>
+    </w:p>
+    <w:p>
+      <w:pPr>
+        <w:pStyle w:val="Heading1"/>
+        <w:numPr>
+          <w:ilvl w:val="0"/>
+          <w:numId w:val="8"/>
+        </w:numPr>
+        <w:rPr>
+          <w:rFonts w:eastAsia="Calibri"/>
           <w:b/>
-          <w:color w:val="BFBFBF" w:themeColor="background1" w:themeShade="BF"/>
-          <w:sz w:val="26"/>
-          <w:szCs w:val="26"/>
-        </w:rPr>
-      </w:pPr>
+          <w:bCs w:val="0"/>
+        </w:rPr>
+      </w:pPr>
+      <w:bookmarkStart w:id="8" w:name="_Toc211951576"/>
+      <w:r>
+        <w:rPr>
+          <w:rFonts w:eastAsia="Calibri"/>
+          <w:b/>
+          <w:bCs w:val="0"/>
+        </w:rPr>
+        <w:t>Technical Problem</w:t>
+      </w:r>
+      <w:bookmarkEnd w:id="8"/>
     </w:p>
     <w:p/>
     <w:p/>
     <w:p/>
-    <w:p/>
-    <w:p/>
     <w:p>
       <w:pPr>
         <w:pStyle w:val="Heading1"/>
-        <w:rPr>
-          <w:rFonts w:ascii="Calibri" w:eastAsia="Calibri" w:hAnsi="Calibri" w:cs="Calibri"/>
-          <w:sz w:val="26"/>
-          <w:szCs w:val="26"/>
-        </w:rPr>
-      </w:pPr>
-      <w:r>
+        <w:numPr>
+          <w:ilvl w:val="0"/>
+          <w:numId w:val="8"/>
+        </w:numPr>
+        <w:rPr>
+          <w:rFonts w:eastAsia="Calibri"/>
+          <w:b/>
+          <w:bCs w:val="0"/>
+        </w:rPr>
+      </w:pPr>
+      <w:bookmarkStart w:id="9" w:name="_Toc211951577"/>
+      <w:r>
+        <w:rPr>
+          <w:rFonts w:eastAsia="Calibri"/>
+          <w:b/>
+          <w:bCs w:val="0"/>
+        </w:rPr>
+        <w:t>Technical Solution</w:t>
+      </w:r>
+      <w:bookmarkEnd w:id="9"/>
+    </w:p>
+    <w:p>
+      <w:pPr>
+        <w:pStyle w:val="Heading1"/>
+      </w:pPr>
+    </w:p>
+    <w:p>
+      <w:pPr>
+        <w:pStyle w:val="Heading1"/>
+        <w:numPr>
+          <w:ilvl w:val="0"/>
+          <w:numId w:val="8"/>
+        </w:numPr>
+        <w:rPr>
+          <w:rFonts w:eastAsia="Calibri"/>
+          <w:b/>
+          <w:bCs w:val="0"/>
+        </w:rPr>
+      </w:pPr>
+      <w:bookmarkStart w:id="10" w:name="_Toc211951578"/>
+      <w:r>
+        <w:rPr>
+          <w:rFonts w:eastAsia="Calibri"/>
+          <w:b/>
+          <w:bCs w:val="0"/>
+        </w:rPr>
+        <w:t>Evaluation</w:t>
+      </w:r>
+      <w:bookmarkEnd w:id="10"/>
+    </w:p>
+    <w:p>
+      <w:pPr>
+        <w:pStyle w:val="Heading1"/>
+        <w:rPr>
+          <w:rFonts w:eastAsia="Calibri"/>
+          <w:b/>
+          <w:bCs w:val="0"/>
+        </w:rPr>
+      </w:pPr>
+    </w:p>
+    <w:p>
+      <w:pPr>
+        <w:pStyle w:val="Heading1"/>
+        <w:rPr>
+          <w:rFonts w:eastAsia="Calibri"/>
+          <w:b/>
+          <w:bCs w:val="0"/>
+        </w:rPr>
+      </w:pPr>
+    </w:p>
+    <w:p>
+      <w:pPr>
+        <w:pStyle w:val="Heading1"/>
+        <w:numPr>
+          <w:ilvl w:val="0"/>
+          <w:numId w:val="8"/>
+        </w:numPr>
+        <w:rPr>
+          <w:rFonts w:eastAsia="Calibri"/>
+          <w:b/>
+          <w:bCs w:val="0"/>
+        </w:rPr>
+      </w:pPr>
+      <w:bookmarkStart w:id="11" w:name="_Toc211951579"/>
+      <w:r>
+        <w:rPr>
+          <w:rFonts w:eastAsia="Calibri"/>
+          <w:b/>
+          <w:bCs w:val="0"/>
+        </w:rPr>
+        <w:t>Conclusion</w:t>
+      </w:r>
+      <w:bookmarkEnd w:id="11"/>
+    </w:p>
+    <w:p>
+      <w:pPr>
+        <w:pStyle w:val="Heading1"/>
+        <w:rPr>
+          <w:rFonts w:eastAsia="Calibri"/>
+          <w:b/>
+          <w:bCs w:val="0"/>
+        </w:rPr>
+      </w:pPr>
+    </w:p>
+    <w:p>
+      <w:pPr>
+        <w:pStyle w:val="Heading1"/>
+        <w:numPr>
+          <w:ilvl w:val="0"/>
+          <w:numId w:val="8"/>
+        </w:numPr>
+        <w:rPr>
+          <w:rFonts w:eastAsia="Calibri"/>
+          <w:b/>
+          <w:bCs w:val="0"/>
+        </w:rPr>
+      </w:pPr>
+      <w:bookmarkStart w:id="12" w:name="_Toc211951580"/>
+      <w:r>
+        <w:rPr>
+          <w:rFonts w:eastAsia="Calibri"/>
+          <w:b/>
+          <w:bCs w:val="0"/>
+        </w:rPr>
+        <w:t>References and Key Resources</w:t>
+      </w:r>
+      <w:bookmarkEnd w:id="12"/>
+    </w:p>
+    <w:p>
+      <w:pPr>
+        <w:pStyle w:val="Heading1"/>
+        <w:rPr>
+          <w:rFonts w:eastAsia="Calibri"/>
+          <w:b/>
+          <w:bCs w:val="0"/>
+        </w:rPr>
+      </w:pPr>
+    </w:p>
+    <w:p>
+      <w:pPr>
+        <w:pStyle w:val="Heading1"/>
+        <w:numPr>
+          <w:ilvl w:val="0"/>
+          <w:numId w:val="8"/>
+        </w:numPr>
+        <w:rPr>
+          <w:b/>
+          <w:bCs w:val="0"/>
+        </w:rPr>
+      </w:pPr>
+      <w:bookmarkStart w:id="13" w:name="_Toc211951581"/>
+      <w:r>
+        <w:rPr>
+          <w:rFonts w:eastAsia="Calibri"/>
+          <w:b/>
+          <w:bCs w:val="0"/>
+        </w:rPr>
+        <w:t>Appendix</w:t>
+      </w:r>
+      <w:bookmarkEnd w:id="13"/>
+      <w:r>
+        <w:rPr>
+          <w:b/>
+          <w:bCs w:val="0"/>
+        </w:rPr>
         <w:br w:type="page"/>
       </w:r>
     </w:p>
     <w:p>
       <w:pPr>
+        <w:rPr>
+          <w:rFonts w:eastAsia="Calibri"/>
+          <w:lang w:val="en-US"/>
+        </w:rPr>
+      </w:pPr>
+    </w:p>
+    <w:p>
+      <w:pPr>
         <w:pStyle w:val="Heading2"/>
         <w:rPr>
           <w:color w:val="BFBFBF" w:themeColor="background1" w:themeShade="BF"/>
         </w:rPr>
       </w:pPr>
+      <w:bookmarkStart w:id="14" w:name="_Toc211951582"/>
       <w:r>
         <w:rPr>
           <w:color w:val="BFBFBF" w:themeColor="background1" w:themeShade="BF"/>
         </w:rPr>
-        <w:lastRenderedPageBreak/>
         <w:t>1. User Scenario: The Characters (500 words approx.)</w:t>
       </w:r>
+      <w:bookmarkEnd w:id="14"/>
     </w:p>
     <w:p>
       <w:pPr>
@@ -706,12 +3282,14 @@
           <w:color w:val="BFBFBF" w:themeColor="background1" w:themeShade="BF"/>
         </w:rPr>
       </w:pPr>
+      <w:bookmarkStart w:id="15" w:name="_Toc211951583"/>
       <w:r>
         <w:rPr>
           <w:color w:val="BFBFBF" w:themeColor="background1" w:themeShade="BF"/>
         </w:rPr>
         <w:t>2. Technical Problem: The Setting (1,000 words approx.)</w:t>
       </w:r>
+      <w:bookmarkEnd w:id="15"/>
     </w:p>
     <w:p>
       <w:pPr>
@@ -799,12 +3377,14 @@
           <w:color w:val="BFBFBF" w:themeColor="background1" w:themeShade="BF"/>
         </w:rPr>
       </w:pPr>
+      <w:bookmarkStart w:id="16" w:name="_Toc211951584"/>
       <w:r>
         <w:rPr>
           <w:color w:val="BFBFBF" w:themeColor="background1" w:themeShade="BF"/>
         </w:rPr>
         <w:t>3. Technical Solution: The Plot (1,000 words approx.)</w:t>
       </w:r>
+      <w:bookmarkEnd w:id="16"/>
     </w:p>
     <w:p>
       <w:pPr>
@@ -947,12 +3527,14 @@
           <w:color w:val="BFBFBF" w:themeColor="background1" w:themeShade="BF"/>
         </w:rPr>
       </w:pPr>
+      <w:bookmarkStart w:id="17" w:name="_Toc211951585"/>
       <w:r>
         <w:rPr>
           <w:color w:val="BFBFBF" w:themeColor="background1" w:themeShade="BF"/>
         </w:rPr>
         <w:t>4. Evaluation: The Reviews (500 words approx.)</w:t>
       </w:r>
+      <w:bookmarkEnd w:id="17"/>
     </w:p>
     <w:p>
       <w:pPr>
@@ -1024,12 +3606,14 @@
           <w:color w:val="BFBFBF" w:themeColor="background1" w:themeShade="BF"/>
         </w:rPr>
       </w:pPr>
+      <w:bookmarkStart w:id="18" w:name="_Toc211951586"/>
       <w:r>
         <w:rPr>
           <w:color w:val="BFBFBF" w:themeColor="background1" w:themeShade="BF"/>
         </w:rPr>
         <w:t>5. Conclusion: The Plan (500 words approx.)</w:t>
       </w:r>
+      <w:bookmarkEnd w:id="18"/>
     </w:p>
     <w:p>
       <w:pPr>
@@ -1124,13 +3708,14 @@
           <w:color w:val="BFBFBF" w:themeColor="background1" w:themeShade="BF"/>
         </w:rPr>
       </w:pPr>
+      <w:bookmarkStart w:id="19" w:name="_Toc211951587"/>
       <w:r>
         <w:rPr>
           <w:color w:val="BFBFBF" w:themeColor="background1" w:themeShade="BF"/>
         </w:rPr>
-        <w:lastRenderedPageBreak/>
         <w:t>6. References and Key Resources</w:t>
       </w:r>
+      <w:bookmarkEnd w:id="19"/>
     </w:p>
     <w:p>
       <w:pPr>
@@ -1232,6 +3817,19 @@
             <w:rStyle w:val="PageNumber"/>
           </w:rPr>
           <w:instrText xml:space="preserve"> PAGE </w:instrText>
+        </w:r>
+        <w:r>
+          <w:rPr>
+            <w:rStyle w:val="PageNumber"/>
+          </w:rPr>
+          <w:fldChar w:fldCharType="separate"/>
+        </w:r>
+        <w:r>
+          <w:rPr>
+            <w:rStyle w:val="PageNumber"/>
+            <w:noProof/>
+          </w:rPr>
+          <w:t>1</w:t>
         </w:r>
         <w:r>
           <w:rPr>
@@ -1562,6 +4160,92 @@
     </w:lvl>
   </w:abstractNum>
   <w:abstractNum w:abstractNumId="2" w15:restartNumberingAfterBreak="0">
+    <w:nsid w:val="186B7846"/>
+    <w:multiLevelType w:val="hybridMultilevel"/>
+    <w:tmpl w:val="DEE0CDDA"/>
+    <w:lvl w:ilvl="0" w:tplc="0809000F">
+      <w:start w:val="1"/>
+      <w:numFmt w:val="decimal"/>
+      <w:lvlText w:val="%1."/>
+      <w:lvlJc w:val="left"/>
+      <w:pPr>
+        <w:ind w:left="360" w:hanging="360"/>
+      </w:pPr>
+    </w:lvl>
+    <w:lvl w:ilvl="1" w:tplc="08090019" w:tentative="1">
+      <w:start w:val="1"/>
+      <w:numFmt w:val="lowerLetter"/>
+      <w:lvlText w:val="%2."/>
+      <w:lvlJc w:val="left"/>
+      <w:pPr>
+        <w:ind w:left="1080" w:hanging="360"/>
+      </w:pPr>
+    </w:lvl>
+    <w:lvl w:ilvl="2" w:tplc="0809001B" w:tentative="1">
+      <w:start w:val="1"/>
+      <w:numFmt w:val="lowerRoman"/>
+      <w:lvlText w:val="%3."/>
+      <w:lvlJc w:val="right"/>
+      <w:pPr>
+        <w:ind w:left="1800" w:hanging="180"/>
+      </w:pPr>
+    </w:lvl>
+    <w:lvl w:ilvl="3" w:tplc="0809000F" w:tentative="1">
+      <w:start w:val="1"/>
+      <w:numFmt w:val="decimal"/>
+      <w:lvlText w:val="%4."/>
+      <w:lvlJc w:val="left"/>
+      <w:pPr>
+        <w:ind w:left="2520" w:hanging="360"/>
+      </w:pPr>
+    </w:lvl>
+    <w:lvl w:ilvl="4" w:tplc="08090019" w:tentative="1">
+      <w:start w:val="1"/>
+      <w:numFmt w:val="lowerLetter"/>
+      <w:lvlText w:val="%5."/>
+      <w:lvlJc w:val="left"/>
+      <w:pPr>
+        <w:ind w:left="3240" w:hanging="360"/>
+      </w:pPr>
+    </w:lvl>
+    <w:lvl w:ilvl="5" w:tplc="0809001B" w:tentative="1">
+      <w:start w:val="1"/>
+      <w:numFmt w:val="lowerRoman"/>
+      <w:lvlText w:val="%6."/>
+      <w:lvlJc w:val="right"/>
+      <w:pPr>
+        <w:ind w:left="3960" w:hanging="180"/>
+      </w:pPr>
+    </w:lvl>
+    <w:lvl w:ilvl="6" w:tplc="0809000F" w:tentative="1">
+      <w:start w:val="1"/>
+      <w:numFmt w:val="decimal"/>
+      <w:lvlText w:val="%7."/>
+      <w:lvlJc w:val="left"/>
+      <w:pPr>
+        <w:ind w:left="4680" w:hanging="360"/>
+      </w:pPr>
+    </w:lvl>
+    <w:lvl w:ilvl="7" w:tplc="08090019" w:tentative="1">
+      <w:start w:val="1"/>
+      <w:numFmt w:val="lowerLetter"/>
+      <w:lvlText w:val="%8."/>
+      <w:lvlJc w:val="left"/>
+      <w:pPr>
+        <w:ind w:left="5400" w:hanging="360"/>
+      </w:pPr>
+    </w:lvl>
+    <w:lvl w:ilvl="8" w:tplc="0809001B" w:tentative="1">
+      <w:start w:val="1"/>
+      <w:numFmt w:val="lowerRoman"/>
+      <w:lvlText w:val="%9."/>
+      <w:lvlJc w:val="right"/>
+      <w:pPr>
+        <w:ind w:left="6120" w:hanging="180"/>
+      </w:pPr>
+    </w:lvl>
+  </w:abstractNum>
+  <w:abstractNum w:abstractNumId="3" w15:restartNumberingAfterBreak="0">
     <w:nsid w:val="296A7D4E"/>
     <w:multiLevelType w:val="hybridMultilevel"/>
     <w:tmpl w:val="2BACB6E4"/>
@@ -1653,7 +4337,7 @@
       </w:pPr>
     </w:lvl>
   </w:abstractNum>
-  <w:abstractNum w:abstractNumId="3" w15:restartNumberingAfterBreak="0">
+  <w:abstractNum w:abstractNumId="4" w15:restartNumberingAfterBreak="0">
     <w:nsid w:val="54087012"/>
     <w:multiLevelType w:val="multilevel"/>
     <w:tmpl w:val="6E0E7B54"/>
@@ -1766,7 +4450,7 @@
       </w:rPr>
     </w:lvl>
   </w:abstractNum>
-  <w:abstractNum w:abstractNumId="4" w15:restartNumberingAfterBreak="0">
+  <w:abstractNum w:abstractNumId="5" w15:restartNumberingAfterBreak="0">
     <w:nsid w:val="5ECC78CA"/>
     <w:multiLevelType w:val="multilevel"/>
     <w:tmpl w:val="650AC598"/>
@@ -1879,7 +4563,7 @@
       </w:rPr>
     </w:lvl>
   </w:abstractNum>
-  <w:abstractNum w:abstractNumId="5" w15:restartNumberingAfterBreak="0">
+  <w:abstractNum w:abstractNumId="6" w15:restartNumberingAfterBreak="0">
     <w:nsid w:val="78454D90"/>
     <w:multiLevelType w:val="hybridMultilevel"/>
     <w:tmpl w:val="857210E0"/>
@@ -1968,7 +4652,7 @@
       </w:pPr>
     </w:lvl>
   </w:abstractNum>
-  <w:abstractNum w:abstractNumId="6" w15:restartNumberingAfterBreak="0">
+  <w:abstractNum w:abstractNumId="7" w15:restartNumberingAfterBreak="0">
     <w:nsid w:val="792854B5"/>
     <w:multiLevelType w:val="multilevel"/>
     <w:tmpl w:val="F5F41B36"/>
@@ -2082,13 +4766,13 @@
     </w:lvl>
   </w:abstractNum>
   <w:num w:numId="1" w16cid:durableId="866017525">
-    <w:abstractNumId w:val="3"/>
+    <w:abstractNumId w:val="4"/>
   </w:num>
   <w:num w:numId="2" w16cid:durableId="2059819155">
-    <w:abstractNumId w:val="4"/>
+    <w:abstractNumId w:val="5"/>
   </w:num>
   <w:num w:numId="3" w16cid:durableId="1728719801">
-    <w:abstractNumId w:val="6"/>
+    <w:abstractNumId w:val="7"/>
   </w:num>
   <w:num w:numId="4" w16cid:durableId="1618832709">
     <w:abstractNumId w:val="1"/>
@@ -2097,10 +4781,13 @@
     <w:abstractNumId w:val="0"/>
   </w:num>
   <w:num w:numId="6" w16cid:durableId="1315717181">
-    <w:abstractNumId w:val="2"/>
+    <w:abstractNumId w:val="3"/>
   </w:num>
   <w:num w:numId="7" w16cid:durableId="845562717">
-    <w:abstractNumId w:val="5"/>
+    <w:abstractNumId w:val="6"/>
+  </w:num>
+  <w:num w:numId="8" w16cid:durableId="463041083">
+    <w:abstractNumId w:val="2"/>
   </w:num>
 </w:numbering>
 </file>
@@ -2498,12 +5185,15 @@
   <w:style w:type="paragraph" w:default="1" w:styleId="Normal">
     <w:name w:val="Normal"/>
     <w:qFormat/>
-    <w:rsid w:val="003A6F04"/>
+    <w:rsid w:val="00E6787C"/>
     <w:pPr>
-      <w:spacing w:after="180" w:line="274" w:lineRule="auto"/>
+      <w:spacing w:after="0" w:line="240" w:lineRule="auto"/>
     </w:pPr>
     <w:rPr>
-      <w:sz w:val="21"/>
+      <w:rFonts w:ascii="Times New Roman" w:eastAsia="Times New Roman" w:hAnsi="Times New Roman" w:cs="Times New Roman"/>
+      <w:sz w:val="24"/>
+      <w:szCs w:val="24"/>
+      <w:lang w:val="en-IE"/>
     </w:rPr>
   </w:style>
   <w:style w:type="paragraph" w:styleId="Heading1">
@@ -2517,7 +5207,7 @@
     <w:pPr>
       <w:keepNext/>
       <w:keepLines/>
-      <w:spacing w:before="360" w:after="0" w:line="240" w:lineRule="auto"/>
+      <w:spacing w:before="360"/>
       <w:outlineLvl w:val="0"/>
     </w:pPr>
     <w:rPr>
@@ -2527,6 +5217,7 @@
       <w:spacing w:val="20"/>
       <w:sz w:val="32"/>
       <w:szCs w:val="28"/>
+      <w:lang w:val="en-US"/>
     </w:rPr>
   </w:style>
   <w:style w:type="paragraph" w:styleId="Heading2">
@@ -2541,16 +5232,17 @@
     <w:pPr>
       <w:keepNext/>
       <w:keepLines/>
-      <w:spacing w:before="120" w:after="0" w:line="240" w:lineRule="auto"/>
+      <w:spacing w:before="120"/>
       <w:outlineLvl w:val="1"/>
     </w:pPr>
     <w:rPr>
-      <w:rFonts w:eastAsiaTheme="majorEastAsia" w:cstheme="majorBidi"/>
+      <w:rFonts w:asciiTheme="minorHAnsi" w:eastAsiaTheme="majorEastAsia" w:hAnsiTheme="minorHAnsi" w:cstheme="majorBidi"/>
       <w:b/>
       <w:bCs/>
       <w:color w:val="156082" w:themeColor="accent1"/>
       <w:sz w:val="28"/>
       <w:szCs w:val="26"/>
+      <w:lang w:val="en-US"/>
     </w:rPr>
   </w:style>
   <w:style w:type="paragraph" w:styleId="Heading3">
@@ -2565,7 +5257,7 @@
     <w:pPr>
       <w:keepNext/>
       <w:keepLines/>
-      <w:spacing w:before="20" w:after="0" w:line="240" w:lineRule="auto"/>
+      <w:spacing w:before="20"/>
       <w:outlineLvl w:val="2"/>
     </w:pPr>
     <w:rPr>
@@ -2573,7 +5265,8 @@
       <w:bCs/>
       <w:color w:val="0E2841" w:themeColor="text2"/>
       <w:spacing w:val="14"/>
-      <w:sz w:val="24"/>
+      <w:szCs w:val="22"/>
+      <w:lang w:val="en-US"/>
     </w:rPr>
   </w:style>
   <w:style w:type="paragraph" w:styleId="Heading4">
@@ -2588,17 +5281,18 @@
     <w:pPr>
       <w:keepNext/>
       <w:keepLines/>
-      <w:spacing w:before="200" w:after="0"/>
+      <w:spacing w:before="200" w:line="274" w:lineRule="auto"/>
       <w:outlineLvl w:val="3"/>
     </w:pPr>
     <w:rPr>
-      <w:rFonts w:eastAsiaTheme="majorEastAsia" w:cstheme="majorBidi"/>
+      <w:rFonts w:asciiTheme="minorHAnsi" w:eastAsiaTheme="majorEastAsia" w:hAnsiTheme="minorHAnsi" w:cstheme="majorBidi"/>
       <w:b/>
       <w:bCs/>
       <w:i/>
       <w:iCs/>
       <w:color w:val="000000"/>
-      <w:sz w:val="24"/>
+      <w:szCs w:val="22"/>
+      <w:lang w:val="en-US"/>
     </w:rPr>
   </w:style>
   <w:style w:type="paragraph" w:styleId="Heading5">
@@ -2613,13 +5307,15 @@
     <w:pPr>
       <w:keepNext/>
       <w:keepLines/>
-      <w:spacing w:before="200" w:after="0"/>
+      <w:spacing w:before="200" w:line="274" w:lineRule="auto"/>
       <w:outlineLvl w:val="4"/>
     </w:pPr>
     <w:rPr>
       <w:rFonts w:asciiTheme="majorHAnsi" w:eastAsiaTheme="majorEastAsia" w:hAnsiTheme="majorHAnsi" w:cstheme="majorBidi"/>
       <w:color w:val="000000"/>
       <w:sz w:val="22"/>
+      <w:szCs w:val="22"/>
+      <w:lang w:val="en-US"/>
     </w:rPr>
   </w:style>
   <w:style w:type="paragraph" w:styleId="Heading6">
@@ -2634,7 +5330,7 @@
     <w:pPr>
       <w:keepNext/>
       <w:keepLines/>
-      <w:spacing w:before="200" w:after="0"/>
+      <w:spacing w:before="200" w:line="274" w:lineRule="auto"/>
       <w:outlineLvl w:val="5"/>
     </w:pPr>
     <w:rPr>
@@ -2642,6 +5338,8 @@
       <w:iCs/>
       <w:color w:val="156082" w:themeColor="accent1"/>
       <w:sz w:val="22"/>
+      <w:szCs w:val="22"/>
+      <w:lang w:val="en-US"/>
     </w:rPr>
   </w:style>
   <w:style w:type="paragraph" w:styleId="Heading7">
@@ -2657,7 +5355,7 @@
     <w:pPr>
       <w:keepNext/>
       <w:keepLines/>
-      <w:spacing w:before="200" w:after="0"/>
+      <w:spacing w:before="200" w:line="274" w:lineRule="auto"/>
       <w:outlineLvl w:val="6"/>
     </w:pPr>
     <w:rPr>
@@ -2666,6 +5364,8 @@
       <w:iCs/>
       <w:color w:val="000000"/>
       <w:sz w:val="22"/>
+      <w:szCs w:val="22"/>
+      <w:lang w:val="en-US"/>
     </w:rPr>
   </w:style>
   <w:style w:type="paragraph" w:styleId="Heading8">
@@ -2681,7 +5381,7 @@
     <w:pPr>
       <w:keepNext/>
       <w:keepLines/>
-      <w:spacing w:before="200" w:after="0"/>
+      <w:spacing w:before="200"/>
       <w:outlineLvl w:val="7"/>
     </w:pPr>
     <w:rPr>
@@ -2704,7 +5404,7 @@
     <w:pPr>
       <w:keepNext/>
       <w:keepLines/>
-      <w:spacing w:before="200" w:after="0"/>
+      <w:spacing w:before="200"/>
       <w:outlineLvl w:val="8"/>
     </w:pPr>
     <w:rPr>
@@ -2752,7 +5452,7 @@
     <w:qFormat/>
     <w:rsid w:val="003A6F04"/>
     <w:pPr>
-      <w:spacing w:after="120" w:line="240" w:lineRule="auto"/>
+      <w:spacing w:after="120"/>
       <w:contextualSpacing/>
     </w:pPr>
     <w:rPr>
@@ -2762,6 +5462,7 @@
       <w:kern w:val="28"/>
       <w:sz w:val="96"/>
       <w:szCs w:val="52"/>
+      <w:lang w:val="en-US"/>
     </w:rPr>
   </w:style>
   <w:style w:type="paragraph" w:styleId="Subtitle">
@@ -2776,13 +5477,14 @@
       <w:numPr>
         <w:ilvl w:val="1"/>
       </w:numPr>
+      <w:spacing w:after="180" w:line="274" w:lineRule="auto"/>
     </w:pPr>
     <w:rPr>
-      <w:rFonts w:eastAsiaTheme="majorEastAsia" w:cstheme="majorBidi"/>
+      <w:rFonts w:asciiTheme="minorHAnsi" w:eastAsiaTheme="majorEastAsia" w:hAnsiTheme="minorHAnsi" w:cstheme="majorBidi"/>
       <w:iCs/>
       <w:color w:val="0E2841" w:themeColor="text2"/>
       <w:sz w:val="40"/>
-      <w:szCs w:val="24"/>
+      <w:lang w:val="en-US"/>
     </w:rPr>
   </w:style>
   <w:style w:type="paragraph" w:styleId="Footer">
@@ -2797,7 +5499,14 @@
         <w:tab w:val="center" w:pos="4513"/>
         <w:tab w:val="right" w:pos="9026"/>
       </w:tabs>
+      <w:spacing w:after="180" w:line="274" w:lineRule="auto"/>
     </w:pPr>
+    <w:rPr>
+      <w:rFonts w:asciiTheme="minorHAnsi" w:eastAsiaTheme="minorHAnsi" w:hAnsiTheme="minorHAnsi" w:cstheme="minorBidi"/>
+      <w:sz w:val="21"/>
+      <w:szCs w:val="22"/>
+      <w:lang w:val="en-US"/>
+    </w:rPr>
   </w:style>
   <w:style w:type="character" w:customStyle="1" w:styleId="FooterChar">
     <w:name w:val="Footer Char"/>
@@ -2946,13 +5655,9 @@
     <w:basedOn w:val="Normal"/>
     <w:next w:val="Normal"/>
     <w:uiPriority w:val="35"/>
-    <w:semiHidden/>
     <w:unhideWhenUsed/>
     <w:qFormat/>
     <w:rsid w:val="003A6F04"/>
-    <w:pPr>
-      <w:spacing w:line="240" w:lineRule="auto"/>
-    </w:pPr>
     <w:rPr>
       <w:rFonts w:asciiTheme="majorHAnsi" w:eastAsiaTheme="minorEastAsia" w:hAnsiTheme="majorHAnsi"/>
       <w:bCs/>
@@ -3034,12 +5739,16 @@
     <w:qFormat/>
     <w:rsid w:val="003A6F04"/>
     <w:pPr>
-      <w:spacing w:line="240" w:lineRule="auto"/>
+      <w:spacing w:after="180"/>
       <w:ind w:left="720" w:hanging="288"/>
       <w:contextualSpacing/>
     </w:pPr>
     <w:rPr>
+      <w:rFonts w:asciiTheme="minorHAnsi" w:eastAsiaTheme="minorHAnsi" w:hAnsiTheme="minorHAnsi" w:cstheme="minorBidi"/>
       <w:color w:val="0E2841" w:themeColor="text2"/>
+      <w:sz w:val="21"/>
+      <w:szCs w:val="22"/>
+      <w:lang w:val="en-US"/>
     </w:rPr>
   </w:style>
   <w:style w:type="paragraph" w:styleId="Quote">
@@ -3051,16 +5760,18 @@
     <w:qFormat/>
     <w:rsid w:val="003A6F04"/>
     <w:pPr>
-      <w:spacing w:after="0" w:line="360" w:lineRule="auto"/>
+      <w:spacing w:line="360" w:lineRule="auto"/>
       <w:jc w:val="center"/>
     </w:pPr>
     <w:rPr>
-      <w:rFonts w:eastAsiaTheme="minorEastAsia"/>
+      <w:rFonts w:asciiTheme="minorHAnsi" w:eastAsiaTheme="minorEastAsia" w:hAnsiTheme="minorHAnsi" w:cstheme="minorBidi"/>
       <w:b/>
       <w:i/>
       <w:iCs/>
       <w:color w:val="156082" w:themeColor="accent1"/>
       <w:sz w:val="26"/>
+      <w:szCs w:val="22"/>
+      <w:lang w:val="en-US"/>
     </w:rPr>
   </w:style>
   <w:style w:type="character" w:customStyle="1" w:styleId="QuoteChar">
@@ -3099,11 +5810,13 @@
       <w:jc w:val="center"/>
     </w:pPr>
     <w:rPr>
-      <w:rFonts w:asciiTheme="majorHAnsi" w:eastAsiaTheme="minorEastAsia" w:hAnsiTheme="majorHAnsi"/>
+      <w:rFonts w:asciiTheme="majorHAnsi" w:eastAsiaTheme="minorEastAsia" w:hAnsiTheme="majorHAnsi" w:cstheme="minorBidi"/>
       <w:bCs/>
       <w:iCs/>
       <w:color w:val="FFFFFF" w:themeColor="background1"/>
       <w:sz w:val="28"/>
+      <w:szCs w:val="22"/>
+      <w:lang w:val="en-US"/>
     </w:rPr>
   </w:style>
   <w:style w:type="character" w:customStyle="1" w:styleId="IntenseQuoteChar">
@@ -3194,7 +5907,6 @@
     <w:basedOn w:val="Heading1"/>
     <w:next w:val="Normal"/>
     <w:uiPriority w:val="39"/>
-    <w:semiHidden/>
     <w:unhideWhenUsed/>
     <w:qFormat/>
     <w:rsid w:val="003A6F04"/>
@@ -3234,13 +5946,177 @@
     <w:unhideWhenUsed/>
     <w:rsid w:val="00982258"/>
     <w:pPr>
-      <w:spacing w:before="100" w:beforeAutospacing="1" w:after="100" w:afterAutospacing="1" w:line="240" w:lineRule="auto"/>
+      <w:spacing w:before="100" w:beforeAutospacing="1" w:after="100" w:afterAutospacing="1"/>
+    </w:pPr>
+  </w:style>
+  <w:style w:type="paragraph" w:styleId="TOC1">
+    <w:name w:val="toc 1"/>
+    <w:basedOn w:val="Normal"/>
+    <w:next w:val="Normal"/>
+    <w:autoRedefine/>
+    <w:uiPriority w:val="39"/>
+    <w:unhideWhenUsed/>
+    <w:rsid w:val="001802A7"/>
+    <w:pPr>
+      <w:spacing w:before="120"/>
     </w:pPr>
     <w:rPr>
-      <w:rFonts w:ascii="Times New Roman" w:eastAsia="Times New Roman" w:hAnsi="Times New Roman" w:cs="Times New Roman"/>
-      <w:sz w:val="24"/>
-      <w:szCs w:val="24"/>
-      <w:lang w:val="en-IE"/>
+      <w:rFonts w:asciiTheme="minorHAnsi" w:hAnsiTheme="minorHAnsi"/>
+      <w:b/>
+      <w:bCs/>
+      <w:i/>
+      <w:iCs/>
+      <w:szCs w:val="28"/>
+    </w:rPr>
+  </w:style>
+  <w:style w:type="paragraph" w:styleId="TOC2">
+    <w:name w:val="toc 2"/>
+    <w:basedOn w:val="Normal"/>
+    <w:next w:val="Normal"/>
+    <w:autoRedefine/>
+    <w:uiPriority w:val="39"/>
+    <w:unhideWhenUsed/>
+    <w:rsid w:val="001802A7"/>
+    <w:pPr>
+      <w:spacing w:before="120"/>
+      <w:ind w:left="240"/>
+    </w:pPr>
+    <w:rPr>
+      <w:rFonts w:asciiTheme="minorHAnsi" w:hAnsiTheme="minorHAnsi"/>
+      <w:b/>
+      <w:bCs/>
+      <w:sz w:val="22"/>
+      <w:szCs w:val="26"/>
+    </w:rPr>
+  </w:style>
+  <w:style w:type="character" w:styleId="Hyperlink">
+    <w:name w:val="Hyperlink"/>
+    <w:basedOn w:val="DefaultParagraphFont"/>
+    <w:uiPriority w:val="99"/>
+    <w:unhideWhenUsed/>
+    <w:rsid w:val="001802A7"/>
+    <w:rPr>
+      <w:color w:val="467886" w:themeColor="hyperlink"/>
+      <w:u w:val="single"/>
+    </w:rPr>
+  </w:style>
+  <w:style w:type="paragraph" w:styleId="TOC3">
+    <w:name w:val="toc 3"/>
+    <w:basedOn w:val="Normal"/>
+    <w:next w:val="Normal"/>
+    <w:autoRedefine/>
+    <w:uiPriority w:val="39"/>
+    <w:semiHidden/>
+    <w:unhideWhenUsed/>
+    <w:rsid w:val="001802A7"/>
+    <w:pPr>
+      <w:ind w:left="480"/>
+    </w:pPr>
+    <w:rPr>
+      <w:rFonts w:asciiTheme="minorHAnsi" w:hAnsiTheme="minorHAnsi"/>
+      <w:sz w:val="20"/>
+    </w:rPr>
+  </w:style>
+  <w:style w:type="paragraph" w:styleId="TOC4">
+    <w:name w:val="toc 4"/>
+    <w:basedOn w:val="Normal"/>
+    <w:next w:val="Normal"/>
+    <w:autoRedefine/>
+    <w:uiPriority w:val="39"/>
+    <w:semiHidden/>
+    <w:unhideWhenUsed/>
+    <w:rsid w:val="001802A7"/>
+    <w:pPr>
+      <w:ind w:left="720"/>
+    </w:pPr>
+    <w:rPr>
+      <w:rFonts w:asciiTheme="minorHAnsi" w:hAnsiTheme="minorHAnsi"/>
+      <w:sz w:val="20"/>
+    </w:rPr>
+  </w:style>
+  <w:style w:type="paragraph" w:styleId="TOC5">
+    <w:name w:val="toc 5"/>
+    <w:basedOn w:val="Normal"/>
+    <w:next w:val="Normal"/>
+    <w:autoRedefine/>
+    <w:uiPriority w:val="39"/>
+    <w:semiHidden/>
+    <w:unhideWhenUsed/>
+    <w:rsid w:val="001802A7"/>
+    <w:pPr>
+      <w:ind w:left="960"/>
+    </w:pPr>
+    <w:rPr>
+      <w:rFonts w:asciiTheme="minorHAnsi" w:hAnsiTheme="minorHAnsi"/>
+      <w:sz w:val="20"/>
+    </w:rPr>
+  </w:style>
+  <w:style w:type="paragraph" w:styleId="TOC6">
+    <w:name w:val="toc 6"/>
+    <w:basedOn w:val="Normal"/>
+    <w:next w:val="Normal"/>
+    <w:autoRedefine/>
+    <w:uiPriority w:val="39"/>
+    <w:semiHidden/>
+    <w:unhideWhenUsed/>
+    <w:rsid w:val="001802A7"/>
+    <w:pPr>
+      <w:ind w:left="1200"/>
+    </w:pPr>
+    <w:rPr>
+      <w:rFonts w:asciiTheme="minorHAnsi" w:hAnsiTheme="minorHAnsi"/>
+      <w:sz w:val="20"/>
+    </w:rPr>
+  </w:style>
+  <w:style w:type="paragraph" w:styleId="TOC7">
+    <w:name w:val="toc 7"/>
+    <w:basedOn w:val="Normal"/>
+    <w:next w:val="Normal"/>
+    <w:autoRedefine/>
+    <w:uiPriority w:val="39"/>
+    <w:semiHidden/>
+    <w:unhideWhenUsed/>
+    <w:rsid w:val="001802A7"/>
+    <w:pPr>
+      <w:ind w:left="1440"/>
+    </w:pPr>
+    <w:rPr>
+      <w:rFonts w:asciiTheme="minorHAnsi" w:hAnsiTheme="minorHAnsi"/>
+      <w:sz w:val="20"/>
+    </w:rPr>
+  </w:style>
+  <w:style w:type="paragraph" w:styleId="TOC8">
+    <w:name w:val="toc 8"/>
+    <w:basedOn w:val="Normal"/>
+    <w:next w:val="Normal"/>
+    <w:autoRedefine/>
+    <w:uiPriority w:val="39"/>
+    <w:semiHidden/>
+    <w:unhideWhenUsed/>
+    <w:rsid w:val="001802A7"/>
+    <w:pPr>
+      <w:ind w:left="1680"/>
+    </w:pPr>
+    <w:rPr>
+      <w:rFonts w:asciiTheme="minorHAnsi" w:hAnsiTheme="minorHAnsi"/>
+      <w:sz w:val="20"/>
+    </w:rPr>
+  </w:style>
+  <w:style w:type="paragraph" w:styleId="TOC9">
+    <w:name w:val="toc 9"/>
+    <w:basedOn w:val="Normal"/>
+    <w:next w:val="Normal"/>
+    <w:autoRedefine/>
+    <w:uiPriority w:val="39"/>
+    <w:semiHidden/>
+    <w:unhideWhenUsed/>
+    <w:rsid w:val="001802A7"/>
+    <w:pPr>
+      <w:ind w:left="1920"/>
+    </w:pPr>
+    <w:rPr>
+      <w:rFonts w:asciiTheme="minorHAnsi" w:hAnsiTheme="minorHAnsi"/>
+      <w:sz w:val="20"/>
     </w:rPr>
   </w:style>
 </w:styles>
@@ -3564,4 +6440,16 @@
   </a:objectDefaults>
   <a:extraClrSchemeLst/>
 </a:theme>
+</file>
+
+<file path=customXml/item1.xml><?xml version="1.0" encoding="utf-8"?>
+<b:Sources xmlns:b="http://schemas.openxmlformats.org/officeDocument/2006/bibliography" xmlns="http://schemas.openxmlformats.org/officeDocument/2006/bibliography" SelectedStyle="/APASixthEditionOfficeOnline.xsl" StyleName="APA" Version="6"/>
+</file>
+
+<file path=customXml/itemProps1.xml><?xml version="1.0" encoding="utf-8"?>
+<ds:datastoreItem xmlns:ds="http://schemas.openxmlformats.org/officeDocument/2006/customXml" ds:itemID="{DC1492FF-95A7-0E46-8141-80A721F120BF}">
+  <ds:schemaRefs>
+    <ds:schemaRef ds:uri="http://schemas.openxmlformats.org/officeDocument/2006/bibliography"/>
+  </ds:schemaRefs>
+</ds:datastoreItem>
 </file>
</xml_diff>

<commit_message>
adding technical problem part01- report-interim
</commit_message>
<xml_diff>
--- a/Interim-Report/Interim_Report_Group_2.docx
+++ b/Interim-Report/Interim_Report_Group_2.docx
@@ -564,7 +564,7 @@
             </w:rPr>
             <w:fldChar w:fldCharType="separate"/>
           </w:r>
-          <w:hyperlink w:anchor="_Toc211951574" w:history="1">
+          <w:hyperlink w:anchor="_Toc211990555" w:history="1">
             <w:r>
               <w:rPr>
                 <w:rStyle w:val="Hyperlink"/>
@@ -614,7 +614,7 @@
                 <w:noProof/>
                 <w:webHidden/>
               </w:rPr>
-              <w:instrText xml:space="preserve"> PAGEREF _Toc211951574 \h </w:instrText>
+              <w:instrText xml:space="preserve"> PAGEREF _Toc211990555 \h </w:instrText>
             </w:r>
             <w:r>
               <w:rPr>
@@ -664,7 +664,7 @@
               <w14:ligatures w14:val="standardContextual"/>
             </w:rPr>
           </w:pPr>
-          <w:hyperlink w:anchor="_Toc211951575" w:history="1">
+          <w:hyperlink w:anchor="_Toc211990556" w:history="1">
             <w:r>
               <w:rPr>
                 <w:rStyle w:val="Hyperlink"/>
@@ -714,7 +714,7 @@
                 <w:noProof/>
                 <w:webHidden/>
               </w:rPr>
-              <w:instrText xml:space="preserve"> PAGEREF _Toc211951575 \h </w:instrText>
+              <w:instrText xml:space="preserve"> PAGEREF _Toc211990556 \h </w:instrText>
             </w:r>
             <w:r>
               <w:rPr>
@@ -764,7 +764,7 @@
               <w14:ligatures w14:val="standardContextual"/>
             </w:rPr>
           </w:pPr>
-          <w:hyperlink w:anchor="_Toc211951576" w:history="1">
+          <w:hyperlink w:anchor="_Toc211990557" w:history="1">
             <w:r>
               <w:rPr>
                 <w:rStyle w:val="Hyperlink"/>
@@ -814,7 +814,7 @@
                 <w:noProof/>
                 <w:webHidden/>
               </w:rPr>
-              <w:instrText xml:space="preserve"> PAGEREF _Toc211951576 \h </w:instrText>
+              <w:instrText xml:space="preserve"> PAGEREF _Toc211990557 \h </w:instrText>
             </w:r>
             <w:r>
               <w:rPr>
@@ -835,6 +835,606 @@
                 <w:webHidden/>
               </w:rPr>
               <w:t>4</w:t>
+            </w:r>
+            <w:r>
+              <w:rPr>
+                <w:noProof/>
+                <w:webHidden/>
+              </w:rPr>
+              <w:fldChar w:fldCharType="end"/>
+            </w:r>
+          </w:hyperlink>
+        </w:p>
+        <w:p>
+          <w:pPr>
+            <w:pStyle w:val="TOC2"/>
+            <w:tabs>
+              <w:tab w:val="left" w:pos="720"/>
+              <w:tab w:val="right" w:leader="dot" w:pos="8290"/>
+            </w:tabs>
+            <w:rPr>
+              <w:rFonts w:eastAsiaTheme="minorEastAsia" w:cstheme="minorBidi"/>
+              <w:b w:val="0"/>
+              <w:bCs w:val="0"/>
+              <w:noProof/>
+              <w:kern w:val="2"/>
+              <w:sz w:val="24"/>
+              <w:szCs w:val="24"/>
+              <w14:ligatures w14:val="standardContextual"/>
+            </w:rPr>
+          </w:pPr>
+          <w:hyperlink w:anchor="_Toc211990558" w:history="1">
+            <w:r>
+              <w:rPr>
+                <w:rStyle w:val="Hyperlink"/>
+                <w:rFonts w:asciiTheme="minorBidi" w:eastAsia="Calibri" w:hAnsiTheme="minorBidi"/>
+                <w:noProof/>
+                <w:spacing w:val="20"/>
+              </w:rPr>
+              <w:t>1.</w:t>
+            </w:r>
+            <w:r>
+              <w:rPr>
+                <w:rFonts w:eastAsiaTheme="minorEastAsia" w:cstheme="minorBidi"/>
+                <w:b w:val="0"/>
+                <w:bCs w:val="0"/>
+                <w:noProof/>
+                <w:kern w:val="2"/>
+                <w:sz w:val="24"/>
+                <w:szCs w:val="24"/>
+                <w14:ligatures w14:val="standardContextual"/>
+              </w:rPr>
+              <w:tab/>
+            </w:r>
+            <w:r>
+              <w:rPr>
+                <w:rStyle w:val="Hyperlink"/>
+                <w:rFonts w:asciiTheme="minorBidi" w:eastAsia="Calibri" w:hAnsiTheme="minorBidi"/>
+                <w:noProof/>
+                <w:spacing w:val="20"/>
+              </w:rPr>
+              <w:t>Why SafePath</w:t>
+            </w:r>
+            <w:r>
+              <w:rPr>
+                <w:noProof/>
+                <w:webHidden/>
+              </w:rPr>
+              <w:tab/>
+            </w:r>
+            <w:r>
+              <w:rPr>
+                <w:noProof/>
+                <w:webHidden/>
+              </w:rPr>
+              <w:fldChar w:fldCharType="begin"/>
+            </w:r>
+            <w:r>
+              <w:rPr>
+                <w:noProof/>
+                <w:webHidden/>
+              </w:rPr>
+              <w:instrText xml:space="preserve"> PAGEREF _Toc211990558 \h </w:instrText>
+            </w:r>
+            <w:r>
+              <w:rPr>
+                <w:noProof/>
+                <w:webHidden/>
+              </w:rPr>
+            </w:r>
+            <w:r>
+              <w:rPr>
+                <w:noProof/>
+                <w:webHidden/>
+              </w:rPr>
+              <w:fldChar w:fldCharType="separate"/>
+            </w:r>
+            <w:r>
+              <w:rPr>
+                <w:noProof/>
+                <w:webHidden/>
+              </w:rPr>
+              <w:t>4</w:t>
+            </w:r>
+            <w:r>
+              <w:rPr>
+                <w:noProof/>
+                <w:webHidden/>
+              </w:rPr>
+              <w:fldChar w:fldCharType="end"/>
+            </w:r>
+          </w:hyperlink>
+        </w:p>
+        <w:p>
+          <w:pPr>
+            <w:pStyle w:val="TOC2"/>
+            <w:tabs>
+              <w:tab w:val="left" w:pos="720"/>
+              <w:tab w:val="right" w:leader="dot" w:pos="8290"/>
+            </w:tabs>
+            <w:rPr>
+              <w:rFonts w:eastAsiaTheme="minorEastAsia" w:cstheme="minorBidi"/>
+              <w:b w:val="0"/>
+              <w:bCs w:val="0"/>
+              <w:noProof/>
+              <w:kern w:val="2"/>
+              <w:sz w:val="24"/>
+              <w:szCs w:val="24"/>
+              <w14:ligatures w14:val="standardContextual"/>
+            </w:rPr>
+          </w:pPr>
+          <w:hyperlink w:anchor="_Toc211990559" w:history="1">
+            <w:r>
+              <w:rPr>
+                <w:rStyle w:val="Hyperlink"/>
+                <w:rFonts w:asciiTheme="minorBidi" w:eastAsia="Calibri" w:hAnsiTheme="minorBidi"/>
+                <w:noProof/>
+                <w:spacing w:val="20"/>
+              </w:rPr>
+              <w:t>2.</w:t>
+            </w:r>
+            <w:r>
+              <w:rPr>
+                <w:rFonts w:eastAsiaTheme="minorEastAsia" w:cstheme="minorBidi"/>
+                <w:b w:val="0"/>
+                <w:bCs w:val="0"/>
+                <w:noProof/>
+                <w:kern w:val="2"/>
+                <w:sz w:val="24"/>
+                <w:szCs w:val="24"/>
+                <w14:ligatures w14:val="standardContextual"/>
+              </w:rPr>
+              <w:tab/>
+            </w:r>
+            <w:r>
+              <w:rPr>
+                <w:rStyle w:val="Hyperlink"/>
+                <w:rFonts w:asciiTheme="minorBidi" w:eastAsia="Calibri" w:hAnsiTheme="minorBidi"/>
+                <w:noProof/>
+                <w:spacing w:val="20"/>
+              </w:rPr>
+              <w:t>Core Technical Problem</w:t>
+            </w:r>
+            <w:r>
+              <w:rPr>
+                <w:noProof/>
+                <w:webHidden/>
+              </w:rPr>
+              <w:tab/>
+            </w:r>
+            <w:r>
+              <w:rPr>
+                <w:noProof/>
+                <w:webHidden/>
+              </w:rPr>
+              <w:fldChar w:fldCharType="begin"/>
+            </w:r>
+            <w:r>
+              <w:rPr>
+                <w:noProof/>
+                <w:webHidden/>
+              </w:rPr>
+              <w:instrText xml:space="preserve"> PAGEREF _Toc211990559 \h </w:instrText>
+            </w:r>
+            <w:r>
+              <w:rPr>
+                <w:noProof/>
+                <w:webHidden/>
+              </w:rPr>
+            </w:r>
+            <w:r>
+              <w:rPr>
+                <w:noProof/>
+                <w:webHidden/>
+              </w:rPr>
+              <w:fldChar w:fldCharType="separate"/>
+            </w:r>
+            <w:r>
+              <w:rPr>
+                <w:noProof/>
+                <w:webHidden/>
+              </w:rPr>
+              <w:t>6</w:t>
+            </w:r>
+            <w:r>
+              <w:rPr>
+                <w:noProof/>
+                <w:webHidden/>
+              </w:rPr>
+              <w:fldChar w:fldCharType="end"/>
+            </w:r>
+          </w:hyperlink>
+        </w:p>
+        <w:p>
+          <w:pPr>
+            <w:pStyle w:val="TOC2"/>
+            <w:tabs>
+              <w:tab w:val="left" w:pos="720"/>
+              <w:tab w:val="right" w:leader="dot" w:pos="8290"/>
+            </w:tabs>
+            <w:rPr>
+              <w:rFonts w:eastAsiaTheme="minorEastAsia" w:cstheme="minorBidi"/>
+              <w:b w:val="0"/>
+              <w:bCs w:val="0"/>
+              <w:noProof/>
+              <w:kern w:val="2"/>
+              <w:sz w:val="24"/>
+              <w:szCs w:val="24"/>
+              <w14:ligatures w14:val="standardContextual"/>
+            </w:rPr>
+          </w:pPr>
+          <w:hyperlink w:anchor="_Toc211990560" w:history="1">
+            <w:r>
+              <w:rPr>
+                <w:rStyle w:val="Hyperlink"/>
+                <w:rFonts w:asciiTheme="minorBidi" w:eastAsia="Calibri" w:hAnsiTheme="minorBidi"/>
+                <w:noProof/>
+                <w:spacing w:val="20"/>
+              </w:rPr>
+              <w:t>4.</w:t>
+            </w:r>
+            <w:r>
+              <w:rPr>
+                <w:rFonts w:eastAsiaTheme="minorEastAsia" w:cstheme="minorBidi"/>
+                <w:b w:val="0"/>
+                <w:bCs w:val="0"/>
+                <w:noProof/>
+                <w:kern w:val="2"/>
+                <w:sz w:val="24"/>
+                <w:szCs w:val="24"/>
+                <w14:ligatures w14:val="standardContextual"/>
+              </w:rPr>
+              <w:tab/>
+            </w:r>
+            <w:r>
+              <w:rPr>
+                <w:rStyle w:val="Hyperlink"/>
+                <w:rFonts w:asciiTheme="minorBidi" w:eastAsia="Calibri" w:hAnsiTheme="minorBidi"/>
+                <w:noProof/>
+                <w:spacing w:val="20"/>
+              </w:rPr>
+              <w:t>User Interface and Frontend Experience</w:t>
+            </w:r>
+            <w:r>
+              <w:rPr>
+                <w:noProof/>
+                <w:webHidden/>
+              </w:rPr>
+              <w:tab/>
+            </w:r>
+            <w:r>
+              <w:rPr>
+                <w:noProof/>
+                <w:webHidden/>
+              </w:rPr>
+              <w:fldChar w:fldCharType="begin"/>
+            </w:r>
+            <w:r>
+              <w:rPr>
+                <w:noProof/>
+                <w:webHidden/>
+              </w:rPr>
+              <w:instrText xml:space="preserve"> PAGEREF _Toc211990560 \h </w:instrText>
+            </w:r>
+            <w:r>
+              <w:rPr>
+                <w:noProof/>
+                <w:webHidden/>
+              </w:rPr>
+            </w:r>
+            <w:r>
+              <w:rPr>
+                <w:noProof/>
+                <w:webHidden/>
+              </w:rPr>
+              <w:fldChar w:fldCharType="separate"/>
+            </w:r>
+            <w:r>
+              <w:rPr>
+                <w:noProof/>
+                <w:webHidden/>
+              </w:rPr>
+              <w:t>6</w:t>
+            </w:r>
+            <w:r>
+              <w:rPr>
+                <w:noProof/>
+                <w:webHidden/>
+              </w:rPr>
+              <w:fldChar w:fldCharType="end"/>
+            </w:r>
+          </w:hyperlink>
+        </w:p>
+        <w:p>
+          <w:pPr>
+            <w:pStyle w:val="TOC2"/>
+            <w:tabs>
+              <w:tab w:val="left" w:pos="720"/>
+              <w:tab w:val="right" w:leader="dot" w:pos="8290"/>
+            </w:tabs>
+            <w:rPr>
+              <w:rFonts w:eastAsiaTheme="minorEastAsia" w:cstheme="minorBidi"/>
+              <w:b w:val="0"/>
+              <w:bCs w:val="0"/>
+              <w:noProof/>
+              <w:kern w:val="2"/>
+              <w:sz w:val="24"/>
+              <w:szCs w:val="24"/>
+              <w14:ligatures w14:val="standardContextual"/>
+            </w:rPr>
+          </w:pPr>
+          <w:hyperlink w:anchor="_Toc211990561" w:history="1">
+            <w:r>
+              <w:rPr>
+                <w:rStyle w:val="Hyperlink"/>
+                <w:rFonts w:asciiTheme="minorBidi" w:eastAsia="Calibri" w:hAnsiTheme="minorBidi"/>
+                <w:noProof/>
+                <w:spacing w:val="20"/>
+              </w:rPr>
+              <w:t>5.</w:t>
+            </w:r>
+            <w:r>
+              <w:rPr>
+                <w:rFonts w:eastAsiaTheme="minorEastAsia" w:cstheme="minorBidi"/>
+                <w:b w:val="0"/>
+                <w:bCs w:val="0"/>
+                <w:noProof/>
+                <w:kern w:val="2"/>
+                <w:sz w:val="24"/>
+                <w:szCs w:val="24"/>
+                <w14:ligatures w14:val="standardContextual"/>
+              </w:rPr>
+              <w:tab/>
+            </w:r>
+            <w:r>
+              <w:rPr>
+                <w:rStyle w:val="Hyperlink"/>
+                <w:rFonts w:asciiTheme="minorBidi" w:eastAsia="Calibri" w:hAnsiTheme="minorBidi"/>
+                <w:noProof/>
+                <w:spacing w:val="20"/>
+              </w:rPr>
+              <w:t>Architecture and Deployment</w:t>
+            </w:r>
+            <w:r>
+              <w:rPr>
+                <w:noProof/>
+                <w:webHidden/>
+              </w:rPr>
+              <w:tab/>
+            </w:r>
+            <w:r>
+              <w:rPr>
+                <w:noProof/>
+                <w:webHidden/>
+              </w:rPr>
+              <w:fldChar w:fldCharType="begin"/>
+            </w:r>
+            <w:r>
+              <w:rPr>
+                <w:noProof/>
+                <w:webHidden/>
+              </w:rPr>
+              <w:instrText xml:space="preserve"> PAGEREF _Toc211990561 \h </w:instrText>
+            </w:r>
+            <w:r>
+              <w:rPr>
+                <w:noProof/>
+                <w:webHidden/>
+              </w:rPr>
+            </w:r>
+            <w:r>
+              <w:rPr>
+                <w:noProof/>
+                <w:webHidden/>
+              </w:rPr>
+              <w:fldChar w:fldCharType="separate"/>
+            </w:r>
+            <w:r>
+              <w:rPr>
+                <w:noProof/>
+                <w:webHidden/>
+              </w:rPr>
+              <w:t>6</w:t>
+            </w:r>
+            <w:r>
+              <w:rPr>
+                <w:noProof/>
+                <w:webHidden/>
+              </w:rPr>
+              <w:fldChar w:fldCharType="end"/>
+            </w:r>
+          </w:hyperlink>
+        </w:p>
+        <w:p>
+          <w:pPr>
+            <w:pStyle w:val="TOC2"/>
+            <w:tabs>
+              <w:tab w:val="left" w:pos="720"/>
+              <w:tab w:val="right" w:leader="dot" w:pos="8290"/>
+            </w:tabs>
+            <w:rPr>
+              <w:rFonts w:eastAsiaTheme="minorEastAsia" w:cstheme="minorBidi"/>
+              <w:b w:val="0"/>
+              <w:bCs w:val="0"/>
+              <w:noProof/>
+              <w:kern w:val="2"/>
+              <w:sz w:val="24"/>
+              <w:szCs w:val="24"/>
+              <w14:ligatures w14:val="standardContextual"/>
+            </w:rPr>
+          </w:pPr>
+          <w:hyperlink w:anchor="_Toc211990562" w:history="1">
+            <w:r>
+              <w:rPr>
+                <w:rStyle w:val="Hyperlink"/>
+                <w:rFonts w:asciiTheme="minorBidi" w:eastAsia="Calibri" w:hAnsiTheme="minorBidi"/>
+                <w:noProof/>
+                <w:spacing w:val="20"/>
+              </w:rPr>
+              <w:t>6.</w:t>
+            </w:r>
+            <w:r>
+              <w:rPr>
+                <w:rFonts w:eastAsiaTheme="minorEastAsia" w:cstheme="minorBidi"/>
+                <w:b w:val="0"/>
+                <w:bCs w:val="0"/>
+                <w:noProof/>
+                <w:kern w:val="2"/>
+                <w:sz w:val="24"/>
+                <w:szCs w:val="24"/>
+                <w14:ligatures w14:val="standardContextual"/>
+              </w:rPr>
+              <w:tab/>
+            </w:r>
+            <w:r>
+              <w:rPr>
+                <w:rStyle w:val="Hyperlink"/>
+                <w:rFonts w:asciiTheme="minorBidi" w:eastAsia="Calibri" w:hAnsiTheme="minorBidi"/>
+                <w:noProof/>
+                <w:spacing w:val="20"/>
+              </w:rPr>
+              <w:t>Data</w:t>
+            </w:r>
+            <w:r>
+              <w:rPr>
+                <w:noProof/>
+                <w:webHidden/>
+              </w:rPr>
+              <w:tab/>
+            </w:r>
+            <w:r>
+              <w:rPr>
+                <w:noProof/>
+                <w:webHidden/>
+              </w:rPr>
+              <w:fldChar w:fldCharType="begin"/>
+            </w:r>
+            <w:r>
+              <w:rPr>
+                <w:noProof/>
+                <w:webHidden/>
+              </w:rPr>
+              <w:instrText xml:space="preserve"> PAGEREF _Toc211990562 \h </w:instrText>
+            </w:r>
+            <w:r>
+              <w:rPr>
+                <w:noProof/>
+                <w:webHidden/>
+              </w:rPr>
+            </w:r>
+            <w:r>
+              <w:rPr>
+                <w:noProof/>
+                <w:webHidden/>
+              </w:rPr>
+              <w:fldChar w:fldCharType="separate"/>
+            </w:r>
+            <w:r>
+              <w:rPr>
+                <w:noProof/>
+                <w:webHidden/>
+              </w:rPr>
+              <w:t>6</w:t>
+            </w:r>
+            <w:r>
+              <w:rPr>
+                <w:noProof/>
+                <w:webHidden/>
+              </w:rPr>
+              <w:fldChar w:fldCharType="end"/>
+            </w:r>
+          </w:hyperlink>
+        </w:p>
+        <w:p>
+          <w:pPr>
+            <w:pStyle w:val="TOC2"/>
+            <w:tabs>
+              <w:tab w:val="left" w:pos="720"/>
+              <w:tab w:val="right" w:leader="dot" w:pos="8290"/>
+            </w:tabs>
+            <w:rPr>
+              <w:rFonts w:eastAsiaTheme="minorEastAsia" w:cstheme="minorBidi"/>
+              <w:b w:val="0"/>
+              <w:bCs w:val="0"/>
+              <w:noProof/>
+              <w:kern w:val="2"/>
+              <w:sz w:val="24"/>
+              <w:szCs w:val="24"/>
+              <w14:ligatures w14:val="standardContextual"/>
+            </w:rPr>
+          </w:pPr>
+          <w:hyperlink w:anchor="_Toc211990563" w:history="1">
+            <w:r>
+              <w:rPr>
+                <w:rStyle w:val="Hyperlink"/>
+                <w:rFonts w:asciiTheme="minorBidi" w:eastAsia="Calibri" w:hAnsiTheme="minorBidi"/>
+                <w:noProof/>
+                <w:spacing w:val="20"/>
+              </w:rPr>
+              <w:t>7.</w:t>
+            </w:r>
+            <w:r>
+              <w:rPr>
+                <w:rFonts w:eastAsiaTheme="minorEastAsia" w:cstheme="minorBidi"/>
+                <w:b w:val="0"/>
+                <w:bCs w:val="0"/>
+                <w:noProof/>
+                <w:kern w:val="2"/>
+                <w:sz w:val="24"/>
+                <w:szCs w:val="24"/>
+                <w14:ligatures w14:val="standardContextual"/>
+              </w:rPr>
+              <w:tab/>
+            </w:r>
+            <w:r>
+              <w:rPr>
+                <w:rStyle w:val="Hyperlink"/>
+                <w:rFonts w:asciiTheme="minorBidi" w:eastAsiaTheme="minorHAnsi" w:hAnsiTheme="minorBidi"/>
+                <w:noProof/>
+                <w:lang w:val="en-GB"/>
+              </w:rPr>
+              <w:t>Review of Existing Solutions</w:t>
+            </w:r>
+            <w:r>
+              <w:rPr>
+                <w:noProof/>
+                <w:webHidden/>
+              </w:rPr>
+              <w:tab/>
+            </w:r>
+            <w:r>
+              <w:rPr>
+                <w:noProof/>
+                <w:webHidden/>
+              </w:rPr>
+              <w:fldChar w:fldCharType="begin"/>
+            </w:r>
+            <w:r>
+              <w:rPr>
+                <w:noProof/>
+                <w:webHidden/>
+              </w:rPr>
+              <w:instrText xml:space="preserve"> PAGEREF _Toc211990563 \h </w:instrText>
+            </w:r>
+            <w:r>
+              <w:rPr>
+                <w:noProof/>
+                <w:webHidden/>
+              </w:rPr>
+            </w:r>
+            <w:r>
+              <w:rPr>
+                <w:noProof/>
+                <w:webHidden/>
+              </w:rPr>
+              <w:fldChar w:fldCharType="separate"/>
+            </w:r>
+            <w:r>
+              <w:rPr>
+                <w:noProof/>
+                <w:webHidden/>
+              </w:rPr>
+              <w:t>6</w:t>
             </w:r>
             <w:r>
               <w:rPr>
@@ -864,7 +1464,7 @@
               <w14:ligatures w14:val="standardContextual"/>
             </w:rPr>
           </w:pPr>
-          <w:hyperlink w:anchor="_Toc211951577" w:history="1">
+          <w:hyperlink w:anchor="_Toc211990564" w:history="1">
             <w:r>
               <w:rPr>
                 <w:rStyle w:val="Hyperlink"/>
@@ -914,7 +1514,7 @@
                 <w:noProof/>
                 <w:webHidden/>
               </w:rPr>
-              <w:instrText xml:space="preserve"> PAGEREF _Toc211951577 \h </w:instrText>
+              <w:instrText xml:space="preserve"> PAGEREF _Toc211990564 \h </w:instrText>
             </w:r>
             <w:r>
               <w:rPr>
@@ -934,7 +1534,7 @@
                 <w:noProof/>
                 <w:webHidden/>
               </w:rPr>
-              <w:t>4</w:t>
+              <w:t>7</w:t>
             </w:r>
             <w:r>
               <w:rPr>
@@ -964,7 +1564,7 @@
               <w14:ligatures w14:val="standardContextual"/>
             </w:rPr>
           </w:pPr>
-          <w:hyperlink w:anchor="_Toc211951578" w:history="1">
+          <w:hyperlink w:anchor="_Toc211990565" w:history="1">
             <w:r>
               <w:rPr>
                 <w:rStyle w:val="Hyperlink"/>
@@ -1014,7 +1614,7 @@
                 <w:noProof/>
                 <w:webHidden/>
               </w:rPr>
-              <w:instrText xml:space="preserve"> PAGEREF _Toc211951578 \h </w:instrText>
+              <w:instrText xml:space="preserve"> PAGEREF _Toc211990565 \h </w:instrText>
             </w:r>
             <w:r>
               <w:rPr>
@@ -1034,7 +1634,7 @@
                 <w:noProof/>
                 <w:webHidden/>
               </w:rPr>
-              <w:t>4</w:t>
+              <w:t>7</w:t>
             </w:r>
             <w:r>
               <w:rPr>
@@ -1064,7 +1664,7 @@
               <w14:ligatures w14:val="standardContextual"/>
             </w:rPr>
           </w:pPr>
-          <w:hyperlink w:anchor="_Toc211951579" w:history="1">
+          <w:hyperlink w:anchor="_Toc211990566" w:history="1">
             <w:r>
               <w:rPr>
                 <w:rStyle w:val="Hyperlink"/>
@@ -1114,7 +1714,7 @@
                 <w:noProof/>
                 <w:webHidden/>
               </w:rPr>
-              <w:instrText xml:space="preserve"> PAGEREF _Toc211951579 \h </w:instrText>
+              <w:instrText xml:space="preserve"> PAGEREF _Toc211990566 \h </w:instrText>
             </w:r>
             <w:r>
               <w:rPr>
@@ -1134,7 +1734,7 @@
                 <w:noProof/>
                 <w:webHidden/>
               </w:rPr>
-              <w:t>4</w:t>
+              <w:t>7</w:t>
             </w:r>
             <w:r>
               <w:rPr>
@@ -1164,7 +1764,7 @@
               <w14:ligatures w14:val="standardContextual"/>
             </w:rPr>
           </w:pPr>
-          <w:hyperlink w:anchor="_Toc211951580" w:history="1">
+          <w:hyperlink w:anchor="_Toc211990567" w:history="1">
             <w:r>
               <w:rPr>
                 <w:rStyle w:val="Hyperlink"/>
@@ -1214,7 +1814,7 @@
                 <w:noProof/>
                 <w:webHidden/>
               </w:rPr>
-              <w:instrText xml:space="preserve"> PAGEREF _Toc211951580 \h </w:instrText>
+              <w:instrText xml:space="preserve"> PAGEREF _Toc211990567 \h </w:instrText>
             </w:r>
             <w:r>
               <w:rPr>
@@ -1234,7 +1834,7 @@
                 <w:noProof/>
                 <w:webHidden/>
               </w:rPr>
-              <w:t>4</w:t>
+              <w:t>7</w:t>
             </w:r>
             <w:r>
               <w:rPr>
@@ -1264,7 +1864,7 @@
               <w14:ligatures w14:val="standardContextual"/>
             </w:rPr>
           </w:pPr>
-          <w:hyperlink w:anchor="_Toc211951581" w:history="1">
+          <w:hyperlink w:anchor="_Toc211990568" w:history="1">
             <w:r>
               <w:rPr>
                 <w:rStyle w:val="Hyperlink"/>
@@ -1314,7 +1914,7 @@
                 <w:noProof/>
                 <w:webHidden/>
               </w:rPr>
-              <w:instrText xml:space="preserve"> PAGEREF _Toc211951581 \h </w:instrText>
+              <w:instrText xml:space="preserve"> PAGEREF _Toc211990568 \h </w:instrText>
             </w:r>
             <w:r>
               <w:rPr>
@@ -1334,7 +1934,7 @@
                 <w:noProof/>
                 <w:webHidden/>
               </w:rPr>
-              <w:t>4</w:t>
+              <w:t>7</w:t>
             </w:r>
             <w:r>
               <w:rPr>
@@ -1362,7 +1962,7 @@
               <w14:ligatures w14:val="standardContextual"/>
             </w:rPr>
           </w:pPr>
-          <w:hyperlink w:anchor="_Toc211951582" w:history="1">
+          <w:hyperlink w:anchor="_Toc211990569" w:history="1">
             <w:r>
               <w:rPr>
                 <w:rStyle w:val="Hyperlink"/>
@@ -1390,7 +1990,7 @@
                 <w:noProof/>
                 <w:webHidden/>
               </w:rPr>
-              <w:instrText xml:space="preserve"> PAGEREF _Toc211951582 \h </w:instrText>
+              <w:instrText xml:space="preserve"> PAGEREF _Toc211990569 \h </w:instrText>
             </w:r>
             <w:r>
               <w:rPr>
@@ -1410,7 +2010,7 @@
                 <w:noProof/>
                 <w:webHidden/>
               </w:rPr>
-              <w:t>5</w:t>
+              <w:t>8</w:t>
             </w:r>
             <w:r>
               <w:rPr>
@@ -1438,14 +2038,23 @@
               <w14:ligatures w14:val="standardContextual"/>
             </w:rPr>
           </w:pPr>
-          <w:hyperlink w:anchor="_Toc211951583" w:history="1">
+          <w:hyperlink w:anchor="_Toc211990570" w:history="1">
             <w:r>
               <w:rPr>
                 <w:rStyle w:val="Hyperlink"/>
                 <w:rFonts w:eastAsiaTheme="majorEastAsia"/>
                 <w:noProof/>
               </w:rPr>
-              <w:t>2. Technical Problem: The Setting (1,000 words approx.)</w:t>
+              <w:t>2</w:t>
+            </w:r>
+            <w:r>
+              <w:rPr>
+                <w:rStyle w:val="Hyperlink"/>
+                <w:rFonts w:eastAsiaTheme="majorEastAsia"/>
+                <w:noProof/>
+                <w:color w:val="68A0B0" w:themeColor="hyperlink" w:themeTint="BF"/>
+              </w:rPr>
+              <w:t>. Technical Problem: The Setting (1,000 words approx.)</w:t>
             </w:r>
             <w:r>
               <w:rPr>
@@ -1466,7 +2075,7 @@
                 <w:noProof/>
                 <w:webHidden/>
               </w:rPr>
-              <w:instrText xml:space="preserve"> PAGEREF _Toc211951583 \h </w:instrText>
+              <w:instrText xml:space="preserve"> PAGEREF _Toc211990570 \h </w:instrText>
             </w:r>
             <w:r>
               <w:rPr>
@@ -1486,7 +2095,7 @@
                 <w:noProof/>
                 <w:webHidden/>
               </w:rPr>
-              <w:t>5</w:t>
+              <w:t>8</w:t>
             </w:r>
             <w:r>
               <w:rPr>
@@ -1514,7 +2123,7 @@
               <w14:ligatures w14:val="standardContextual"/>
             </w:rPr>
           </w:pPr>
-          <w:hyperlink w:anchor="_Toc211951584" w:history="1">
+          <w:hyperlink w:anchor="_Toc211990571" w:history="1">
             <w:r>
               <w:rPr>
                 <w:rStyle w:val="Hyperlink"/>
@@ -1542,7 +2151,7 @@
                 <w:noProof/>
                 <w:webHidden/>
               </w:rPr>
-              <w:instrText xml:space="preserve"> PAGEREF _Toc211951584 \h </w:instrText>
+              <w:instrText xml:space="preserve"> PAGEREF _Toc211990571 \h </w:instrText>
             </w:r>
             <w:r>
               <w:rPr>
@@ -1562,7 +2171,7 @@
                 <w:noProof/>
                 <w:webHidden/>
               </w:rPr>
-              <w:t>5</w:t>
+              <w:t>8</w:t>
             </w:r>
             <w:r>
               <w:rPr>
@@ -1590,7 +2199,7 @@
               <w14:ligatures w14:val="standardContextual"/>
             </w:rPr>
           </w:pPr>
-          <w:hyperlink w:anchor="_Toc211951585" w:history="1">
+          <w:hyperlink w:anchor="_Toc211990572" w:history="1">
             <w:r>
               <w:rPr>
                 <w:rStyle w:val="Hyperlink"/>
@@ -1618,7 +2227,7 @@
                 <w:noProof/>
                 <w:webHidden/>
               </w:rPr>
-              <w:instrText xml:space="preserve"> PAGEREF _Toc211951585 \h </w:instrText>
+              <w:instrText xml:space="preserve"> PAGEREF _Toc211990572 \h </w:instrText>
             </w:r>
             <w:r>
               <w:rPr>
@@ -1638,7 +2247,7 @@
                 <w:noProof/>
                 <w:webHidden/>
               </w:rPr>
-              <w:t>5</w:t>
+              <w:t>8</w:t>
             </w:r>
             <w:r>
               <w:rPr>
@@ -1666,7 +2275,7 @@
               <w14:ligatures w14:val="standardContextual"/>
             </w:rPr>
           </w:pPr>
-          <w:hyperlink w:anchor="_Toc211951586" w:history="1">
+          <w:hyperlink w:anchor="_Toc211990573" w:history="1">
             <w:r>
               <w:rPr>
                 <w:rStyle w:val="Hyperlink"/>
@@ -1694,7 +2303,7 @@
                 <w:noProof/>
                 <w:webHidden/>
               </w:rPr>
-              <w:instrText xml:space="preserve"> PAGEREF _Toc211951586 \h </w:instrText>
+              <w:instrText xml:space="preserve"> PAGEREF _Toc211990573 \h </w:instrText>
             </w:r>
             <w:r>
               <w:rPr>
@@ -1714,7 +2323,7 @@
                 <w:noProof/>
                 <w:webHidden/>
               </w:rPr>
-              <w:t>5</w:t>
+              <w:t>8</w:t>
             </w:r>
             <w:r>
               <w:rPr>
@@ -1742,7 +2351,7 @@
               <w14:ligatures w14:val="standardContextual"/>
             </w:rPr>
           </w:pPr>
-          <w:hyperlink w:anchor="_Toc211951587" w:history="1">
+          <w:hyperlink w:anchor="_Toc211990574" w:history="1">
             <w:r>
               <w:rPr>
                 <w:rStyle w:val="Hyperlink"/>
@@ -1770,7 +2379,7 @@
                 <w:noProof/>
                 <w:webHidden/>
               </w:rPr>
-              <w:instrText xml:space="preserve"> PAGEREF _Toc211951587 \h </w:instrText>
+              <w:instrText xml:space="preserve"> PAGEREF _Toc211990574 \h </w:instrText>
             </w:r>
             <w:r>
               <w:rPr>
@@ -1790,7 +2399,7 @@
                 <w:noProof/>
                 <w:webHidden/>
               </w:rPr>
-              <w:t>5</w:t>
+              <w:t>8</w:t>
             </w:r>
             <w:r>
               <w:rPr>
@@ -1855,7 +2464,7 @@
           <w:bCs w:val="0"/>
         </w:rPr>
       </w:pPr>
-      <w:bookmarkStart w:id="6" w:name="_Toc211951574"/>
+      <w:bookmarkStart w:id="6" w:name="_Toc211990555"/>
       <w:r>
         <w:rPr>
           <w:rFonts w:eastAsia="Calibri"/>
@@ -2172,13 +2781,13 @@
         <mc:AlternateContent>
           <mc:Choice Requires="wps">
             <w:drawing>
-              <wp:anchor distT="0" distB="0" distL="114300" distR="114300" simplePos="0" relativeHeight="251666432" behindDoc="0" locked="0" layoutInCell="1" allowOverlap="1" wp14:anchorId="3133824B" wp14:editId="4A4E0008">
+              <wp:anchor distT="0" distB="0" distL="114300" distR="114300" simplePos="0" relativeHeight="251666432" behindDoc="0" locked="0" layoutInCell="1" allowOverlap="1" wp14:anchorId="3133824B" wp14:editId="482B5B2B">
                 <wp:simplePos x="0" y="0"/>
                 <wp:positionH relativeFrom="column">
                   <wp:posOffset>3545205</wp:posOffset>
                 </wp:positionH>
                 <wp:positionV relativeFrom="paragraph">
-                  <wp:posOffset>278468</wp:posOffset>
+                  <wp:posOffset>278130</wp:posOffset>
                 </wp:positionV>
                 <wp:extent cx="1147445" cy="635"/>
                 <wp:effectExtent l="0" t="0" r="0" b="0"/>
@@ -2251,7 +2860,7 @@
                                 <w:bCs w:val="0"/>
                                 <w:noProof/>
                               </w:rPr>
-                              <w:t>3</w:t>
+                              <w:t>1</w:t>
                             </w:r>
                             <w:r>
                               <w:rPr>
@@ -2292,7 +2901,7 @@
                 <v:stroke joinstyle="miter"/>
                 <v:path gradientshapeok="t" o:connecttype="rect"/>
               </v:shapetype>
-              <v:shape id="Text Box 1" o:spid="_x0000_s1026" type="#_x0000_t202" style="position:absolute;margin-left:279.15pt;margin-top:21.95pt;width:90.35pt;height:.05pt;z-index:251666432;visibility:visible;mso-wrap-style:square;mso-width-percent:0;mso-wrap-distance-left:9pt;mso-wrap-distance-top:0;mso-wrap-distance-right:9pt;mso-wrap-distance-bottom:0;mso-position-horizontal:absolute;mso-position-horizontal-relative:text;mso-position-vertical:absolute;mso-position-vertical-relative:text;mso-width-percent:0;mso-width-relative:margin;v-text-anchor:top" o:gfxdata="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" stroked="f">
+              <v:shape id="Text Box 1" o:spid="_x0000_s1026" type="#_x0000_t202" style="position:absolute;margin-left:279.15pt;margin-top:21.9pt;width:90.35pt;height:.05pt;z-index:251666432;visibility:visible;mso-wrap-style:square;mso-width-percent:0;mso-wrap-distance-left:9pt;mso-wrap-distance-top:0;mso-wrap-distance-right:9pt;mso-wrap-distance-bottom:0;mso-position-horizontal:absolute;mso-position-horizontal-relative:text;mso-position-vertical:absolute;mso-position-vertical-relative:text;mso-width-percent:0;mso-width-relative:margin;v-text-anchor:top" o:gfxdata="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" stroked="f">
                 <v:textbox style="mso-fit-shape-to-text:t" inset="0,0,0,0">
                   <w:txbxContent>
                     <w:p>
@@ -2340,7 +2949,7 @@
                           <w:bCs w:val="0"/>
                           <w:noProof/>
                         </w:rPr>
-                        <w:t>3</w:t>
+                        <w:t>1</w:t>
                       </w:r>
                       <w:r>
                         <w:rPr>
@@ -2649,7 +3258,7 @@
                                 <w:bCs w:val="0"/>
                                 <w:noProof/>
                               </w:rPr>
-                              <w:t>1</w:t>
+                              <w:t>3</w:t>
                             </w:r>
                             <w:r>
                               <w:rPr>
@@ -2734,7 +3343,7 @@
                           <w:bCs w:val="0"/>
                           <w:noProof/>
                         </w:rPr>
-                        <w:t>1</w:t>
+                        <w:t>3</w:t>
                       </w:r>
                       <w:r>
                         <w:rPr>
@@ -2834,25 +3443,7 @@
           <w:szCs w:val="22"/>
           <w:lang w:val="en-GB"/>
         </w:rPr>
-        <w:t xml:space="preserve">The project uses OpenStreetMap OSM data as a base for its road network data. It also includes </w:t>
-      </w:r>
-      <w:r>
-        <w:rPr>
-          <w:rFonts w:asciiTheme="minorBidi" w:eastAsiaTheme="minorHAnsi" w:hAnsiTheme="minorBidi" w:cstheme="minorBidi"/>
-          <w:sz w:val="22"/>
-          <w:szCs w:val="22"/>
-          <w:lang w:val="en-GB"/>
-        </w:rPr>
-        <w:t>several</w:t>
-      </w:r>
-      <w:r>
-        <w:rPr>
-          <w:rFonts w:asciiTheme="minorBidi" w:eastAsiaTheme="minorHAnsi" w:hAnsiTheme="minorBidi" w:cstheme="minorBidi"/>
-          <w:sz w:val="22"/>
-          <w:szCs w:val="22"/>
-          <w:lang w:val="en-GB"/>
-        </w:rPr>
-        <w:t xml:space="preserve"> London-specific datasets, such as feeds on roadworks and infrastructure updates, available lighting data, publicly available crime figures, and hazards highlighted by the community. These different types of information are turned into map-aligned attributes like infrastructure quality (like protected bike lanes and pedestrian crossings), lighting coverage, the chance of recent incidents (like roadworks or obstructions), environmental risk factors (like rain or wind), and crime exposure levels that change over time. Along with this, user profiles are made where users provide permission to save their routing preferences, saved routes, frequently visited places, and search history. This lets users personalise their experience by choosing things like well-lit streets, calmer routes, or avoiding busy crossings. Users will be able to select and compare routes and get a clear Safety Score for each segment by combining this data. This will give them a useful way to see how safe a route is under the present conditions. The FindBuddy feature, which is optional, will also assist users find friends who are going the same way at the same time. It does this by matching their locations and schedules in a way that keeps their privacy safe.</w:t>
+        <w:t>The project uses OpenStreetMap OSM data as a base for its road network data. It also includes several London-specific datasets, such as feeds on roadworks and infrastructure updates, available lighting data, publicly available crime figures, and hazards highlighted by the community. These different types of information are turned into map-aligned attributes like infrastructure quality (like protected bike lanes and pedestrian crossings), lighting coverage, the chance of recent incidents (like roadworks or obstructions), environmental risk factors (like rain or wind), and crime exposure levels that change over time. Along with this, user profiles are made where users provide permission to save their routing preferences, saved routes, frequently visited places, and search history. This lets users personalise their experience by choosing things like well-lit streets, calmer routes, or avoiding busy crossings. Users will be able to select and compare routes and get a clear Safety Score for each segment by combining this data. This will give them a useful way to see how safe a route is under the present conditions. The FindBuddy feature, which is optional, will also assist users find friends who are going the same way at the same time. It does this by matching their locations and schedules in a way that keeps their privacy safe.</w:t>
       </w:r>
     </w:p>
     <w:p>
@@ -2935,7 +3526,7 @@
           <w:bCs w:val="0"/>
         </w:rPr>
       </w:pPr>
-      <w:bookmarkStart w:id="7" w:name="_Toc211951575"/>
+      <w:bookmarkStart w:id="7" w:name="_Toc211990556"/>
       <w:r>
         <w:rPr>
           <w:rFonts w:eastAsia="Calibri"/>
@@ -2987,7 +3578,7 @@
           <w:bCs w:val="0"/>
         </w:rPr>
       </w:pPr>
-      <w:bookmarkStart w:id="8" w:name="_Toc211951576"/>
+      <w:bookmarkStart w:id="8" w:name="_Toc211990557"/>
       <w:r>
         <w:rPr>
           <w:rFonts w:eastAsia="Calibri"/>
@@ -2998,7 +3589,1429 @@
       </w:r>
       <w:bookmarkEnd w:id="8"/>
     </w:p>
-    <w:p/>
+    <w:p>
+      <w:pPr>
+        <w:pStyle w:val="Heading2"/>
+        <w:numPr>
+          <w:ilvl w:val="0"/>
+          <w:numId w:val="9"/>
+        </w:numPr>
+        <w:rPr>
+          <w:rFonts w:asciiTheme="minorBidi" w:eastAsia="Calibri" w:hAnsiTheme="minorBidi" w:cstheme="minorBidi"/>
+          <w:bCs w:val="0"/>
+          <w:spacing w:val="20"/>
+          <w:szCs w:val="28"/>
+        </w:rPr>
+      </w:pPr>
+      <w:bookmarkStart w:id="9" w:name="_Toc211990558"/>
+      <w:r>
+        <w:rPr>
+          <w:rFonts w:asciiTheme="minorBidi" w:eastAsia="Calibri" w:hAnsiTheme="minorBidi" w:cstheme="minorBidi"/>
+          <w:bCs w:val="0"/>
+          <w:spacing w:val="20"/>
+          <w:szCs w:val="28"/>
+        </w:rPr>
+        <w:t>Why SafePath</w:t>
+      </w:r>
+      <w:bookmarkEnd w:id="9"/>
+    </w:p>
+    <w:p>
+      <w:pPr>
+        <w:ind w:left="720"/>
+        <w:rPr>
+          <w:rFonts w:asciiTheme="minorBidi" w:hAnsiTheme="minorBidi" w:cstheme="minorBidi"/>
+        </w:rPr>
+      </w:pPr>
+    </w:p>
+    <w:p>
+      <w:pPr>
+        <w:ind w:left="720"/>
+        <w:rPr>
+          <w:rFonts w:asciiTheme="minorBidi" w:eastAsiaTheme="minorHAnsi" w:hAnsiTheme="minorBidi" w:cstheme="minorBidi"/>
+          <w:sz w:val="22"/>
+          <w:szCs w:val="22"/>
+          <w:lang w:val="en-GB"/>
+        </w:rPr>
+      </w:pPr>
+      <w:r>
+        <w:rPr>
+          <w:rFonts w:asciiTheme="minorBidi" w:eastAsiaTheme="minorHAnsi" w:hAnsiTheme="minorBidi" w:cstheme="minorBidi"/>
+          <w:sz w:val="22"/>
+          <w:szCs w:val="22"/>
+          <w:lang w:val="en-GB"/>
+        </w:rPr>
+        <w:t xml:space="preserve">The idea for this </w:t>
+      </w:r>
+      <w:r>
+        <w:rPr>
+          <w:rFonts w:asciiTheme="minorBidi" w:eastAsiaTheme="minorHAnsi" w:hAnsiTheme="minorBidi" w:cstheme="minorBidi"/>
+          <w:sz w:val="22"/>
+          <w:szCs w:val="22"/>
+          <w:lang w:val="en-GB"/>
+        </w:rPr>
+        <w:t>app</w:t>
+      </w:r>
+      <w:r>
+        <w:rPr>
+          <w:rFonts w:asciiTheme="minorBidi" w:eastAsiaTheme="minorHAnsi" w:hAnsiTheme="minorBidi" w:cstheme="minorBidi"/>
+          <w:sz w:val="22"/>
+          <w:szCs w:val="22"/>
+          <w:lang w:val="en-GB"/>
+        </w:rPr>
+        <w:t xml:space="preserve"> </w:t>
+      </w:r>
+      <w:r>
+        <w:rPr>
+          <w:rFonts w:asciiTheme="minorBidi" w:eastAsiaTheme="minorHAnsi" w:hAnsiTheme="minorBidi" w:cstheme="minorBidi"/>
+          <w:sz w:val="22"/>
+          <w:szCs w:val="22"/>
+          <w:lang w:val="en-GB"/>
+        </w:rPr>
+        <w:t>went through</w:t>
+      </w:r>
+      <w:r>
+        <w:rPr>
+          <w:rFonts w:asciiTheme="minorBidi" w:eastAsiaTheme="minorHAnsi" w:hAnsiTheme="minorBidi" w:cstheme="minorBidi"/>
+          <w:sz w:val="22"/>
+          <w:szCs w:val="22"/>
+          <w:lang w:val="en-GB"/>
+        </w:rPr>
+        <w:t xml:space="preserve"> </w:t>
+      </w:r>
+      <w:r>
+        <w:rPr>
+          <w:rFonts w:asciiTheme="minorBidi" w:eastAsiaTheme="minorHAnsi" w:hAnsiTheme="minorBidi" w:cstheme="minorBidi"/>
+          <w:sz w:val="22"/>
+          <w:szCs w:val="22"/>
+          <w:lang w:val="en-GB"/>
+        </w:rPr>
+        <w:t>multiple</w:t>
+      </w:r>
+      <w:r>
+        <w:rPr>
+          <w:rFonts w:asciiTheme="minorBidi" w:eastAsiaTheme="minorHAnsi" w:hAnsiTheme="minorBidi" w:cstheme="minorBidi"/>
+          <w:sz w:val="22"/>
+          <w:szCs w:val="22"/>
+          <w:lang w:val="en-GB"/>
+        </w:rPr>
+        <w:t xml:space="preserve"> iterations before the current format was finalised. Starting from discovering suitable data</w:t>
+      </w:r>
+      <w:r>
+        <w:rPr>
+          <w:rFonts w:asciiTheme="minorBidi" w:eastAsiaTheme="minorHAnsi" w:hAnsiTheme="minorBidi" w:cstheme="minorBidi"/>
+          <w:sz w:val="22"/>
+          <w:szCs w:val="22"/>
+          <w:lang w:val="en-GB"/>
+        </w:rPr>
+        <w:t>s</w:t>
+      </w:r>
+      <w:r>
+        <w:rPr>
+          <w:rFonts w:asciiTheme="minorBidi" w:eastAsiaTheme="minorHAnsi" w:hAnsiTheme="minorBidi" w:cstheme="minorBidi"/>
+          <w:sz w:val="22"/>
+          <w:szCs w:val="22"/>
+          <w:lang w:val="en-GB"/>
+        </w:rPr>
+        <w:t>ets for urban mobility</w:t>
+      </w:r>
+      <w:r>
+        <w:rPr>
+          <w:rFonts w:asciiTheme="minorBidi" w:eastAsiaTheme="minorHAnsi" w:hAnsiTheme="minorBidi" w:cstheme="minorBidi"/>
+          <w:sz w:val="22"/>
+          <w:szCs w:val="22"/>
+          <w:lang w:val="en-GB"/>
+        </w:rPr>
+        <w:t xml:space="preserve">, </w:t>
+      </w:r>
+      <w:r>
+        <w:rPr>
+          <w:rFonts w:asciiTheme="minorBidi" w:eastAsiaTheme="minorHAnsi" w:hAnsiTheme="minorBidi" w:cstheme="minorBidi"/>
+          <w:sz w:val="22"/>
+          <w:szCs w:val="22"/>
+          <w:lang w:val="en-GB"/>
+        </w:rPr>
+        <w:t>first for pedestrians, then for cyclists</w:t>
+      </w:r>
+      <w:r>
+        <w:rPr>
+          <w:rFonts w:asciiTheme="minorBidi" w:eastAsiaTheme="minorHAnsi" w:hAnsiTheme="minorBidi" w:cstheme="minorBidi"/>
+          <w:sz w:val="22"/>
+          <w:szCs w:val="22"/>
+          <w:lang w:val="en-GB"/>
+        </w:rPr>
+        <w:t>. W</w:t>
+      </w:r>
+      <w:r>
+        <w:rPr>
+          <w:rFonts w:asciiTheme="minorBidi" w:eastAsiaTheme="minorHAnsi" w:hAnsiTheme="minorBidi" w:cstheme="minorBidi"/>
+          <w:sz w:val="22"/>
+          <w:szCs w:val="22"/>
+          <w:lang w:val="en-GB"/>
+        </w:rPr>
+        <w:t>e iterated on feasibility and coverage, and ultimately combined both to serve mixed-mode users. The concept of a safety-first routing application, SafePath</w:t>
+      </w:r>
+      <w:r>
+        <w:rPr>
+          <w:rFonts w:asciiTheme="minorBidi" w:eastAsiaTheme="minorHAnsi" w:hAnsiTheme="minorBidi" w:cstheme="minorBidi"/>
+          <w:sz w:val="22"/>
+          <w:szCs w:val="22"/>
+          <w:lang w:val="en-GB"/>
+        </w:rPr>
+        <w:t xml:space="preserve"> </w:t>
+      </w:r>
+      <w:r>
+        <w:rPr>
+          <w:rFonts w:asciiTheme="minorBidi" w:eastAsiaTheme="minorHAnsi" w:hAnsiTheme="minorBidi" w:cstheme="minorBidi"/>
+          <w:sz w:val="22"/>
+          <w:szCs w:val="22"/>
+          <w:lang w:val="en-GB"/>
+        </w:rPr>
+        <w:t>combining hazard-aware navigation with an optional buddy feature</w:t>
+      </w:r>
+      <w:r>
+        <w:rPr>
+          <w:rFonts w:asciiTheme="minorBidi" w:eastAsiaTheme="minorHAnsi" w:hAnsiTheme="minorBidi" w:cstheme="minorBidi"/>
+          <w:sz w:val="22"/>
+          <w:szCs w:val="22"/>
+          <w:lang w:val="en-GB"/>
+        </w:rPr>
+        <w:t xml:space="preserve"> </w:t>
+      </w:r>
+      <w:r>
+        <w:rPr>
+          <w:rFonts w:asciiTheme="minorBidi" w:eastAsiaTheme="minorHAnsi" w:hAnsiTheme="minorBidi" w:cstheme="minorBidi"/>
+          <w:sz w:val="22"/>
+          <w:szCs w:val="22"/>
+          <w:lang w:val="en-GB"/>
+        </w:rPr>
+        <w:t xml:space="preserve">was chosen for a variety of reasons. </w:t>
+      </w:r>
+    </w:p>
+    <w:p>
+      <w:pPr>
+        <w:ind w:left="720"/>
+        <w:rPr>
+          <w:rFonts w:asciiTheme="minorBidi" w:eastAsiaTheme="minorHAnsi" w:hAnsiTheme="minorBidi" w:cstheme="minorBidi"/>
+          <w:sz w:val="22"/>
+          <w:szCs w:val="22"/>
+          <w:lang w:val="en-GB"/>
+        </w:rPr>
+      </w:pPr>
+      <w:r>
+        <w:rPr>
+          <w:rFonts w:asciiTheme="minorBidi" w:eastAsiaTheme="minorHAnsi" w:hAnsiTheme="minorBidi" w:cstheme="minorBidi"/>
+          <w:sz w:val="22"/>
+          <w:szCs w:val="22"/>
+          <w:lang w:val="en-GB"/>
+        </w:rPr>
+        <w:br/>
+      </w:r>
+      <w:r>
+        <w:rPr>
+          <w:rFonts w:asciiTheme="minorBidi" w:eastAsiaTheme="minorHAnsi" w:hAnsiTheme="minorBidi" w:cstheme="minorBidi"/>
+          <w:sz w:val="22"/>
+          <w:szCs w:val="22"/>
+          <w:lang w:val="en-GB"/>
+        </w:rPr>
+        <w:t>SafePath covers a common gap we found in our competitive analysis with the help of this app comparison article</w:t>
+      </w:r>
+      <w:r>
+        <w:rPr>
+          <w:rFonts w:asciiTheme="minorBidi" w:eastAsiaTheme="minorHAnsi" w:hAnsiTheme="minorBidi" w:cstheme="minorBidi"/>
+          <w:sz w:val="22"/>
+          <w:szCs w:val="22"/>
+          <w:lang w:val="en-GB"/>
+        </w:rPr>
+        <w:fldChar w:fldCharType="begin"/>
+      </w:r>
+      <w:r>
+        <w:rPr>
+          <w:rFonts w:asciiTheme="minorBidi" w:eastAsiaTheme="minorHAnsi" w:hAnsiTheme="minorBidi" w:cstheme="minorBidi"/>
+          <w:sz w:val="22"/>
+          <w:szCs w:val="22"/>
+          <w:lang w:val="en-GB"/>
+        </w:rPr>
+        <w:instrText xml:space="preserve"> ADDIN ZOTERO_ITEM CSL_CITATION {"citationID":"CLjqQH5y","properties":{"formattedCitation":"(Portus, 2024)","plainCitation":"(Portus, 2024)","noteIndex":0},"citationItems":[{"id":264,"uris":["http://zotero.org/users/17074179/items/5WWNPPRN"],"itemData":{"id":264,"type":"webpage","abstract":"Our experts have chosen the best cycling apps for iPhone and Android, with everything from analytic training tools to social apps and navigational software.","container-title":"BikeRadar","language":"en","title":"Best cycling apps 2025 | 19 iPhone and Android apps for cyclists","URL":"https://www.bikeradar.com/advice/buyers-guides/best-cycling-apps","author":[{"family":"Portus","given":"Stan"}],"accessed":{"date-parts":[["2025",10,22]]},"issued":{"date-parts":[["2024",7,24]]}}}],"schema":"https://github.com/citation-style-language/schema/raw/master/csl-citation.json"} </w:instrText>
+      </w:r>
+      <w:r>
+        <w:rPr>
+          <w:rFonts w:asciiTheme="minorBidi" w:eastAsiaTheme="minorHAnsi" w:hAnsiTheme="minorBidi" w:cstheme="minorBidi"/>
+          <w:sz w:val="22"/>
+          <w:szCs w:val="22"/>
+          <w:lang w:val="en-GB"/>
+        </w:rPr>
+        <w:fldChar w:fldCharType="separate"/>
+      </w:r>
+      <w:r>
+        <w:rPr>
+          <w:rFonts w:asciiTheme="minorBidi" w:eastAsiaTheme="minorHAnsi" w:hAnsiTheme="minorBidi" w:cstheme="minorBidi"/>
+          <w:noProof/>
+          <w:sz w:val="22"/>
+          <w:szCs w:val="22"/>
+          <w:lang w:val="en-GB"/>
+        </w:rPr>
+        <w:t>(Portus, 2024)</w:t>
+      </w:r>
+      <w:r>
+        <w:rPr>
+          <w:rFonts w:asciiTheme="minorBidi" w:eastAsiaTheme="minorHAnsi" w:hAnsiTheme="minorBidi" w:cstheme="minorBidi"/>
+          <w:sz w:val="22"/>
+          <w:szCs w:val="22"/>
+          <w:lang w:val="en-GB"/>
+        </w:rPr>
+        <w:fldChar w:fldCharType="end"/>
+      </w:r>
+      <w:r>
+        <w:rPr>
+          <w:rFonts w:asciiTheme="minorBidi" w:eastAsiaTheme="minorHAnsi" w:hAnsiTheme="minorBidi" w:cstheme="minorBidi"/>
+          <w:sz w:val="22"/>
+          <w:szCs w:val="22"/>
+          <w:lang w:val="en-GB"/>
+        </w:rPr>
+        <w:t>. It says that most navigation tools, even those made for cycling, only focus on time or distance, with little thought given to personal safety (for example, they only have "quiet" or surface-type filters). This means that people who walk and ride bikes have to figure out how to stay safe on their own instead of using evidence-based risk models. This disparity is essential since the environment and infrastructure have a clear effect on how likely it is that bikers and pedestrians may get hurt. For instance, having protected or separated facilities, well-designed streets, and enough light all make people less likely to get hurt and more likely to walk or cycle</w:t>
+      </w:r>
+      <w:r>
+        <w:rPr>
+          <w:rFonts w:asciiTheme="minorBidi" w:eastAsiaTheme="minorHAnsi" w:hAnsiTheme="minorBidi" w:cstheme="minorBidi"/>
+          <w:sz w:val="22"/>
+          <w:szCs w:val="22"/>
+          <w:lang w:val="en-GB"/>
+        </w:rPr>
+        <w:t xml:space="preserve"> </w:t>
+      </w:r>
+      <w:r>
+        <w:rPr>
+          <w:rFonts w:asciiTheme="minorBidi" w:eastAsiaTheme="minorHAnsi" w:hAnsiTheme="minorBidi" w:cstheme="minorBidi"/>
+          <w:sz w:val="22"/>
+          <w:szCs w:val="22"/>
+          <w:lang w:val="en-GB"/>
+        </w:rPr>
+        <w:fldChar w:fldCharType="begin"/>
+      </w:r>
+      <w:r>
+        <w:rPr>
+          <w:rFonts w:asciiTheme="minorBidi" w:eastAsiaTheme="minorHAnsi" w:hAnsiTheme="minorBidi" w:cstheme="minorBidi"/>
+          <w:sz w:val="22"/>
+          <w:szCs w:val="22"/>
+          <w:lang w:val="en-GB"/>
+        </w:rPr>
+        <w:instrText xml:space="preserve"> ADDIN ZOTERO_ITEM CSL_CITATION {"citationID":"4pXHWimj","properties":{"formattedCitation":"(Reynolds et al., 2009)","plainCitation":"(Reynolds et al., 2009)","noteIndex":0},"citationItems":[{"id":265,"uris":["http://zotero.org/users/17074179/items/ICCY5CTA"],"itemData":{"id":265,"type":"article-journal","abstract":"Background\nBicycling has the potential to improve fitness, diminish obesity, and reduce noise, air pollution, and greenhouse gases associated with travel. However, bicyclists incur a higher risk of injuries requiring hospitalization than motor vehicle occupants. Therefore, understanding ways of making bicycling safer and increasing rates of bicycling are important to improving population health. There is a growing body of research examining transportation infrastructure and the risk of injury to bicyclists.\n\nMethods\nWe reviewed studies of the impact of transportation infrastructure on bicyclist safety. The results were tabulated within two categories of infrastructure, namely that at intersections (e.g. roundabouts, traffic lights) or between intersections on \"straightaways\" (e.g. bike lanes or paths). To assess safety, studies examining the following outcomes were included: injuries; injury severity; and crashes (collisions and/or falls).\n\nResults\nThe literature to date on transportation infrastructure and cyclist safety is limited by the incomplete range of facilities studied and difficulties in controlling for exposure to risk. However, evidence from the 23 papers reviewed (eight that examined intersections and 15 that examined straightaways) suggests that infrastructure influences injury and crash risk. Intersection studies focused mainly on roundabouts. They found that multi-lane roundabouts can significantly increase risk to bicyclists unless a separated cycle track is included in the design. Studies of straightaways grouped facilities into few categories, such that facilities with potentially different risks may have been classified within a single category. Results to date suggest that sidewalks and multi-use trails pose the highest risk, major roads are more hazardous than minor roads, and the presence of bicycle facilities (e.g. on-road bike routes, on-road marked bike lanes, and off-road bike paths) was associated with the lowest risk.\n\nConclusion\nEvidence is beginning to accumulate that purpose-built bicycle-specific facilities reduce crashes and injuries among cyclists, providing the basis for initial transportation engineering guidelines for cyclist safety. Street lighting, paved surfaces, and low-angled grades are additional factors that appear to improve cyclist safety. Future research examining a greater variety of infrastructure would allow development of more detailed guidelines.","container-title":"Environmental Health","DOI":"10.1186/1476-069X-8-47","ISSN":"1476-069X","journalAbbreviation":"Environ Health","note":"PMID: 19845962\nPMCID: PMC2776010","page":"47","source":"PubMed Central","title":"The impact of transportation infrastructure on bicycling injuries and crashes: a review of the literature","title-short":"The impact of transportation infrastructure on bicycling injuries and crashes","URL":"https://pmc.ncbi.nlm.nih.gov/articles/PMC2776010/","volume":"8","author":[{"family":"Reynolds","given":"Conor CO"},{"family":"Harris","given":"M  Anne"},{"family":"Teschke","given":"Kay"},{"family":"Cripton","given":"Peter A"},{"family":"Winters","given":"Meghan"}],"accessed":{"date-parts":[["2025",10,22]]},"issued":{"date-parts":[["2009",10,21]]}}}],"schema":"https://github.com/citation-style-language/schema/raw/master/csl-citation.json"} </w:instrText>
+      </w:r>
+      <w:r>
+        <w:rPr>
+          <w:rFonts w:asciiTheme="minorBidi" w:eastAsiaTheme="minorHAnsi" w:hAnsiTheme="minorBidi" w:cstheme="minorBidi"/>
+          <w:sz w:val="22"/>
+          <w:szCs w:val="22"/>
+          <w:lang w:val="en-GB"/>
+        </w:rPr>
+        <w:fldChar w:fldCharType="separate"/>
+      </w:r>
+      <w:r>
+        <w:rPr>
+          <w:rFonts w:asciiTheme="minorBidi" w:eastAsiaTheme="minorHAnsi" w:hAnsiTheme="minorBidi" w:cstheme="minorBidi"/>
+          <w:noProof/>
+          <w:sz w:val="22"/>
+          <w:szCs w:val="22"/>
+          <w:lang w:val="en-GB"/>
+        </w:rPr>
+        <w:t>(Reynolds et al., 2009)</w:t>
+      </w:r>
+      <w:r>
+        <w:rPr>
+          <w:rFonts w:asciiTheme="minorBidi" w:eastAsiaTheme="minorHAnsi" w:hAnsiTheme="minorBidi" w:cstheme="minorBidi"/>
+          <w:sz w:val="22"/>
+          <w:szCs w:val="22"/>
+          <w:lang w:val="en-GB"/>
+        </w:rPr>
+        <w:fldChar w:fldCharType="end"/>
+      </w:r>
+      <w:r>
+        <w:rPr>
+          <w:rFonts w:asciiTheme="minorBidi" w:eastAsiaTheme="minorHAnsi" w:hAnsiTheme="minorBidi" w:cstheme="minorBidi"/>
+          <w:sz w:val="22"/>
+          <w:szCs w:val="22"/>
+          <w:lang w:val="en-GB"/>
+        </w:rPr>
+        <w:fldChar w:fldCharType="begin"/>
+      </w:r>
+      <w:r>
+        <w:rPr>
+          <w:rFonts w:asciiTheme="minorBidi" w:eastAsiaTheme="minorHAnsi" w:hAnsiTheme="minorBidi" w:cstheme="minorBidi"/>
+          <w:sz w:val="22"/>
+          <w:szCs w:val="22"/>
+          <w:lang w:val="en-GB"/>
+        </w:rPr>
+        <w:instrText xml:space="preserve"> ADDIN ZOTERO_ITEM CSL_CITATION {"citationID":"vlfkdDXQ","properties":{"formattedCitation":"(Teschke et al., 2012)","plainCitation":"(Teschke et al., 2012)","noteIndex":0},"citationItems":[{"id":268,"uris":["http://zotero.org/users/17074179/items/F82ZJLTU"],"itemData":{"id":268,"type":"article-journal","abstract":"Objectives. We compared cycling injury risks of 14 route types and other route infrastructure features., Methods. We recruited 690 city residents injured while cycling in Toronto or Vancouver, Canada. A case-crossover design compared route infrastructure at each injury site to that of a randomly selected control site from the same trip., Results. Of 14 route types, cycle tracks had the lowest risk (adjusted odds ratio [OR] = 0.11; 95% confidence interval [CI] = 0.02, 0.54), about one ninth the risk of the reference: major streets with parked cars and no bike infrastructure. Risks on major streets were lower without parked cars (adjusted OR = 0.63; 95% CI = 0.41, 0.96) and with bike lanes (adjusted OR = 0.54; 95% CI = 0.29, 1.01). Local streets also had lower risks (adjusted OR = 0.51; 95% CI = 0.31, 0.84). Other infrastructure characteristics were associated with increased risks: streetcar or train tracks (adjusted OR = 3.0; 95% CI = 1.8, 5.1), downhill grades (adjusted OR = 2.3; 95% CI = 1.7, 3.1), and construction (adjusted OR = 1.9; 95% CI = 1.3, 2.9)., Conclusions. The lower risks on quiet streets and with bike-specific infrastructure along busy streets support the route-design approach used in many northern European countries. Transportation infrastructure with lower bicycling injury risks merits public health support to reduce injuries and promote cycling.","container-title":"American Journal of Public Health","DOI":"10.2105/AJPH.2012.300762","ISSN":"0090-0036","issue":"12","journalAbbreviation":"Am J Public Health","note":"PMID: 23078480\nPMCID: PMC3519333","page":"2336-2343","source":"PubMed Central","title":"Route Infrastructure and the Risk of Injuries to Bicyclists: A Case-Crossover Study","title-short":"Route Infrastructure and the Risk of Injuries to Bicyclists","URL":"https://pmc.ncbi.nlm.nih.gov/articles/PMC3519333/","volume":"102","author":[{"family":"Teschke","given":"Kay"},{"family":"Harris","given":"M. Anne"},{"family":"Reynolds","given":"Conor C. O."},{"family":"Winters","given":"Meghan"},{"family":"Babul","given":"Shelina"},{"family":"Chipman","given":"Mary"},{"family":"Cusimano","given":"Michael D."},{"family":"Brubacher","given":"Jeff R."},{"family":"Hunte","given":"Garth"},{"family":"Friedman","given":"Steven M."},{"family":"Monro","given":"Melody"},{"family":"Shen","given":"Hui"},{"family":"Vernich","given":"Lee"},{"family":"Cripton","given":"Peter A."}],"accessed":{"date-parts":[["2025",10,22]]},"issued":{"date-parts":[["2012",12]]}}}],"schema":"https://github.com/citation-style-language/schema/raw/master/csl-citation.json"} </w:instrText>
+      </w:r>
+      <w:r>
+        <w:rPr>
+          <w:rFonts w:asciiTheme="minorBidi" w:eastAsiaTheme="minorHAnsi" w:hAnsiTheme="minorBidi" w:cstheme="minorBidi"/>
+          <w:sz w:val="22"/>
+          <w:szCs w:val="22"/>
+          <w:lang w:val="en-GB"/>
+        </w:rPr>
+        <w:fldChar w:fldCharType="separate"/>
+      </w:r>
+      <w:r>
+        <w:rPr>
+          <w:rFonts w:asciiTheme="minorBidi" w:eastAsiaTheme="minorHAnsi" w:hAnsiTheme="minorBidi" w:cstheme="minorBidi"/>
+          <w:noProof/>
+          <w:sz w:val="22"/>
+          <w:szCs w:val="22"/>
+          <w:lang w:val="en-GB"/>
+        </w:rPr>
+        <w:t>(Teschke et al., 2012)</w:t>
+      </w:r>
+      <w:r>
+        <w:rPr>
+          <w:rFonts w:asciiTheme="minorBidi" w:eastAsiaTheme="minorHAnsi" w:hAnsiTheme="minorBidi" w:cstheme="minorBidi"/>
+          <w:sz w:val="22"/>
+          <w:szCs w:val="22"/>
+          <w:lang w:val="en-GB"/>
+        </w:rPr>
+        <w:fldChar w:fldCharType="end"/>
+      </w:r>
+      <w:r>
+        <w:rPr>
+          <w:rFonts w:asciiTheme="minorBidi" w:eastAsiaTheme="minorHAnsi" w:hAnsiTheme="minorBidi" w:cstheme="minorBidi"/>
+          <w:sz w:val="22"/>
+          <w:szCs w:val="22"/>
+          <w:lang w:val="en-GB"/>
+        </w:rPr>
+        <w:fldChar w:fldCharType="begin"/>
+      </w:r>
+      <w:r>
+        <w:rPr>
+          <w:rFonts w:asciiTheme="minorBidi" w:eastAsiaTheme="minorHAnsi" w:hAnsiTheme="minorBidi" w:cstheme="minorBidi"/>
+          <w:sz w:val="22"/>
+          <w:szCs w:val="22"/>
+          <w:lang w:val="en-GB"/>
+        </w:rPr>
+        <w:instrText xml:space="preserve"> ADDIN ZOTERO_ITEM CSL_CITATION {"citationID":"uxwKcBHo","properties":{"formattedCitation":"(Vidal-Tortosa &amp; Lovelace, 2024)","plainCitation":"(Vidal-Tortosa &amp; Lovelace, 2024)","noteIndex":0},"citationItems":[{"id":271,"uris":["http://zotero.org/users/17074179/items/8GR2X594"],"itemData":{"id":271,"type":"article-journal","abstract":"Many studies have explored the impact of macro and meso attributes of the built environment – such as population density, land use, proximity to services, and cycle infrastructure – on cycling. Less attention has been paid to micro attributes of the built environment. This paper reviews the academic literature on the relationship between road lighting and cycling, and identifies gaps to provide direction to future work. It also reviews policy guidelines on lighting and cycling infrastructure. Findings from the review of academic research show a clear positive effect of road lighting on cycling. The effect seems stronger among potential and less experienced cyclists. This suggests that investment in road lighting may be a cost-effective intervention to increase cycling and make it more inclusive. More empirical work is needed, including on the impact that lighting may have on different types of cyclists and cycling, the optimal lighting for cyclists, the cost-effectiveness of lighting interventions, and in developing countries and countries at extreme latitudes. There is also a need for research with higher geographic and temporal resolution, “before/after” approaches to explore changes over time, and accounting for other factors associated with cycling. Findings from the review of policy guidelines reveal that lighting in cycling infrastructure is increasingly being considered, not only for the safety of cyclists, but also to make utility cycling more appealing and accessible in the dark.","container-title":"Journal of Cycling and Micromobility Research","DOI":"10.1016/j.jcmr.2023.100008","ISSN":"2950-1059","journalAbbreviation":"Journal of Cycling and Micromobility Research","page":"100008","source":"ScienceDirect","title":"Road lighting and cycling: A review of the academic literature and policy guidelines","title-short":"Road lighting and cycling","URL":"https://www.sciencedirect.com/science/article/pii/S2950105923000086","volume":"2","author":[{"family":"Vidal-Tortosa","given":"Eugeni"},{"family":"Lovelace","given":"Robin"}],"accessed":{"date-parts":[["2025",10,22]]},"issued":{"date-parts":[["2024",12,1]]}}}],"schema":"https://github.com/citation-style-language/schema/raw/master/csl-citation.json"} </w:instrText>
+      </w:r>
+      <w:r>
+        <w:rPr>
+          <w:rFonts w:asciiTheme="minorBidi" w:eastAsiaTheme="minorHAnsi" w:hAnsiTheme="minorBidi" w:cstheme="minorBidi"/>
+          <w:sz w:val="22"/>
+          <w:szCs w:val="22"/>
+          <w:lang w:val="en-GB"/>
+        </w:rPr>
+        <w:fldChar w:fldCharType="separate"/>
+      </w:r>
+      <w:r>
+        <w:rPr>
+          <w:rFonts w:asciiTheme="minorBidi" w:eastAsiaTheme="minorHAnsi" w:hAnsiTheme="minorBidi" w:cstheme="minorBidi"/>
+          <w:noProof/>
+          <w:sz w:val="22"/>
+          <w:szCs w:val="22"/>
+          <w:lang w:val="en-GB"/>
+        </w:rPr>
+        <w:t>(Vidal-Tortosa &amp; Lovelace, 2024)</w:t>
+      </w:r>
+      <w:r>
+        <w:rPr>
+          <w:rFonts w:asciiTheme="minorBidi" w:eastAsiaTheme="minorHAnsi" w:hAnsiTheme="minorBidi" w:cstheme="minorBidi"/>
+          <w:sz w:val="22"/>
+          <w:szCs w:val="22"/>
+          <w:lang w:val="en-GB"/>
+        </w:rPr>
+        <w:fldChar w:fldCharType="end"/>
+      </w:r>
+      <w:r>
+        <w:rPr>
+          <w:rFonts w:asciiTheme="minorBidi" w:eastAsiaTheme="minorHAnsi" w:hAnsiTheme="minorBidi" w:cstheme="minorBidi"/>
+          <w:sz w:val="22"/>
+          <w:szCs w:val="22"/>
+          <w:lang w:val="en-GB"/>
+        </w:rPr>
+        <w:t>.</w:t>
+      </w:r>
+    </w:p>
+    <w:p>
+      <w:pPr>
+        <w:ind w:left="720"/>
+        <w:rPr>
+          <w:rFonts w:asciiTheme="minorBidi" w:eastAsiaTheme="minorHAnsi" w:hAnsiTheme="minorBidi" w:cstheme="minorBidi"/>
+          <w:sz w:val="22"/>
+          <w:szCs w:val="22"/>
+          <w:lang w:val="en-GB"/>
+        </w:rPr>
+      </w:pPr>
+    </w:p>
+    <w:p>
+      <w:pPr>
+        <w:keepNext/>
+        <w:ind w:left="720"/>
+      </w:pPr>
+      <w:r>
+        <w:rPr>
+          <w:rFonts w:asciiTheme="minorBidi" w:eastAsiaTheme="minorHAnsi" w:hAnsiTheme="minorBidi" w:cstheme="minorBidi"/>
+          <w:noProof/>
+          <w:sz w:val="22"/>
+          <w:szCs w:val="22"/>
+          <w:lang w:val="en-GB"/>
+        </w:rPr>
+        <w:drawing>
+          <wp:inline distT="0" distB="0" distL="0" distR="0" wp14:anchorId="3AEFF8B8" wp14:editId="1F4C3C42">
+            <wp:extent cx="5270500" cy="1014730"/>
+            <wp:effectExtent l="0" t="0" r="0" b="1270"/>
+            <wp:docPr id="207977011" name="Picture 4" descr="A table with text on it&#10;&#10;AI-generated content may be incorrect."/>
+            <wp:cNvGraphicFramePr>
+              <a:graphicFrameLocks xmlns:a="http://schemas.openxmlformats.org/drawingml/2006/main" noChangeAspect="1"/>
+            </wp:cNvGraphicFramePr>
+            <a:graphic xmlns:a="http://schemas.openxmlformats.org/drawingml/2006/main">
+              <a:graphicData uri="http://schemas.openxmlformats.org/drawingml/2006/picture">
+                <pic:pic xmlns:pic="http://schemas.openxmlformats.org/drawingml/2006/picture">
+                  <pic:nvPicPr>
+                    <pic:cNvPr id="207977011" name="Picture 4" descr="A table with text on it&#10;&#10;AI-generated content may be incorrect."/>
+                    <pic:cNvPicPr/>
+                  </pic:nvPicPr>
+                  <pic:blipFill>
+                    <a:blip r:embed="rId15" cstate="print">
+                      <a:extLst>
+                        <a:ext uri="{28A0092B-C50C-407E-A947-70E740481C1C}">
+                          <a14:useLocalDpi xmlns:a14="http://schemas.microsoft.com/office/drawing/2010/main" val="0"/>
+                        </a:ext>
+                      </a:extLst>
+                    </a:blip>
+                    <a:stretch>
+                      <a:fillRect/>
+                    </a:stretch>
+                  </pic:blipFill>
+                  <pic:spPr>
+                    <a:xfrm>
+                      <a:off x="0" y="0"/>
+                      <a:ext cx="5270500" cy="1014730"/>
+                    </a:xfrm>
+                    <a:prstGeom prst="rect">
+                      <a:avLst/>
+                    </a:prstGeom>
+                  </pic:spPr>
+                </pic:pic>
+              </a:graphicData>
+            </a:graphic>
+          </wp:inline>
+        </w:drawing>
+      </w:r>
+    </w:p>
+    <w:p>
+      <w:pPr>
+        <w:pStyle w:val="Caption"/>
+        <w:ind w:left="1440" w:firstLine="720"/>
+        <w:rPr>
+          <w:b/>
+          <w:bCs w:val="0"/>
+        </w:rPr>
+      </w:pPr>
+    </w:p>
+    <w:p>
+      <w:pPr>
+        <w:pStyle w:val="Caption"/>
+        <w:ind w:left="1440" w:firstLine="720"/>
+        <w:rPr>
+          <w:rFonts w:asciiTheme="minorBidi" w:eastAsiaTheme="minorHAnsi" w:hAnsiTheme="minorBidi" w:cstheme="minorBidi"/>
+          <w:b/>
+          <w:bCs w:val="0"/>
+          <w:color w:val="auto"/>
+          <w:szCs w:val="22"/>
+          <w:lang w:val="en-GB"/>
+        </w:rPr>
+      </w:pPr>
+      <w:r>
+        <w:rPr>
+          <w:b/>
+          <w:bCs w:val="0"/>
+        </w:rPr>
+        <w:t xml:space="preserve">Figure </w:t>
+      </w:r>
+      <w:r>
+        <w:rPr>
+          <w:b/>
+          <w:bCs w:val="0"/>
+        </w:rPr>
+        <w:fldChar w:fldCharType="begin"/>
+      </w:r>
+      <w:r>
+        <w:rPr>
+          <w:b/>
+          <w:bCs w:val="0"/>
+        </w:rPr>
+        <w:instrText xml:space="preserve"> SEQ Figure \* ARABIC </w:instrText>
+      </w:r>
+      <w:r>
+        <w:rPr>
+          <w:b/>
+          <w:bCs w:val="0"/>
+        </w:rPr>
+        <w:fldChar w:fldCharType="separate"/>
+      </w:r>
+      <w:r>
+        <w:rPr>
+          <w:b/>
+          <w:bCs w:val="0"/>
+          <w:noProof/>
+        </w:rPr>
+        <w:t>4</w:t>
+      </w:r>
+      <w:r>
+        <w:rPr>
+          <w:b/>
+          <w:bCs w:val="0"/>
+        </w:rPr>
+        <w:fldChar w:fldCharType="end"/>
+      </w:r>
+      <w:r>
+        <w:rPr>
+          <w:b/>
+          <w:bCs w:val="0"/>
+          <w:lang w:val="en-US"/>
+        </w:rPr>
+        <w:t xml:space="preserve"> </w:t>
+      </w:r>
+      <w:r>
+        <w:rPr>
+          <w:b/>
+          <w:bCs w:val="0"/>
+          <w:lang w:val="en-US"/>
+        </w:rPr>
+        <w:t>–Competitive Ana</w:t>
+      </w:r>
+      <w:r>
+        <w:rPr>
+          <w:b/>
+          <w:bCs w:val="0"/>
+          <w:lang w:val="en-US"/>
+        </w:rPr>
+        <w:t>lysis Document</w:t>
+      </w:r>
+    </w:p>
+    <w:p>
+      <w:pPr>
+        <w:ind w:left="720"/>
+        <w:rPr>
+          <w:rFonts w:eastAsia="Calibri"/>
+          <w:lang w:val="en-US"/>
+        </w:rPr>
+      </w:pPr>
+    </w:p>
+    <w:p>
+      <w:pPr>
+        <w:ind w:left="720"/>
+        <w:rPr>
+          <w:rFonts w:asciiTheme="minorBidi" w:eastAsiaTheme="minorHAnsi" w:hAnsiTheme="minorBidi" w:cstheme="minorBidi"/>
+          <w:sz w:val="22"/>
+          <w:szCs w:val="22"/>
+          <w:lang w:val="en-GB"/>
+        </w:rPr>
+      </w:pPr>
+      <w:r>
+        <w:rPr>
+          <w:rFonts w:asciiTheme="minorBidi" w:eastAsiaTheme="minorHAnsi" w:hAnsiTheme="minorBidi" w:cstheme="minorBidi"/>
+          <w:sz w:val="22"/>
+          <w:szCs w:val="22"/>
+          <w:lang w:val="en-GB"/>
+        </w:rPr>
+        <w:t>Our user research supports this reason. The interview guide focusses on the interface's readability, the user's perception of safety, and their expectations for features like "Find Buddy." These are exactly the areas where current services don't do enough for vulnerable road users (VRUs).</w:t>
+      </w:r>
+      <w:r>
+        <w:rPr>
+          <w:rFonts w:asciiTheme="minorBidi" w:eastAsiaTheme="minorHAnsi" w:hAnsiTheme="minorBidi" w:cstheme="minorBidi"/>
+          <w:sz w:val="22"/>
+          <w:szCs w:val="22"/>
+          <w:lang w:val="en-GB"/>
+        </w:rPr>
+        <w:t xml:space="preserve"> </w:t>
+      </w:r>
+      <w:r>
+        <w:rPr>
+          <w:rFonts w:asciiTheme="minorBidi" w:eastAsiaTheme="minorHAnsi" w:hAnsiTheme="minorBidi" w:cstheme="minorBidi"/>
+          <w:sz w:val="22"/>
+          <w:szCs w:val="22"/>
+          <w:lang w:val="en-GB"/>
+        </w:rPr>
+        <w:t xml:space="preserve">The survey was </w:t>
+      </w:r>
+      <w:r>
+        <w:rPr>
+          <w:rFonts w:asciiTheme="minorBidi" w:eastAsiaTheme="minorHAnsi" w:hAnsiTheme="minorBidi" w:cstheme="minorBidi"/>
+          <w:sz w:val="22"/>
+          <w:szCs w:val="22"/>
+          <w:lang w:val="en-GB"/>
+        </w:rPr>
+        <w:lastRenderedPageBreak/>
+        <w:t xml:space="preserve">given to students, engineers, healthcare workers, teachers, and other people in the community. This shows that there is a lot of interest in safe, everyday cycling beyond just sport riders. </w:t>
+      </w:r>
+    </w:p>
+    <w:p>
+      <w:pPr>
+        <w:ind w:left="720"/>
+        <w:rPr>
+          <w:rFonts w:asciiTheme="minorBidi" w:eastAsiaTheme="minorHAnsi" w:hAnsiTheme="minorBidi" w:cstheme="minorBidi"/>
+          <w:sz w:val="22"/>
+          <w:szCs w:val="22"/>
+          <w:lang w:val="en-GB"/>
+        </w:rPr>
+      </w:pPr>
+    </w:p>
+    <w:p>
+      <w:pPr>
+        <w:keepNext/>
+        <w:ind w:left="720"/>
+      </w:pPr>
+      <w:r>
+        <w:rPr>
+          <w:noProof/>
+        </w:rPr>
+        <w:drawing>
+          <wp:inline distT="0" distB="0" distL="0" distR="0" wp14:anchorId="10221275" wp14:editId="5FE8E8E0">
+            <wp:extent cx="4990289" cy="2214880"/>
+            <wp:effectExtent l="38100" t="88900" r="90170" b="33020"/>
+            <wp:docPr id="546229253" name="Picture 5" descr="Forms response chart. Question title: Do you think “Safest route” is more important than “Fastest route”. Number of responses: 30 responses."/>
+            <wp:cNvGraphicFramePr>
+              <a:graphicFrameLocks xmlns:a="http://schemas.openxmlformats.org/drawingml/2006/main" noChangeAspect="1"/>
+            </wp:cNvGraphicFramePr>
+            <a:graphic xmlns:a="http://schemas.openxmlformats.org/drawingml/2006/main">
+              <a:graphicData uri="http://schemas.openxmlformats.org/drawingml/2006/picture">
+                <pic:pic xmlns:pic="http://schemas.openxmlformats.org/drawingml/2006/picture">
+                  <pic:nvPicPr>
+                    <pic:cNvPr id="0" name="Picture 1" descr="Forms response chart. Question title: Do you think “Safest route” is more important than “Fastest route”. Number of responses: 30 responses."/>
+                    <pic:cNvPicPr>
+                      <a:picLocks noChangeAspect="1" noChangeArrowheads="1"/>
+                    </pic:cNvPicPr>
+                  </pic:nvPicPr>
+                  <pic:blipFill rotWithShape="1">
+                    <a:blip r:embed="rId16" cstate="print">
+                      <a:extLst>
+                        <a:ext uri="{28A0092B-C50C-407E-A947-70E740481C1C}">
+                          <a14:useLocalDpi xmlns:a14="http://schemas.microsoft.com/office/drawing/2010/main" val="0"/>
+                        </a:ext>
+                      </a:extLst>
+                    </a:blip>
+                    <a:srcRect r="5317"/>
+                    <a:stretch>
+                      <a:fillRect/>
+                    </a:stretch>
+                  </pic:blipFill>
+                  <pic:spPr bwMode="auto">
+                    <a:xfrm>
+                      <a:off x="0" y="0"/>
+                      <a:ext cx="4990289" cy="2214880"/>
+                    </a:xfrm>
+                    <a:prstGeom prst="rect">
+                      <a:avLst/>
+                    </a:prstGeom>
+                    <a:noFill/>
+                    <a:ln>
+                      <a:solidFill>
+                        <a:schemeClr val="accent1"/>
+                      </a:solidFill>
+                    </a:ln>
+                    <a:effectLst>
+                      <a:outerShdw blurRad="50800" dist="38100" dir="18900000" algn="bl" rotWithShape="0">
+                        <a:prstClr val="black">
+                          <a:alpha val="40000"/>
+                        </a:prstClr>
+                      </a:outerShdw>
+                    </a:effectLst>
+                    <a:extLst>
+                      <a:ext uri="{53640926-AAD7-44D8-BBD7-CCE9431645EC}">
+                        <a14:shadowObscured xmlns:a14="http://schemas.microsoft.com/office/drawing/2010/main"/>
+                      </a:ext>
+                    </a:extLst>
+                  </pic:spPr>
+                </pic:pic>
+              </a:graphicData>
+            </a:graphic>
+          </wp:inline>
+        </w:drawing>
+      </w:r>
+    </w:p>
+    <w:p>
+      <w:pPr>
+        <w:pStyle w:val="Caption"/>
+        <w:ind w:left="2880" w:firstLine="720"/>
+      </w:pPr>
+      <w:r>
+        <w:t xml:space="preserve">Figure </w:t>
+      </w:r>
+      <w:r>
+        <w:fldChar w:fldCharType="begin"/>
+      </w:r>
+      <w:r>
+        <w:instrText xml:space="preserve"> SEQ Figure \* ARABIC </w:instrText>
+      </w:r>
+      <w:r>
+        <w:fldChar w:fldCharType="separate"/>
+      </w:r>
+      <w:r>
+        <w:rPr>
+          <w:noProof/>
+        </w:rPr>
+        <w:t>5</w:t>
+      </w:r>
+      <w:r>
+        <w:fldChar w:fldCharType="end"/>
+      </w:r>
+      <w:r>
+        <w:rPr>
+          <w:lang w:val="en-US"/>
+        </w:rPr>
+        <w:t>- Safest vs Fastest</w:t>
+      </w:r>
+    </w:p>
+    <w:p>
+      <w:pPr>
+        <w:ind w:left="720"/>
+        <w:rPr>
+          <w:rFonts w:asciiTheme="minorBidi" w:eastAsiaTheme="minorHAnsi" w:hAnsiTheme="minorBidi" w:cstheme="minorBidi"/>
+          <w:sz w:val="22"/>
+          <w:szCs w:val="22"/>
+          <w:lang w:val="en-GB"/>
+        </w:rPr>
+      </w:pPr>
+      <w:r>
+        <w:rPr>
+          <w:rFonts w:asciiTheme="minorBidi" w:eastAsiaTheme="minorHAnsi" w:hAnsiTheme="minorBidi" w:cstheme="minorBidi"/>
+          <w:sz w:val="22"/>
+          <w:szCs w:val="22"/>
+          <w:lang w:val="en-GB"/>
+        </w:rPr>
+        <w:br/>
+      </w:r>
+    </w:p>
+    <w:p>
+      <w:pPr>
+        <w:ind w:left="720"/>
+        <w:rPr>
+          <w:rFonts w:asciiTheme="minorBidi" w:eastAsiaTheme="minorHAnsi" w:hAnsiTheme="minorBidi" w:cstheme="minorBidi"/>
+          <w:sz w:val="22"/>
+          <w:szCs w:val="22"/>
+          <w:lang w:val="en-GB"/>
+        </w:rPr>
+      </w:pPr>
+      <w:r>
+        <w:rPr>
+          <w:rFonts w:asciiTheme="minorBidi" w:eastAsiaTheme="minorHAnsi" w:hAnsiTheme="minorBidi" w:cstheme="minorBidi"/>
+          <w:sz w:val="22"/>
+          <w:szCs w:val="22"/>
+          <w:lang w:val="en-GB"/>
+        </w:rPr>
+        <w:t>Research indicates that "near misses" are common and provide insights into risk, yet are never included in official datasets; crowdsourced reporting can address this gap</w:t>
+      </w:r>
+      <w:r>
+        <w:rPr>
+          <w:rFonts w:asciiTheme="minorBidi" w:eastAsiaTheme="minorHAnsi" w:hAnsiTheme="minorBidi" w:cstheme="minorBidi"/>
+          <w:sz w:val="22"/>
+          <w:szCs w:val="22"/>
+          <w:lang w:val="en-GB"/>
+        </w:rPr>
+        <w:fldChar w:fldCharType="begin"/>
+      </w:r>
+      <w:r>
+        <w:rPr>
+          <w:rFonts w:asciiTheme="minorBidi" w:eastAsiaTheme="minorHAnsi" w:hAnsiTheme="minorBidi" w:cstheme="minorBidi"/>
+          <w:sz w:val="22"/>
+          <w:szCs w:val="22"/>
+          <w:lang w:val="en-GB"/>
+        </w:rPr>
+        <w:instrText xml:space="preserve"> ADDIN ZOTERO_ITEM CSL_CITATION {"citationID":"iEYDCE5v","properties":{"formattedCitation":"(Nelson et al., 2015)","plainCitation":"(Nelson et al., 2015)","noteIndex":0},"citationItems":[{"id":273,"uris":["http://zotero.org/users/17074179/items/UC97CQJX"],"itemData":{"id":273,"type":"article-journal","abstract":"There are many public health benefits to cycling, such as chronic disease reduction and improved air quality. Real and perceived concerns about safety are primary barriers to new ridership. Due to limited forums for official reporting of cycling incidents, lack of comprehensive data is limiting our ability to study cycling safety and conduct surveillance. Our goal is to introduce BikeMaps.org, a new website developed by the authors for crowd-source mapping of cycling collisions and near misses. BikeMaps.org is a global mapping system that allows citizens to map locations of cycling incidents and report on the nature of the event. Attributes collected are designed for spatial modelling research on predictors of safety and risk, and to aid surveillance and planning. Released in October 2014, within two months the website had more than 14,000 visitors and mapping in 14 countries. Collisions represent 38% of reports (134/356) and near misses 62% (222/356). In our pilot city, Victoria, Canada, citizens mapped data equivalent to about one year of official cycling collision reports within two months via BikeMaps.org. Using report completeness as an indicator, early reports indicate that data are of high quality with 50% being fully attributed and another 10% having only one missing attribute. We are advancing this technology, with the development of a mobile App, improved data visualization, real-time altering of hazard reports, and automated open-source tools for data sharing. Researchers and citizens interested in utilizing the BikeMaps.org technology can get involved by encouraging citizen mapping in their region.","container-title":"Frontiers in Public Health","DOI":"10.3389/fpubh.2015.00053","ISSN":"2296-2565","journalAbbreviation":"Front. Public Health","language":"English","note":"publisher: Frontiers","source":"Frontiers","title":"BikeMaps.org: A Global Tool for Collision and Near Miss Mapping","title-short":"BikeMaps.org","URL":"https://www.frontiersin.org/journals/public-health/articles/10.3389/fpubh.2015.00053/full","volume":"3","author":[{"family":"Nelson","given":"Trisalyn A."},{"family":"Denouden","given":"Taylor"},{"family":"Jestico","given":"Benjamin"},{"family":"Laberee","given":"Karen"},{"family":"Winters","given":"Meghan"}],"accessed":{"date-parts":[["2025",10,22]]},"issued":{"date-parts":[["2015",3,30]]}}}],"schema":"https://github.com/citation-style-language/schema/raw/master/csl-citation.json"} </w:instrText>
+      </w:r>
+      <w:r>
+        <w:rPr>
+          <w:rFonts w:asciiTheme="minorBidi" w:eastAsiaTheme="minorHAnsi" w:hAnsiTheme="minorBidi" w:cstheme="minorBidi"/>
+          <w:sz w:val="22"/>
+          <w:szCs w:val="22"/>
+          <w:lang w:val="en-GB"/>
+        </w:rPr>
+        <w:fldChar w:fldCharType="separate"/>
+      </w:r>
+      <w:r>
+        <w:rPr>
+          <w:rFonts w:asciiTheme="minorBidi" w:eastAsiaTheme="minorHAnsi" w:hAnsiTheme="minorBidi" w:cstheme="minorBidi"/>
+          <w:noProof/>
+          <w:sz w:val="22"/>
+          <w:szCs w:val="22"/>
+          <w:lang w:val="en-GB"/>
+        </w:rPr>
+        <w:t>(Nelson et al., 2015)</w:t>
+      </w:r>
+      <w:r>
+        <w:rPr>
+          <w:rFonts w:asciiTheme="minorBidi" w:eastAsiaTheme="minorHAnsi" w:hAnsiTheme="minorBidi" w:cstheme="minorBidi"/>
+          <w:sz w:val="22"/>
+          <w:szCs w:val="22"/>
+          <w:lang w:val="en-GB"/>
+        </w:rPr>
+        <w:fldChar w:fldCharType="end"/>
+      </w:r>
+      <w:r>
+        <w:rPr>
+          <w:rFonts w:asciiTheme="minorBidi" w:eastAsiaTheme="minorHAnsi" w:hAnsiTheme="minorBidi" w:cstheme="minorBidi"/>
+          <w:sz w:val="22"/>
+          <w:szCs w:val="22"/>
+          <w:lang w:val="en-GB"/>
+        </w:rPr>
+        <w:fldChar w:fldCharType="begin"/>
+      </w:r>
+      <w:r>
+        <w:rPr>
+          <w:rFonts w:asciiTheme="minorBidi" w:eastAsiaTheme="minorHAnsi" w:hAnsiTheme="minorBidi" w:cstheme="minorBidi"/>
+          <w:sz w:val="22"/>
+          <w:szCs w:val="22"/>
+          <w:lang w:val="en-GB"/>
+        </w:rPr>
+        <w:instrText xml:space="preserve"> ADDIN ZOTERO_ITEM CSL_CITATION {"citationID":"ygjUhWbk","properties":{"formattedCitation":"(Branion-Calles et al., 2017)","plainCitation":"(Branion-Calles et al., 2017)","noteIndex":0},"citationItems":[{"id":276,"uris":["http://zotero.org/users/17074179/items/G52HA38D"],"itemData":{"id":276,"type":"article-journal","abstract":"Official sources of cyclist safety data suffer from underreporting and bias. Crowdsourced safety data have the potential to supplement official sources and to provide new data on near-miss incidents. BikeMaps.org is a global online mapping tool that allows cyclists to record the location and details of near misses and collisions they experience. However, little is known about how the characteristics of near-miss and collision events compare. Further, the question remains whether the characteristics of crowdsourced collision data are similar to those of collision data captured by official insurance reports. The objectives of this study were twofold: (a) to assess similarities and differences in near misses and collisions reported to BikeMaps.org and (b) to assess similarities and differences in collisions reported to BikeMaps.org and to an official insurance data set. Logistic regression was used first to model the odds of crowdsourced near-miss reports as opposed to collision reports and then to model the odds of crowdsourced as opposed to official insurance collision reports, as a function of incident circumstances. The results indicated higher odds of crowdsourced reports of near misses than of crowdsourced collision reports for commute trips, interactions with motor vehicles, and in locations without bicycle-specific facilities. In addition, relative to insurance reports, crowdsourced collision reports were associated with peak traffic hours, nonintersection locations, and locations where bicycle facilities were present. These analyses indicated that crowdsourced collision data have potential to fill in gaps in reports to official collision sources and that crowdsourced near-miss reporting may be influenced by perceptions of risk.","container-title":"Transportation Research Record","DOI":"10.3141/2662-01","ISSN":"0361-1981","issue":"1","language":"EN","note":"publisher: SAGE Publications Inc","page":"1-11","source":"SAGE Journals","title":"Comparing Crowdsourced Near-Miss and Collision Cycling Data and Official Bike Safety Reporting","URL":"https://doi.org/10.3141/2662-01","volume":"2662","author":[{"family":"Branion-Calles","given":"Michael"},{"family":"Nelson","given":"Trisalyn"},{"family":"Winters","given":"Meghan"}],"accessed":{"date-parts":[["2025",10,22]]},"issued":{"date-parts":[["2017",1,1]]}}}],"schema":"https://github.com/citation-style-language/schema/raw/master/csl-citation.json"} </w:instrText>
+      </w:r>
+      <w:r>
+        <w:rPr>
+          <w:rFonts w:asciiTheme="minorBidi" w:eastAsiaTheme="minorHAnsi" w:hAnsiTheme="minorBidi" w:cstheme="minorBidi"/>
+          <w:sz w:val="22"/>
+          <w:szCs w:val="22"/>
+          <w:lang w:val="en-GB"/>
+        </w:rPr>
+        <w:fldChar w:fldCharType="separate"/>
+      </w:r>
+      <w:r>
+        <w:rPr>
+          <w:rFonts w:asciiTheme="minorBidi" w:eastAsiaTheme="minorHAnsi" w:hAnsiTheme="minorBidi" w:cstheme="minorBidi"/>
+          <w:noProof/>
+          <w:sz w:val="22"/>
+          <w:szCs w:val="22"/>
+          <w:lang w:val="en-GB"/>
+        </w:rPr>
+        <w:t>(Branion-Calles et al., 2017)</w:t>
+      </w:r>
+      <w:r>
+        <w:rPr>
+          <w:rFonts w:asciiTheme="minorBidi" w:eastAsiaTheme="minorHAnsi" w:hAnsiTheme="minorBidi" w:cstheme="minorBidi"/>
+          <w:sz w:val="22"/>
+          <w:szCs w:val="22"/>
+          <w:lang w:val="en-GB"/>
+        </w:rPr>
+        <w:fldChar w:fldCharType="end"/>
+      </w:r>
+      <w:r>
+        <w:rPr>
+          <w:rFonts w:asciiTheme="minorBidi" w:eastAsiaTheme="minorHAnsi" w:hAnsiTheme="minorBidi" w:cstheme="minorBidi"/>
+          <w:sz w:val="22"/>
+          <w:szCs w:val="22"/>
+          <w:lang w:val="en-GB"/>
+        </w:rPr>
+        <w:t xml:space="preserve">. Adding community hazard reports to official feeds is not simply a nice-to-have feature; it is critical for safe routing. </w:t>
+      </w:r>
+    </w:p>
+    <w:p>
+      <w:pPr>
+        <w:ind w:left="720"/>
+        <w:rPr>
+          <w:rFonts w:eastAsia="Calibri"/>
+          <w:lang w:val="en-US"/>
+        </w:rPr>
+      </w:pPr>
+    </w:p>
+    <w:p>
+      <w:pPr>
+        <w:ind w:left="720"/>
+        <w:rPr>
+          <w:rFonts w:asciiTheme="minorBidi" w:eastAsiaTheme="minorHAnsi" w:hAnsiTheme="minorBidi" w:cstheme="minorBidi"/>
+          <w:sz w:val="22"/>
+          <w:szCs w:val="22"/>
+          <w:lang w:val="en-GB"/>
+        </w:rPr>
+      </w:pPr>
+      <w:r>
+        <w:rPr>
+          <w:rFonts w:asciiTheme="minorBidi" w:eastAsiaTheme="minorHAnsi" w:hAnsiTheme="minorBidi" w:cstheme="minorBidi"/>
+          <w:sz w:val="22"/>
+          <w:szCs w:val="22"/>
+          <w:lang w:val="en-GB"/>
+        </w:rPr>
+        <w:t>Finally, safety situations change all the time. Patterns in the weather, visibility, and time of day change the level of danger; for example, rain, low visibility, and peaks all raise the risk of a crash, and changes in the weather change the number of cyclists and the chance of an accident</w:t>
+      </w:r>
+      <w:r>
+        <w:rPr>
+          <w:rFonts w:asciiTheme="minorBidi" w:eastAsiaTheme="minorHAnsi" w:hAnsiTheme="minorBidi" w:cstheme="minorBidi"/>
+          <w:sz w:val="22"/>
+          <w:szCs w:val="22"/>
+          <w:lang w:val="en-GB"/>
+        </w:rPr>
+        <w:fldChar w:fldCharType="begin"/>
+      </w:r>
+      <w:r>
+        <w:rPr>
+          <w:rFonts w:asciiTheme="minorBidi" w:eastAsiaTheme="minorHAnsi" w:hAnsiTheme="minorBidi" w:cstheme="minorBidi"/>
+          <w:sz w:val="22"/>
+          <w:szCs w:val="22"/>
+          <w:lang w:val="en-GB"/>
+        </w:rPr>
+        <w:instrText xml:space="preserve"> ADDIN ZOTERO_ITEM CSL_CITATION {"citationID":"eIEXunHz","properties":{"formattedCitation":"(Myhrmann &amp; Mabit, 2023)","plainCitation":"(Myhrmann &amp; Mabit, 2023)","noteIndex":0},"citationItems":[{"id":277,"uris":["http://zotero.org/users/17074179/items/KX8ML7C4"],"itemData":{"id":277,"type":"article-journal","abstract":"A better understanding of factors associated with bicycle crashes can inform future efforts to limit crash risks. Many previous studies have analysed crash risk based on crash databases. However, these can only provide conditional information on crash risks. A few recent studies have included aggregate flow measures in their crash risk analyses. This study incorporates detailed bicycle flow to investigate factors related to bicycle crashes. Specifically, the study assesses the relative crash risk given various conditions by applying Palm distributions to control for exposure. The study specifically investigates the relationship between weather and time conditions and the relative risk of bicycle crashes at a disaggregate level. The study uses bicycle crash data from police reports of bicycle crashes from 2017–2020 in the greater Copenhagen area (N = 4877). The relations between the bicycle crash risk and the air temperature and wind speeds are found to be highly non-linear. The relative risk of bicycle crashes is elevated at low and high temperatures (0 °C ¿ x, x ¿ 21 °C). The results also show how decreasing visibility relates to increasing bicycle crash risk. Meanwhile, cycling during the early morning peak (7–8) and afternoon peak hours (15–18) is related to an increased risk of bicycle crashes. While some of the effects are likely spurious, they highlight specific conditions associated with higher relative risk. Finally, the results illustrate the increased risk at weekend night times when cyclists are likely to bike under the influence of alcohol. In conclusion, the analysis confirms that visibility, slippery surfaces, and intoxication are all factors associated with a higher risk of bicycle crashes. Hence, it is relevant to consider how infrastructure planning and preventive measures can modify the bicycle environment to minimise these risks.","container-title":"Accident Analysis &amp; Prevention","DOI":"10.1016/j.aap.2023.107226","ISSN":"0001-4575","journalAbbreviation":"Accident Analysis &amp; Prevention","page":"107226","source":"ScienceDirect","title":"Assessing bicycle crash risks controlling for detailed exposure: A Copenhagen case study","title-short":"Assessing bicycle crash risks controlling for detailed exposure","URL":"https://www.sciencedirect.com/science/article/pii/S0001457523002737","volume":"192","author":[{"family":"Myhrmann","given":"Marcus Skyum"},{"family":"Mabit","given":"Stefan Eriksen"}],"accessed":{"date-parts":[["2025",10,22]]},"issued":{"date-parts":[["2023",11,1]]}}}],"schema":"https://github.com/citation-style-language/schema/raw/master/csl-citation.json"} </w:instrText>
+      </w:r>
+      <w:r>
+        <w:rPr>
+          <w:rFonts w:asciiTheme="minorBidi" w:eastAsiaTheme="minorHAnsi" w:hAnsiTheme="minorBidi" w:cstheme="minorBidi"/>
+          <w:sz w:val="22"/>
+          <w:szCs w:val="22"/>
+          <w:lang w:val="en-GB"/>
+        </w:rPr>
+        <w:fldChar w:fldCharType="separate"/>
+      </w:r>
+      <w:r>
+        <w:rPr>
+          <w:rFonts w:asciiTheme="minorBidi" w:eastAsiaTheme="minorHAnsi" w:hAnsiTheme="minorBidi" w:cstheme="minorBidi"/>
+          <w:noProof/>
+          <w:sz w:val="22"/>
+          <w:szCs w:val="22"/>
+          <w:lang w:val="en-GB"/>
+        </w:rPr>
+        <w:t>(Myhrmann &amp; Mabit, 2023)</w:t>
+      </w:r>
+      <w:r>
+        <w:rPr>
+          <w:rFonts w:asciiTheme="minorBidi" w:eastAsiaTheme="minorHAnsi" w:hAnsiTheme="minorBidi" w:cstheme="minorBidi"/>
+          <w:sz w:val="22"/>
+          <w:szCs w:val="22"/>
+          <w:lang w:val="en-GB"/>
+        </w:rPr>
+        <w:fldChar w:fldCharType="end"/>
+      </w:r>
+      <w:r>
+        <w:rPr>
+          <w:rFonts w:asciiTheme="minorBidi" w:eastAsiaTheme="minorHAnsi" w:hAnsiTheme="minorBidi" w:cstheme="minorBidi"/>
+          <w:sz w:val="22"/>
+          <w:szCs w:val="22"/>
+          <w:lang w:val="en-GB"/>
+        </w:rPr>
+        <w:fldChar w:fldCharType="begin"/>
+      </w:r>
+      <w:r>
+        <w:rPr>
+          <w:rFonts w:asciiTheme="minorBidi" w:eastAsiaTheme="minorHAnsi" w:hAnsiTheme="minorBidi" w:cstheme="minorBidi"/>
+          <w:sz w:val="22"/>
+          <w:szCs w:val="22"/>
+          <w:lang w:val="en-GB"/>
+        </w:rPr>
+        <w:instrText xml:space="preserve"> ADDIN ZOTERO_ITEM CSL_CITATION {"citationID":"4rId911b","properties":{"formattedCitation":"(Pazdan, 2020)","plainCitation":"(Pazdan, 2020)","noteIndex":0},"citationItems":[{"id":279,"uris":["http://zotero.org/users/17074179/items/Y92EV898"],"itemData":{"id":279,"type":"article-journal","abstract":"Traffic volume is the main independent variable of risk exposure in road safety models. Cyclists as a vulnerable road users are more exposed to weather conditions than e.g. car drivers. As a result, their decision of whether to cycle is strongly related to weather conditions. It suggests that any change in the weather may have a significant effect on bicycle use. Objective of the paper was to indicate which weather parameters have a significant impact on bicycle use, how a change in weather parameters affects the change in bicycle volume (risk exposure) and, consequently, predicted number of crashes with cyclists and which factors differentiate the impact of weather conditions on bicycle volume. The impact of weather on bicycle volume variability was estimated based on literature review. The Web of Science, Scopus and TRID databases were searched. Finally, 33 papers from 1977 up to 2020, different in terms of the methodology used, country of origin, and analyzed group of cyclists, were reviewed. The impact of change in weather conditions on the predicted number of crashes with cyclists was estimated using own road safety models and previous research results. Results indicate that air temperature, precipitation, sunshine, cloud cover, humidity, and wind strength, have a significant influence on bicycle use. The impact of the weather on bicycle volume differs between different cyclists’ groups (different levels of experience, age, gender), trip motivations (recreational, commuting, etc.) and locations (countries, cities, climate zones). The paper shows complexity of impact of weather conditions on cycling and sensitivity of relationship between weather conditions and bicycle volume (i.e. risk exposure) and, as a consequence, bicycle safety. Results indicate that weather conditions should always be taken into consideration when analyzing cycling, especially in road safety analysis. The discussion of presented research results, research methods used with their limitations, and recommendations for future research were described.","container-title":"Archives of Transport","DOI":"10.5604/01.3001.0014.5629","ISSN":"2300-8830","issue":"4","language":"en","license":"Copyright (c) 2024 Archives of Transport journal allows the author(s) to hold the copyright without restrictions.","page":"89-105","source":"www.archivesoftransport.com","title":"The impact of weather on bicycle risk exposure","URL":"https://www.archivesoftransport.com/index.php/aot/article/view/223","volume":"56","author":[{"family":"Pazdan","given":"Sylwia"}],"accessed":{"date-parts":[["2025",10,22]]},"issued":{"date-parts":[["2020",12,31]]}}}],"schema":"https://github.com/citation-style-language/schema/raw/master/csl-citation.json"} </w:instrText>
+      </w:r>
+      <w:r>
+        <w:rPr>
+          <w:rFonts w:asciiTheme="minorBidi" w:eastAsiaTheme="minorHAnsi" w:hAnsiTheme="minorBidi" w:cstheme="minorBidi"/>
+          <w:sz w:val="22"/>
+          <w:szCs w:val="22"/>
+          <w:lang w:val="en-GB"/>
+        </w:rPr>
+        <w:fldChar w:fldCharType="separate"/>
+      </w:r>
+      <w:r>
+        <w:rPr>
+          <w:rFonts w:asciiTheme="minorBidi" w:eastAsiaTheme="minorHAnsi" w:hAnsiTheme="minorBidi" w:cstheme="minorBidi"/>
+          <w:noProof/>
+          <w:sz w:val="22"/>
+          <w:szCs w:val="22"/>
+          <w:lang w:val="en-GB"/>
+        </w:rPr>
+        <w:t>(Pazdan, 2020)</w:t>
+      </w:r>
+      <w:r>
+        <w:rPr>
+          <w:rFonts w:asciiTheme="minorBidi" w:eastAsiaTheme="minorHAnsi" w:hAnsiTheme="minorBidi" w:cstheme="minorBidi"/>
+          <w:sz w:val="22"/>
+          <w:szCs w:val="22"/>
+          <w:lang w:val="en-GB"/>
+        </w:rPr>
+        <w:fldChar w:fldCharType="end"/>
+      </w:r>
+      <w:r>
+        <w:rPr>
+          <w:rFonts w:asciiTheme="minorBidi" w:eastAsiaTheme="minorHAnsi" w:hAnsiTheme="minorBidi" w:cstheme="minorBidi"/>
+          <w:sz w:val="22"/>
+          <w:szCs w:val="22"/>
+          <w:lang w:val="en-GB"/>
+        </w:rPr>
+        <w:t>. A static "fastest route" model can't deal with these changing exposures; SafePath's purpose is to do so.</w:t>
+      </w:r>
+    </w:p>
+    <w:p>
+      <w:pPr>
+        <w:ind w:left="720"/>
+        <w:rPr>
+          <w:rFonts w:asciiTheme="minorBidi" w:eastAsiaTheme="minorHAnsi" w:hAnsiTheme="minorBidi" w:cstheme="minorBidi"/>
+          <w:sz w:val="22"/>
+          <w:szCs w:val="22"/>
+          <w:lang w:val="en-GB"/>
+        </w:rPr>
+      </w:pPr>
+    </w:p>
+    <w:p>
+      <w:pPr>
+        <w:spacing w:after="200" w:line="276" w:lineRule="auto"/>
+        <w:rPr>
+          <w:rFonts w:asciiTheme="minorBidi" w:eastAsia="Calibri" w:hAnsiTheme="minorBidi" w:cstheme="minorBidi"/>
+          <w:b/>
+          <w:color w:val="156082" w:themeColor="accent1"/>
+          <w:spacing w:val="20"/>
+          <w:sz w:val="28"/>
+          <w:szCs w:val="28"/>
+          <w:lang w:val="en-US"/>
+        </w:rPr>
+      </w:pPr>
+      <w:r>
+        <w:rPr>
+          <w:rFonts w:asciiTheme="minorBidi" w:eastAsia="Calibri" w:hAnsiTheme="minorBidi" w:cstheme="minorBidi"/>
+          <w:bCs/>
+          <w:spacing w:val="20"/>
+          <w:szCs w:val="28"/>
+        </w:rPr>
+        <w:br w:type="page"/>
+      </w:r>
+    </w:p>
+    <w:p>
+      <w:pPr>
+        <w:pStyle w:val="Heading2"/>
+        <w:numPr>
+          <w:ilvl w:val="0"/>
+          <w:numId w:val="9"/>
+        </w:numPr>
+        <w:rPr>
+          <w:rFonts w:asciiTheme="minorBidi" w:eastAsia="Calibri" w:hAnsiTheme="minorBidi" w:cstheme="minorBidi"/>
+          <w:bCs w:val="0"/>
+          <w:spacing w:val="20"/>
+          <w:szCs w:val="28"/>
+        </w:rPr>
+      </w:pPr>
+      <w:bookmarkStart w:id="10" w:name="_Toc211990559"/>
+      <w:r>
+        <w:rPr>
+          <w:rFonts w:asciiTheme="minorBidi" w:eastAsia="Calibri" w:hAnsiTheme="minorBidi" w:cstheme="minorBidi"/>
+          <w:bCs w:val="0"/>
+          <w:spacing w:val="20"/>
+          <w:szCs w:val="28"/>
+        </w:rPr>
+        <w:lastRenderedPageBreak/>
+        <w:t>Core Technical Problem</w:t>
+      </w:r>
+      <w:bookmarkEnd w:id="10"/>
+    </w:p>
+    <w:p>
+      <w:pPr>
+        <w:pStyle w:val="Default"/>
+        <w:numPr>
+          <w:ilvl w:val="0"/>
+          <w:numId w:val="9"/>
+        </w:numPr>
+        <w:rPr>
+          <w:rFonts w:asciiTheme="minorBidi" w:eastAsia="Calibri" w:hAnsiTheme="minorBidi" w:cstheme="minorBidi"/>
+          <w:b/>
+          <w:color w:val="156082" w:themeColor="accent1"/>
+          <w:spacing w:val="20"/>
+          <w:sz w:val="28"/>
+          <w:szCs w:val="28"/>
+          <w:lang w:val="en-US"/>
+        </w:rPr>
+      </w:pPr>
+      <w:r>
+        <w:rPr>
+          <w:rFonts w:asciiTheme="minorBidi" w:eastAsia="Calibri" w:hAnsiTheme="minorBidi" w:cstheme="minorBidi"/>
+          <w:b/>
+          <w:color w:val="156082" w:themeColor="accent1"/>
+          <w:spacing w:val="20"/>
+          <w:sz w:val="28"/>
+          <w:szCs w:val="28"/>
+          <w:lang w:val="en-US"/>
+        </w:rPr>
+        <w:t xml:space="preserve">Technical Components </w:t>
+      </w:r>
+    </w:p>
+    <w:p>
+      <w:pPr>
+        <w:pStyle w:val="ListParagraph"/>
+        <w:ind w:firstLine="0"/>
+        <w:rPr>
+          <w:sz w:val="22"/>
+        </w:rPr>
+      </w:pPr>
+    </w:p>
+    <w:p>
+      <w:pPr>
+        <w:pStyle w:val="ListParagraph"/>
+        <w:ind w:firstLine="0"/>
+        <w:rPr>
+          <w:rFonts w:asciiTheme="minorBidi" w:eastAsia="Calibri" w:hAnsiTheme="minorBidi"/>
+          <w:sz w:val="24"/>
+          <w:szCs w:val="24"/>
+        </w:rPr>
+      </w:pPr>
+      <w:r>
+        <w:rPr>
+          <w:rFonts w:asciiTheme="minorBidi" w:hAnsiTheme="minorBidi"/>
+          <w:sz w:val="24"/>
+          <w:szCs w:val="24"/>
+        </w:rPr>
+        <w:t xml:space="preserve">The diagram below shows the technical components necessary to complete this </w:t>
+      </w:r>
+      <w:r>
+        <w:rPr>
+          <w:rFonts w:asciiTheme="minorBidi" w:hAnsiTheme="minorBidi"/>
+          <w:sz w:val="24"/>
+          <w:szCs w:val="24"/>
+        </w:rPr>
+        <w:t>project</w:t>
+      </w:r>
+    </w:p>
+    <w:p>
+      <w:pPr>
+        <w:ind w:left="360"/>
+        <w:rPr>
+          <w:rFonts w:eastAsiaTheme="minorHAnsi"/>
+          <w:sz w:val="28"/>
+          <w:szCs w:val="28"/>
+          <w:lang w:val="en-US"/>
+        </w:rPr>
+      </w:pPr>
+    </w:p>
+    <w:p>
+      <w:pPr>
+        <w:keepNext/>
+        <w:ind w:left="360"/>
+        <w:jc w:val="center"/>
+      </w:pPr>
+      <w:r>
+        <w:rPr>
+          <w:rFonts w:eastAsiaTheme="minorHAnsi"/>
+          <w:noProof/>
+          <w:sz w:val="28"/>
+          <w:szCs w:val="28"/>
+          <w:lang w:val="en-US"/>
+        </w:rPr>
+        <w:drawing>
+          <wp:inline distT="0" distB="0" distL="0" distR="0" wp14:anchorId="710B11E6" wp14:editId="0CE90BA1">
+            <wp:extent cx="5530273" cy="3250868"/>
+            <wp:effectExtent l="38100" t="88900" r="83185" b="38735"/>
+            <wp:docPr id="734111956" name="Picture 6" descr="A screenshot of a diagram&#10;&#10;AI-generated content may be incorrect."/>
+            <wp:cNvGraphicFramePr>
+              <a:graphicFrameLocks xmlns:a="http://schemas.openxmlformats.org/drawingml/2006/main" noChangeAspect="1"/>
+            </wp:cNvGraphicFramePr>
+            <a:graphic xmlns:a="http://schemas.openxmlformats.org/drawingml/2006/main">
+              <a:graphicData uri="http://schemas.openxmlformats.org/drawingml/2006/picture">
+                <pic:pic xmlns:pic="http://schemas.openxmlformats.org/drawingml/2006/picture">
+                  <pic:nvPicPr>
+                    <pic:cNvPr id="734111956" name="Picture 6" descr="A screenshot of a diagram&#10;&#10;AI-generated content may be incorrect."/>
+                    <pic:cNvPicPr/>
+                  </pic:nvPicPr>
+                  <pic:blipFill>
+                    <a:blip r:embed="rId17" cstate="print">
+                      <a:extLst>
+                        <a:ext uri="{28A0092B-C50C-407E-A947-70E740481C1C}">
+                          <a14:useLocalDpi xmlns:a14="http://schemas.microsoft.com/office/drawing/2010/main" val="0"/>
+                        </a:ext>
+                      </a:extLst>
+                    </a:blip>
+                    <a:stretch>
+                      <a:fillRect/>
+                    </a:stretch>
+                  </pic:blipFill>
+                  <pic:spPr>
+                    <a:xfrm>
+                      <a:off x="0" y="0"/>
+                      <a:ext cx="5539979" cy="3256574"/>
+                    </a:xfrm>
+                    <a:prstGeom prst="rect">
+                      <a:avLst/>
+                    </a:prstGeom>
+                    <a:ln>
+                      <a:solidFill>
+                        <a:schemeClr val="accent1"/>
+                      </a:solidFill>
+                    </a:ln>
+                    <a:effectLst>
+                      <a:outerShdw blurRad="50800" dist="38100" dir="18900000" algn="bl" rotWithShape="0">
+                        <a:prstClr val="black">
+                          <a:alpha val="40000"/>
+                        </a:prstClr>
+                      </a:outerShdw>
+                    </a:effectLst>
+                  </pic:spPr>
+                </pic:pic>
+              </a:graphicData>
+            </a:graphic>
+          </wp:inline>
+        </w:drawing>
+      </w:r>
+    </w:p>
+    <w:p>
+      <w:pPr>
+        <w:pStyle w:val="Caption"/>
+        <w:jc w:val="center"/>
+        <w:rPr>
+          <w:lang w:val="en-US"/>
+        </w:rPr>
+      </w:pPr>
+      <w:r>
+        <w:t xml:space="preserve">Figure </w:t>
+      </w:r>
+      <w:r>
+        <w:fldChar w:fldCharType="begin"/>
+      </w:r>
+      <w:r>
+        <w:instrText xml:space="preserve"> SEQ Figure \* ARABIC </w:instrText>
+      </w:r>
+      <w:r>
+        <w:fldChar w:fldCharType="separate"/>
+      </w:r>
+      <w:r>
+        <w:rPr>
+          <w:noProof/>
+        </w:rPr>
+        <w:t>6</w:t>
+      </w:r>
+      <w:r>
+        <w:fldChar w:fldCharType="end"/>
+      </w:r>
+      <w:r>
+        <w:rPr>
+          <w:lang w:val="en-US"/>
+        </w:rPr>
+        <w:t xml:space="preserve"> - </w:t>
+      </w:r>
+      <w:r>
+        <w:rPr>
+          <w:lang w:val="en-US"/>
+        </w:rPr>
+        <w:t>Technical Component Diagram</w:t>
+      </w:r>
+    </w:p>
+    <w:p>
+      <w:pPr>
+        <w:rPr>
+          <w:rFonts w:eastAsiaTheme="minorHAnsi"/>
+          <w:lang w:val="en-US"/>
+        </w:rPr>
+      </w:pPr>
+    </w:p>
+    <w:p>
+      <w:pPr>
+        <w:rPr>
+          <w:rFonts w:eastAsiaTheme="minorHAnsi"/>
+          <w:lang w:val="en-US"/>
+        </w:rPr>
+      </w:pPr>
+      <w:r>
+        <w:rPr>
+          <w:rFonts w:eastAsiaTheme="minorHAnsi"/>
+          <w:lang w:val="en-US"/>
+        </w:rPr>
+        <w:tab/>
+      </w:r>
+    </w:p>
+    <w:p>
+      <w:pPr>
+        <w:pStyle w:val="Heading2"/>
+        <w:numPr>
+          <w:ilvl w:val="0"/>
+          <w:numId w:val="9"/>
+        </w:numPr>
+        <w:rPr>
+          <w:rFonts w:asciiTheme="minorBidi" w:eastAsia="Calibri" w:hAnsiTheme="minorBidi" w:cstheme="minorBidi"/>
+          <w:bCs w:val="0"/>
+          <w:spacing w:val="20"/>
+          <w:szCs w:val="28"/>
+        </w:rPr>
+      </w:pPr>
+      <w:bookmarkStart w:id="11" w:name="_Toc211990560"/>
+      <w:r>
+        <w:rPr>
+          <w:rFonts w:asciiTheme="minorBidi" w:eastAsia="Calibri" w:hAnsiTheme="minorBidi" w:cstheme="minorBidi"/>
+          <w:bCs w:val="0"/>
+          <w:spacing w:val="20"/>
+          <w:szCs w:val="28"/>
+        </w:rPr>
+        <w:t>User Interface and Frontend Experience</w:t>
+      </w:r>
+      <w:bookmarkEnd w:id="11"/>
+    </w:p>
+    <w:p>
+      <w:pPr>
+        <w:pStyle w:val="Heading2"/>
+        <w:numPr>
+          <w:ilvl w:val="0"/>
+          <w:numId w:val="9"/>
+        </w:numPr>
+        <w:rPr>
+          <w:rFonts w:asciiTheme="minorBidi" w:eastAsia="Calibri" w:hAnsiTheme="minorBidi" w:cstheme="minorBidi"/>
+          <w:bCs w:val="0"/>
+          <w:spacing w:val="20"/>
+          <w:szCs w:val="28"/>
+        </w:rPr>
+      </w:pPr>
+      <w:bookmarkStart w:id="12" w:name="_Toc211990561"/>
+      <w:r>
+        <w:rPr>
+          <w:rFonts w:asciiTheme="minorBidi" w:eastAsia="Calibri" w:hAnsiTheme="minorBidi" w:cstheme="minorBidi"/>
+          <w:bCs w:val="0"/>
+          <w:spacing w:val="20"/>
+          <w:szCs w:val="28"/>
+        </w:rPr>
+        <w:t>Architecture and Deployment</w:t>
+      </w:r>
+      <w:bookmarkEnd w:id="12"/>
+    </w:p>
+    <w:p>
+      <w:pPr>
+        <w:pStyle w:val="Heading2"/>
+        <w:numPr>
+          <w:ilvl w:val="0"/>
+          <w:numId w:val="9"/>
+        </w:numPr>
+        <w:rPr>
+          <w:rFonts w:asciiTheme="minorBidi" w:eastAsia="Calibri" w:hAnsiTheme="minorBidi" w:cstheme="minorBidi"/>
+          <w:bCs w:val="0"/>
+          <w:spacing w:val="20"/>
+          <w:szCs w:val="28"/>
+        </w:rPr>
+      </w:pPr>
+      <w:bookmarkStart w:id="13" w:name="_Toc211990562"/>
+      <w:r>
+        <w:rPr>
+          <w:rFonts w:asciiTheme="minorBidi" w:eastAsia="Calibri" w:hAnsiTheme="minorBidi" w:cstheme="minorBidi"/>
+          <w:bCs w:val="0"/>
+          <w:spacing w:val="20"/>
+          <w:szCs w:val="28"/>
+        </w:rPr>
+        <w:t>Data</w:t>
+      </w:r>
+      <w:bookmarkEnd w:id="13"/>
+    </w:p>
+    <w:p>
+      <w:pPr>
+        <w:pStyle w:val="Heading2"/>
+        <w:numPr>
+          <w:ilvl w:val="0"/>
+          <w:numId w:val="9"/>
+        </w:numPr>
+        <w:rPr>
+          <w:rFonts w:asciiTheme="minorBidi" w:eastAsia="Calibri" w:hAnsiTheme="minorBidi" w:cstheme="minorBidi"/>
+          <w:bCs w:val="0"/>
+          <w:spacing w:val="20"/>
+          <w:szCs w:val="28"/>
+        </w:rPr>
+      </w:pPr>
+      <w:bookmarkStart w:id="14" w:name="_Toc211990563"/>
+      <w:r>
+        <w:rPr>
+          <w:rFonts w:asciiTheme="minorBidi" w:eastAsiaTheme="minorHAnsi" w:hAnsiTheme="minorBidi" w:cstheme="minorBidi"/>
+          <w:szCs w:val="28"/>
+          <w:lang w:val="en-GB"/>
+        </w:rPr>
+        <w:t>Review of Existing Solutions</w:t>
+      </w:r>
+      <w:bookmarkEnd w:id="14"/>
+    </w:p>
+    <w:p>
+      <w:pPr>
+        <w:rPr>
+          <w:lang w:val="en-US"/>
+        </w:rPr>
+      </w:pPr>
+    </w:p>
     <w:p/>
     <w:p/>
     <w:p>
@@ -3014,16 +5027,17 @@
           <w:bCs w:val="0"/>
         </w:rPr>
       </w:pPr>
-      <w:bookmarkStart w:id="9" w:name="_Toc211951577"/>
+      <w:bookmarkStart w:id="15" w:name="_Toc211990564"/>
       <w:r>
         <w:rPr>
           <w:rFonts w:eastAsia="Calibri"/>
           <w:b/>
           <w:bCs w:val="0"/>
         </w:rPr>
+        <w:lastRenderedPageBreak/>
         <w:t>Technical Solution</w:t>
       </w:r>
-      <w:bookmarkEnd w:id="9"/>
+      <w:bookmarkEnd w:id="15"/>
     </w:p>
     <w:p>
       <w:pPr>
@@ -3043,7 +5057,7 @@
           <w:bCs w:val="0"/>
         </w:rPr>
       </w:pPr>
-      <w:bookmarkStart w:id="10" w:name="_Toc211951578"/>
+      <w:bookmarkStart w:id="16" w:name="_Toc211990565"/>
       <w:r>
         <w:rPr>
           <w:rFonts w:eastAsia="Calibri"/>
@@ -3052,7 +5066,7 @@
         </w:rPr>
         <w:t>Evaluation</w:t>
       </w:r>
-      <w:bookmarkEnd w:id="10"/>
+      <w:bookmarkEnd w:id="16"/>
     </w:p>
     <w:p>
       <w:pPr>
@@ -3087,7 +5101,7 @@
           <w:bCs w:val="0"/>
         </w:rPr>
       </w:pPr>
-      <w:bookmarkStart w:id="11" w:name="_Toc211951579"/>
+      <w:bookmarkStart w:id="17" w:name="_Toc211990566"/>
       <w:r>
         <w:rPr>
           <w:rFonts w:eastAsia="Calibri"/>
@@ -3096,7 +5110,7 @@
         </w:rPr>
         <w:t>Conclusion</w:t>
       </w:r>
-      <w:bookmarkEnd w:id="11"/>
+      <w:bookmarkEnd w:id="17"/>
     </w:p>
     <w:p>
       <w:pPr>
@@ -3121,7 +5135,7 @@
           <w:bCs w:val="0"/>
         </w:rPr>
       </w:pPr>
-      <w:bookmarkStart w:id="12" w:name="_Toc211951580"/>
+      <w:bookmarkStart w:id="18" w:name="_Toc211990567"/>
       <w:r>
         <w:rPr>
           <w:rFonts w:eastAsia="Calibri"/>
@@ -3130,17 +5144,649 @@
         </w:rPr>
         <w:t>References and Key Resources</w:t>
       </w:r>
-      <w:bookmarkEnd w:id="12"/>
-    </w:p>
-    <w:p>
-      <w:pPr>
-        <w:pStyle w:val="Heading1"/>
+      <w:bookmarkEnd w:id="18"/>
+    </w:p>
+    <w:p>
+      <w:pPr>
+        <w:pStyle w:val="Bibentry"/>
+        <w:rPr>
+          <w:rFonts w:asciiTheme="minorBidi" w:eastAsiaTheme="minorHAnsi" w:hAnsiTheme="minorBidi" w:cstheme="minorBidi"/>
+          <w:sz w:val="20"/>
+          <w:szCs w:val="20"/>
+          <w:lang w:val="en-GB"/>
+        </w:rPr>
+      </w:pPr>
+      <w:r>
+        <w:rPr>
+          <w:rFonts w:asciiTheme="minorBidi" w:eastAsia="Calibri" w:hAnsiTheme="minorBidi" w:cstheme="minorBidi"/>
+          <w:b/>
+          <w:bCs/>
+          <w:sz w:val="20"/>
+          <w:szCs w:val="20"/>
+        </w:rPr>
+        <w:fldChar w:fldCharType="begin"/>
+      </w:r>
+      <w:r>
+        <w:rPr>
+          <w:rFonts w:asciiTheme="minorBidi" w:eastAsia="Calibri" w:hAnsiTheme="minorBidi" w:cstheme="minorBidi"/>
+          <w:b/>
+          <w:bCs/>
+          <w:sz w:val="20"/>
+          <w:szCs w:val="20"/>
+        </w:rPr>
+        <w:instrText xml:space="preserve"> ADDIN ZOTERO_BIBL {"uncited":[],"omitted":[],"custom":[]} CSL_BIBLIOGRAPHY </w:instrText>
+      </w:r>
+      <w:r>
+        <w:rPr>
+          <w:rFonts w:asciiTheme="minorBidi" w:eastAsia="Calibri" w:hAnsiTheme="minorBidi" w:cstheme="minorBidi"/>
+          <w:b/>
+          <w:bCs/>
+          <w:sz w:val="20"/>
+          <w:szCs w:val="20"/>
+        </w:rPr>
+        <w:fldChar w:fldCharType="separate"/>
+      </w:r>
+      <w:proofErr w:type="spellStart"/>
+      <w:r>
+        <w:rPr>
+          <w:rFonts w:asciiTheme="minorBidi" w:eastAsiaTheme="minorHAnsi" w:hAnsiTheme="minorBidi" w:cstheme="minorBidi"/>
+          <w:sz w:val="20"/>
+          <w:szCs w:val="20"/>
+          <w:lang w:val="en-GB"/>
+        </w:rPr>
+        <w:t>Branion</w:t>
+      </w:r>
+      <w:proofErr w:type="spellEnd"/>
+      <w:r>
+        <w:rPr>
+          <w:rFonts w:asciiTheme="minorBidi" w:eastAsiaTheme="minorHAnsi" w:hAnsiTheme="minorBidi" w:cstheme="minorBidi"/>
+          <w:sz w:val="20"/>
+          <w:szCs w:val="20"/>
+          <w:lang w:val="en-GB"/>
+        </w:rPr>
+        <w:t xml:space="preserve">-Calles, M., Nelson, T., &amp; Winters, M. (2017). Comparing Crowdsourced Near-Miss and Collision Cycling Data and Official Bike Safety Reporting. </w:t>
+      </w:r>
+      <w:r>
+        <w:rPr>
+          <w:rFonts w:asciiTheme="minorBidi" w:eastAsiaTheme="minorHAnsi" w:hAnsiTheme="minorBidi" w:cstheme="minorBidi"/>
+          <w:i/>
+          <w:iCs/>
+          <w:sz w:val="20"/>
+          <w:szCs w:val="20"/>
+          <w:lang w:val="en-GB"/>
+        </w:rPr>
+        <w:t>Transportation Research Record</w:t>
+      </w:r>
+      <w:r>
+        <w:rPr>
+          <w:rFonts w:asciiTheme="minorBidi" w:eastAsiaTheme="minorHAnsi" w:hAnsiTheme="minorBidi" w:cstheme="minorBidi"/>
+          <w:sz w:val="20"/>
+          <w:szCs w:val="20"/>
+          <w:lang w:val="en-GB"/>
+        </w:rPr>
+        <w:t xml:space="preserve">, </w:t>
+      </w:r>
+      <w:r>
+        <w:rPr>
+          <w:rFonts w:asciiTheme="minorBidi" w:eastAsiaTheme="minorHAnsi" w:hAnsiTheme="minorBidi" w:cstheme="minorBidi"/>
+          <w:i/>
+          <w:iCs/>
+          <w:sz w:val="20"/>
+          <w:szCs w:val="20"/>
+          <w:lang w:val="en-GB"/>
+        </w:rPr>
+        <w:t>2662</w:t>
+      </w:r>
+      <w:r>
+        <w:rPr>
+          <w:rFonts w:asciiTheme="minorBidi" w:eastAsiaTheme="minorHAnsi" w:hAnsiTheme="minorBidi" w:cstheme="minorBidi"/>
+          <w:sz w:val="20"/>
+          <w:szCs w:val="20"/>
+          <w:lang w:val="en-GB"/>
+        </w:rPr>
+        <w:t>(1), 1–11. https://doi.org/10.3141/2662-01</w:t>
+      </w:r>
+    </w:p>
+    <w:p>
+      <w:pPr>
+        <w:pStyle w:val="Bibentry"/>
+        <w:rPr>
+          <w:rFonts w:asciiTheme="minorBidi" w:eastAsiaTheme="minorHAnsi" w:hAnsiTheme="minorBidi" w:cstheme="minorBidi"/>
+          <w:sz w:val="20"/>
+          <w:szCs w:val="20"/>
+          <w:lang w:val="en-GB"/>
+        </w:rPr>
+      </w:pPr>
+      <w:r>
+        <w:rPr>
+          <w:rFonts w:asciiTheme="minorBidi" w:eastAsiaTheme="minorHAnsi" w:hAnsiTheme="minorBidi" w:cstheme="minorBidi"/>
+          <w:sz w:val="20"/>
+          <w:szCs w:val="20"/>
+          <w:lang w:val="en-GB"/>
+        </w:rPr>
+        <w:t xml:space="preserve">Myhrmann, M. S., &amp; Mabit, S. E. (2023). Assessing bicycle crash risks controlling for detailed exposure: A Copenhagen case study. </w:t>
+      </w:r>
+      <w:r>
+        <w:rPr>
+          <w:rFonts w:asciiTheme="minorBidi" w:eastAsiaTheme="minorHAnsi" w:hAnsiTheme="minorBidi" w:cstheme="minorBidi"/>
+          <w:i/>
+          <w:iCs/>
+          <w:sz w:val="20"/>
+          <w:szCs w:val="20"/>
+          <w:lang w:val="en-GB"/>
+        </w:rPr>
+        <w:t>Accident Analysis &amp; Prevention</w:t>
+      </w:r>
+      <w:r>
+        <w:rPr>
+          <w:rFonts w:asciiTheme="minorBidi" w:eastAsiaTheme="minorHAnsi" w:hAnsiTheme="minorBidi" w:cstheme="minorBidi"/>
+          <w:sz w:val="20"/>
+          <w:szCs w:val="20"/>
+          <w:lang w:val="en-GB"/>
+        </w:rPr>
+        <w:t xml:space="preserve">, </w:t>
+      </w:r>
+      <w:r>
+        <w:rPr>
+          <w:rFonts w:asciiTheme="minorBidi" w:eastAsiaTheme="minorHAnsi" w:hAnsiTheme="minorBidi" w:cstheme="minorBidi"/>
+          <w:i/>
+          <w:iCs/>
+          <w:sz w:val="20"/>
+          <w:szCs w:val="20"/>
+          <w:lang w:val="en-GB"/>
+        </w:rPr>
+        <w:t>192</w:t>
+      </w:r>
+      <w:r>
+        <w:rPr>
+          <w:rFonts w:asciiTheme="minorBidi" w:eastAsiaTheme="minorHAnsi" w:hAnsiTheme="minorBidi" w:cstheme="minorBidi"/>
+          <w:sz w:val="20"/>
+          <w:szCs w:val="20"/>
+          <w:lang w:val="en-GB"/>
+        </w:rPr>
+        <w:t>, 107226. https://doi.org/10.1016/j.aap.2023.107226</w:t>
+      </w:r>
+    </w:p>
+    <w:p>
+      <w:pPr>
+        <w:pStyle w:val="Bibentry"/>
+        <w:rPr>
+          <w:rFonts w:asciiTheme="minorBidi" w:eastAsiaTheme="minorHAnsi" w:hAnsiTheme="minorBidi" w:cstheme="minorBidi"/>
+          <w:sz w:val="20"/>
+          <w:szCs w:val="20"/>
+          <w:lang w:val="en-GB"/>
+        </w:rPr>
+      </w:pPr>
+      <w:r>
+        <w:rPr>
+          <w:rFonts w:asciiTheme="minorBidi" w:eastAsiaTheme="minorHAnsi" w:hAnsiTheme="minorBidi" w:cstheme="minorBidi"/>
+          <w:sz w:val="20"/>
+          <w:szCs w:val="20"/>
+          <w:lang w:val="en-GB"/>
+        </w:rPr>
+        <w:t xml:space="preserve">Nelson, T. A., Denouden, T., </w:t>
+      </w:r>
+      <w:proofErr w:type="spellStart"/>
+      <w:r>
+        <w:rPr>
+          <w:rFonts w:asciiTheme="minorBidi" w:eastAsiaTheme="minorHAnsi" w:hAnsiTheme="minorBidi" w:cstheme="minorBidi"/>
+          <w:sz w:val="20"/>
+          <w:szCs w:val="20"/>
+          <w:lang w:val="en-GB"/>
+        </w:rPr>
+        <w:t>Jestico</w:t>
+      </w:r>
+      <w:proofErr w:type="spellEnd"/>
+      <w:r>
+        <w:rPr>
+          <w:rFonts w:asciiTheme="minorBidi" w:eastAsiaTheme="minorHAnsi" w:hAnsiTheme="minorBidi" w:cstheme="minorBidi"/>
+          <w:sz w:val="20"/>
+          <w:szCs w:val="20"/>
+          <w:lang w:val="en-GB"/>
+        </w:rPr>
+        <w:t xml:space="preserve">, B., </w:t>
+      </w:r>
+      <w:proofErr w:type="spellStart"/>
+      <w:r>
+        <w:rPr>
+          <w:rFonts w:asciiTheme="minorBidi" w:eastAsiaTheme="minorHAnsi" w:hAnsiTheme="minorBidi" w:cstheme="minorBidi"/>
+          <w:sz w:val="20"/>
+          <w:szCs w:val="20"/>
+          <w:lang w:val="en-GB"/>
+        </w:rPr>
+        <w:t>Laberee</w:t>
+      </w:r>
+      <w:proofErr w:type="spellEnd"/>
+      <w:r>
+        <w:rPr>
+          <w:rFonts w:asciiTheme="minorBidi" w:eastAsiaTheme="minorHAnsi" w:hAnsiTheme="minorBidi" w:cstheme="minorBidi"/>
+          <w:sz w:val="20"/>
+          <w:szCs w:val="20"/>
+          <w:lang w:val="en-GB"/>
+        </w:rPr>
+        <w:t xml:space="preserve">, K., &amp; Winters, M. (2015). BikeMaps.org: A Global Tool for Collision and Near Miss Mapping. </w:t>
+      </w:r>
+      <w:r>
+        <w:rPr>
+          <w:rFonts w:asciiTheme="minorBidi" w:eastAsiaTheme="minorHAnsi" w:hAnsiTheme="minorBidi" w:cstheme="minorBidi"/>
+          <w:i/>
+          <w:iCs/>
+          <w:sz w:val="20"/>
+          <w:szCs w:val="20"/>
+          <w:lang w:val="en-GB"/>
+        </w:rPr>
+        <w:t>Frontiers in Public Health</w:t>
+      </w:r>
+      <w:r>
+        <w:rPr>
+          <w:rFonts w:asciiTheme="minorBidi" w:eastAsiaTheme="minorHAnsi" w:hAnsiTheme="minorBidi" w:cstheme="minorBidi"/>
+          <w:sz w:val="20"/>
+          <w:szCs w:val="20"/>
+          <w:lang w:val="en-GB"/>
+        </w:rPr>
+        <w:t xml:space="preserve">, </w:t>
+      </w:r>
+      <w:r>
+        <w:rPr>
+          <w:rFonts w:asciiTheme="minorBidi" w:eastAsiaTheme="minorHAnsi" w:hAnsiTheme="minorBidi" w:cstheme="minorBidi"/>
+          <w:i/>
+          <w:iCs/>
+          <w:sz w:val="20"/>
+          <w:szCs w:val="20"/>
+          <w:lang w:val="en-GB"/>
+        </w:rPr>
+        <w:t>3</w:t>
+      </w:r>
+      <w:r>
+        <w:rPr>
+          <w:rFonts w:asciiTheme="minorBidi" w:eastAsiaTheme="minorHAnsi" w:hAnsiTheme="minorBidi" w:cstheme="minorBidi"/>
+          <w:sz w:val="20"/>
+          <w:szCs w:val="20"/>
+          <w:lang w:val="en-GB"/>
+        </w:rPr>
+        <w:t>. https://doi.org/10.3389/fpubh.2015.00053</w:t>
+      </w:r>
+    </w:p>
+    <w:p>
+      <w:pPr>
+        <w:pStyle w:val="Bibentry"/>
+        <w:rPr>
+          <w:rFonts w:asciiTheme="minorBidi" w:eastAsiaTheme="minorHAnsi" w:hAnsiTheme="minorBidi" w:cstheme="minorBidi"/>
+          <w:sz w:val="20"/>
+          <w:szCs w:val="20"/>
+          <w:lang w:val="en-GB"/>
+        </w:rPr>
+      </w:pPr>
+      <w:r>
+        <w:rPr>
+          <w:rFonts w:asciiTheme="minorBidi" w:eastAsiaTheme="minorHAnsi" w:hAnsiTheme="minorBidi" w:cstheme="minorBidi"/>
+          <w:sz w:val="20"/>
+          <w:szCs w:val="20"/>
+          <w:lang w:val="en-GB"/>
+        </w:rPr>
+        <w:t xml:space="preserve">Pazdan, S. (2020). The impact of weather on bicycle risk exposure. </w:t>
+      </w:r>
+      <w:r>
+        <w:rPr>
+          <w:rFonts w:asciiTheme="minorBidi" w:eastAsiaTheme="minorHAnsi" w:hAnsiTheme="minorBidi" w:cstheme="minorBidi"/>
+          <w:i/>
+          <w:iCs/>
+          <w:sz w:val="20"/>
+          <w:szCs w:val="20"/>
+          <w:lang w:val="en-GB"/>
+        </w:rPr>
+        <w:t>Archives of Transport</w:t>
+      </w:r>
+      <w:r>
+        <w:rPr>
+          <w:rFonts w:asciiTheme="minorBidi" w:eastAsiaTheme="minorHAnsi" w:hAnsiTheme="minorBidi" w:cstheme="minorBidi"/>
+          <w:sz w:val="20"/>
+          <w:szCs w:val="20"/>
+          <w:lang w:val="en-GB"/>
+        </w:rPr>
+        <w:t xml:space="preserve">, </w:t>
+      </w:r>
+      <w:r>
+        <w:rPr>
+          <w:rFonts w:asciiTheme="minorBidi" w:eastAsiaTheme="minorHAnsi" w:hAnsiTheme="minorBidi" w:cstheme="minorBidi"/>
+          <w:i/>
+          <w:iCs/>
+          <w:sz w:val="20"/>
+          <w:szCs w:val="20"/>
+          <w:lang w:val="en-GB"/>
+        </w:rPr>
+        <w:t>56</w:t>
+      </w:r>
+      <w:r>
+        <w:rPr>
+          <w:rFonts w:asciiTheme="minorBidi" w:eastAsiaTheme="minorHAnsi" w:hAnsiTheme="minorBidi" w:cstheme="minorBidi"/>
+          <w:sz w:val="20"/>
+          <w:szCs w:val="20"/>
+          <w:lang w:val="en-GB"/>
+        </w:rPr>
+        <w:t>(4), 89–105. https://doi.org/10.5604/01.3001.0014.5629</w:t>
+      </w:r>
+    </w:p>
+    <w:p>
+      <w:pPr>
+        <w:pStyle w:val="Bibentry"/>
+        <w:rPr>
+          <w:rFonts w:asciiTheme="minorBidi" w:eastAsiaTheme="minorHAnsi" w:hAnsiTheme="minorBidi" w:cstheme="minorBidi"/>
+          <w:sz w:val="20"/>
+          <w:szCs w:val="20"/>
+          <w:lang w:val="en-GB"/>
+        </w:rPr>
+      </w:pPr>
+      <w:r>
+        <w:rPr>
+          <w:rFonts w:asciiTheme="minorBidi" w:eastAsiaTheme="minorHAnsi" w:hAnsiTheme="minorBidi" w:cstheme="minorBidi"/>
+          <w:sz w:val="20"/>
+          <w:szCs w:val="20"/>
+          <w:lang w:val="en-GB"/>
+        </w:rPr>
+        <w:t xml:space="preserve">Portus, S. (2024, July 24). </w:t>
+      </w:r>
+      <w:r>
+        <w:rPr>
+          <w:rFonts w:asciiTheme="minorBidi" w:eastAsiaTheme="minorHAnsi" w:hAnsiTheme="minorBidi" w:cstheme="minorBidi"/>
+          <w:i/>
+          <w:iCs/>
+          <w:sz w:val="20"/>
+          <w:szCs w:val="20"/>
+          <w:lang w:val="en-GB"/>
+        </w:rPr>
+        <w:t>Best cycling apps 2025 | 19 iPhone and Android apps for cyclists</w:t>
+      </w:r>
+      <w:r>
+        <w:rPr>
+          <w:rFonts w:asciiTheme="minorBidi" w:eastAsiaTheme="minorHAnsi" w:hAnsiTheme="minorBidi" w:cstheme="minorBidi"/>
+          <w:sz w:val="20"/>
+          <w:szCs w:val="20"/>
+          <w:lang w:val="en-GB"/>
+        </w:rPr>
+        <w:t xml:space="preserve">. </w:t>
+      </w:r>
+      <w:proofErr w:type="spellStart"/>
+      <w:r>
+        <w:rPr>
+          <w:rFonts w:asciiTheme="minorBidi" w:eastAsiaTheme="minorHAnsi" w:hAnsiTheme="minorBidi" w:cstheme="minorBidi"/>
+          <w:sz w:val="20"/>
+          <w:szCs w:val="20"/>
+          <w:lang w:val="en-GB"/>
+        </w:rPr>
+        <w:t>BikeRadar</w:t>
+      </w:r>
+      <w:proofErr w:type="spellEnd"/>
+      <w:r>
+        <w:rPr>
+          <w:rFonts w:asciiTheme="minorBidi" w:eastAsiaTheme="minorHAnsi" w:hAnsiTheme="minorBidi" w:cstheme="minorBidi"/>
+          <w:sz w:val="20"/>
+          <w:szCs w:val="20"/>
+          <w:lang w:val="en-GB"/>
+        </w:rPr>
+        <w:t>. https://www.bikeradar.com/advice/buyers-guides/best-cycling-apps</w:t>
+      </w:r>
+    </w:p>
+    <w:p>
+      <w:pPr>
+        <w:pStyle w:val="Bibentry"/>
+        <w:rPr>
+          <w:rFonts w:asciiTheme="minorBidi" w:eastAsiaTheme="minorHAnsi" w:hAnsiTheme="minorBidi" w:cstheme="minorBidi"/>
+          <w:sz w:val="20"/>
+          <w:szCs w:val="20"/>
+          <w:lang w:val="en-GB"/>
+        </w:rPr>
+      </w:pPr>
+      <w:r>
+        <w:rPr>
+          <w:rFonts w:asciiTheme="minorBidi" w:eastAsiaTheme="minorHAnsi" w:hAnsiTheme="minorBidi" w:cstheme="minorBidi"/>
+          <w:sz w:val="20"/>
+          <w:szCs w:val="20"/>
+          <w:lang w:val="en-GB"/>
+        </w:rPr>
+        <w:t xml:space="preserve">Reynolds, C. C., Harris, M. A., Teschke, K., </w:t>
+      </w:r>
+      <w:proofErr w:type="spellStart"/>
+      <w:r>
+        <w:rPr>
+          <w:rFonts w:asciiTheme="minorBidi" w:eastAsiaTheme="minorHAnsi" w:hAnsiTheme="minorBidi" w:cstheme="minorBidi"/>
+          <w:sz w:val="20"/>
+          <w:szCs w:val="20"/>
+          <w:lang w:val="en-GB"/>
+        </w:rPr>
+        <w:t>Cripton</w:t>
+      </w:r>
+      <w:proofErr w:type="spellEnd"/>
+      <w:r>
+        <w:rPr>
+          <w:rFonts w:asciiTheme="minorBidi" w:eastAsiaTheme="minorHAnsi" w:hAnsiTheme="minorBidi" w:cstheme="minorBidi"/>
+          <w:sz w:val="20"/>
+          <w:szCs w:val="20"/>
+          <w:lang w:val="en-GB"/>
+        </w:rPr>
+        <w:t xml:space="preserve">, P. A., &amp; Winters, M. (2009). The impact of transportation infrastructure on bicycling injuries and crashes: A review of the literature. </w:t>
+      </w:r>
+      <w:r>
+        <w:rPr>
+          <w:rFonts w:asciiTheme="minorBidi" w:eastAsiaTheme="minorHAnsi" w:hAnsiTheme="minorBidi" w:cstheme="minorBidi"/>
+          <w:i/>
+          <w:iCs/>
+          <w:sz w:val="20"/>
+          <w:szCs w:val="20"/>
+          <w:lang w:val="en-GB"/>
+        </w:rPr>
+        <w:t>Environmental Health</w:t>
+      </w:r>
+      <w:r>
+        <w:rPr>
+          <w:rFonts w:asciiTheme="minorBidi" w:eastAsiaTheme="minorHAnsi" w:hAnsiTheme="minorBidi" w:cstheme="minorBidi"/>
+          <w:sz w:val="20"/>
+          <w:szCs w:val="20"/>
+          <w:lang w:val="en-GB"/>
+        </w:rPr>
+        <w:t xml:space="preserve">, </w:t>
+      </w:r>
+      <w:r>
+        <w:rPr>
+          <w:rFonts w:asciiTheme="minorBidi" w:eastAsiaTheme="minorHAnsi" w:hAnsiTheme="minorBidi" w:cstheme="minorBidi"/>
+          <w:i/>
+          <w:iCs/>
+          <w:sz w:val="20"/>
+          <w:szCs w:val="20"/>
+          <w:lang w:val="en-GB"/>
+        </w:rPr>
+        <w:t>8</w:t>
+      </w:r>
+      <w:r>
+        <w:rPr>
+          <w:rFonts w:asciiTheme="minorBidi" w:eastAsiaTheme="minorHAnsi" w:hAnsiTheme="minorBidi" w:cstheme="minorBidi"/>
+          <w:sz w:val="20"/>
+          <w:szCs w:val="20"/>
+          <w:lang w:val="en-GB"/>
+        </w:rPr>
+        <w:t>, 47. https://doi.org/10.1186/1476-069X-8-47</w:t>
+      </w:r>
+    </w:p>
+    <w:p>
+      <w:pPr>
+        <w:pStyle w:val="Bibentry"/>
+        <w:rPr>
+          <w:rFonts w:asciiTheme="minorBidi" w:eastAsiaTheme="minorHAnsi" w:hAnsiTheme="minorBidi" w:cstheme="minorBidi"/>
+          <w:sz w:val="20"/>
+          <w:szCs w:val="20"/>
+          <w:lang w:val="en-GB"/>
+        </w:rPr>
+      </w:pPr>
+      <w:r>
+        <w:rPr>
+          <w:rFonts w:asciiTheme="minorBidi" w:eastAsiaTheme="minorHAnsi" w:hAnsiTheme="minorBidi" w:cstheme="minorBidi"/>
+          <w:sz w:val="20"/>
+          <w:szCs w:val="20"/>
+          <w:lang w:val="en-GB"/>
+        </w:rPr>
+        <w:t xml:space="preserve">Teschke, K., Harris, M. A., Reynolds, C. C. O., Winters, M., Babul, S., Chipman, M., Cusimano, M. D., Brubacher, J. R., Hunte, G., Friedman, S. M., Monro, M., Shen, H., </w:t>
+      </w:r>
+      <w:proofErr w:type="spellStart"/>
+      <w:r>
+        <w:rPr>
+          <w:rFonts w:asciiTheme="minorBidi" w:eastAsiaTheme="minorHAnsi" w:hAnsiTheme="minorBidi" w:cstheme="minorBidi"/>
+          <w:sz w:val="20"/>
+          <w:szCs w:val="20"/>
+          <w:lang w:val="en-GB"/>
+        </w:rPr>
+        <w:t>Vernich</w:t>
+      </w:r>
+      <w:proofErr w:type="spellEnd"/>
+      <w:r>
+        <w:rPr>
+          <w:rFonts w:asciiTheme="minorBidi" w:eastAsiaTheme="minorHAnsi" w:hAnsiTheme="minorBidi" w:cstheme="minorBidi"/>
+          <w:sz w:val="20"/>
+          <w:szCs w:val="20"/>
+          <w:lang w:val="en-GB"/>
+        </w:rPr>
+        <w:t xml:space="preserve">, L., &amp; </w:t>
+      </w:r>
+      <w:proofErr w:type="spellStart"/>
+      <w:r>
+        <w:rPr>
+          <w:rFonts w:asciiTheme="minorBidi" w:eastAsiaTheme="minorHAnsi" w:hAnsiTheme="minorBidi" w:cstheme="minorBidi"/>
+          <w:sz w:val="20"/>
+          <w:szCs w:val="20"/>
+          <w:lang w:val="en-GB"/>
+        </w:rPr>
+        <w:t>Cripton</w:t>
+      </w:r>
+      <w:proofErr w:type="spellEnd"/>
+      <w:r>
+        <w:rPr>
+          <w:rFonts w:asciiTheme="minorBidi" w:eastAsiaTheme="minorHAnsi" w:hAnsiTheme="minorBidi" w:cstheme="minorBidi"/>
+          <w:sz w:val="20"/>
+          <w:szCs w:val="20"/>
+          <w:lang w:val="en-GB"/>
+        </w:rPr>
+        <w:t xml:space="preserve">, P. A. (2012). Route Infrastructure and the Risk of Injuries to Bicyclists: A Case-Crossover Study. </w:t>
+      </w:r>
+      <w:r>
+        <w:rPr>
+          <w:rFonts w:asciiTheme="minorBidi" w:eastAsiaTheme="minorHAnsi" w:hAnsiTheme="minorBidi" w:cstheme="minorBidi"/>
+          <w:i/>
+          <w:iCs/>
+          <w:sz w:val="20"/>
+          <w:szCs w:val="20"/>
+          <w:lang w:val="en-GB"/>
+        </w:rPr>
+        <w:t>American Journal of Public Health</w:t>
+      </w:r>
+      <w:r>
+        <w:rPr>
+          <w:rFonts w:asciiTheme="minorBidi" w:eastAsiaTheme="minorHAnsi" w:hAnsiTheme="minorBidi" w:cstheme="minorBidi"/>
+          <w:sz w:val="20"/>
+          <w:szCs w:val="20"/>
+          <w:lang w:val="en-GB"/>
+        </w:rPr>
+        <w:t xml:space="preserve">, </w:t>
+      </w:r>
+      <w:r>
+        <w:rPr>
+          <w:rFonts w:asciiTheme="minorBidi" w:eastAsiaTheme="minorHAnsi" w:hAnsiTheme="minorBidi" w:cstheme="minorBidi"/>
+          <w:i/>
+          <w:iCs/>
+          <w:sz w:val="20"/>
+          <w:szCs w:val="20"/>
+          <w:lang w:val="en-GB"/>
+        </w:rPr>
+        <w:t>102</w:t>
+      </w:r>
+      <w:r>
+        <w:rPr>
+          <w:rFonts w:asciiTheme="minorBidi" w:eastAsiaTheme="minorHAnsi" w:hAnsiTheme="minorBidi" w:cstheme="minorBidi"/>
+          <w:sz w:val="20"/>
+          <w:szCs w:val="20"/>
+          <w:lang w:val="en-GB"/>
+        </w:rPr>
+        <w:t>(12), 2336–2343. https://doi.org/10.2105/AJPH.2012.300762</w:t>
+      </w:r>
+    </w:p>
+    <w:p>
+      <w:pPr>
+        <w:pStyle w:val="Bibentry"/>
+        <w:rPr>
+          <w:rFonts w:asciiTheme="minorBidi" w:eastAsiaTheme="minorHAnsi" w:hAnsiTheme="minorBidi" w:cstheme="minorBidi"/>
+          <w:sz w:val="20"/>
+          <w:szCs w:val="20"/>
+          <w:lang w:val="en-GB"/>
+        </w:rPr>
+      </w:pPr>
+      <w:r>
+        <w:rPr>
+          <w:rFonts w:asciiTheme="minorBidi" w:eastAsiaTheme="minorHAnsi" w:hAnsiTheme="minorBidi" w:cstheme="minorBidi"/>
+          <w:sz w:val="20"/>
+          <w:szCs w:val="20"/>
+          <w:lang w:val="en-GB"/>
+        </w:rPr>
+        <w:t xml:space="preserve">Vidal-Tortosa, E., &amp; Lovelace, R. (2024). Road lighting and cycling: A review of the academic literature and policy guidelines. </w:t>
+      </w:r>
+      <w:r>
+        <w:rPr>
+          <w:rFonts w:asciiTheme="minorBidi" w:eastAsiaTheme="minorHAnsi" w:hAnsiTheme="minorBidi" w:cstheme="minorBidi"/>
+          <w:i/>
+          <w:iCs/>
+          <w:sz w:val="20"/>
+          <w:szCs w:val="20"/>
+          <w:lang w:val="en-GB"/>
+        </w:rPr>
+        <w:t>Journal of Cycling and Micromobility Research</w:t>
+      </w:r>
+      <w:r>
+        <w:rPr>
+          <w:rFonts w:asciiTheme="minorBidi" w:eastAsiaTheme="minorHAnsi" w:hAnsiTheme="minorBidi" w:cstheme="minorBidi"/>
+          <w:sz w:val="20"/>
+          <w:szCs w:val="20"/>
+          <w:lang w:val="en-GB"/>
+        </w:rPr>
+        <w:t xml:space="preserve">, </w:t>
+      </w:r>
+      <w:r>
+        <w:rPr>
+          <w:rFonts w:asciiTheme="minorBidi" w:eastAsiaTheme="minorHAnsi" w:hAnsiTheme="minorBidi" w:cstheme="minorBidi"/>
+          <w:i/>
+          <w:iCs/>
+          <w:sz w:val="20"/>
+          <w:szCs w:val="20"/>
+          <w:lang w:val="en-GB"/>
+        </w:rPr>
+        <w:t>2</w:t>
+      </w:r>
+      <w:r>
+        <w:rPr>
+          <w:rFonts w:asciiTheme="minorBidi" w:eastAsiaTheme="minorHAnsi" w:hAnsiTheme="minorBidi" w:cstheme="minorBidi"/>
+          <w:sz w:val="20"/>
+          <w:szCs w:val="20"/>
+          <w:lang w:val="en-GB"/>
+        </w:rPr>
+        <w:t>, 100008. https://doi.org/10.1016/j.jcmr.2023.100008</w:t>
+      </w:r>
+    </w:p>
+    <w:p>
+      <w:pPr>
+        <w:pStyle w:val="Bibliography"/>
+        <w:spacing w:line="240" w:lineRule="auto"/>
         <w:rPr>
           <w:rFonts w:eastAsia="Calibri"/>
           <w:b/>
-          <w:bCs w:val="0"/>
-        </w:rPr>
-      </w:pPr>
+          <w:bCs/>
+        </w:rPr>
+      </w:pPr>
+      <w:r>
+        <w:rPr>
+          <w:rFonts w:asciiTheme="minorBidi" w:eastAsia="Calibri" w:hAnsiTheme="minorBidi" w:cstheme="minorBidi"/>
+          <w:b/>
+          <w:bCs/>
+          <w:sz w:val="20"/>
+          <w:szCs w:val="20"/>
+        </w:rPr>
+        <w:fldChar w:fldCharType="end"/>
+      </w:r>
     </w:p>
     <w:p>
       <w:pPr>
@@ -3154,7 +5800,7 @@
           <w:bCs w:val="0"/>
         </w:rPr>
       </w:pPr>
-      <w:bookmarkStart w:id="13" w:name="_Toc211951581"/>
+      <w:bookmarkStart w:id="19" w:name="_Toc211990568"/>
       <w:r>
         <w:rPr>
           <w:rFonts w:eastAsia="Calibri"/>
@@ -3163,7 +5809,7 @@
         </w:rPr>
         <w:t>Appendix</w:t>
       </w:r>
-      <w:bookmarkEnd w:id="13"/>
+      <w:bookmarkEnd w:id="19"/>
       <w:r>
         <w:rPr>
           <w:b/>
@@ -3187,14 +5833,14 @@
           <w:color w:val="BFBFBF" w:themeColor="background1" w:themeShade="BF"/>
         </w:rPr>
       </w:pPr>
-      <w:bookmarkStart w:id="14" w:name="_Toc211951582"/>
+      <w:bookmarkStart w:id="20" w:name="_Toc211990569"/>
       <w:r>
         <w:rPr>
           <w:color w:val="BFBFBF" w:themeColor="background1" w:themeShade="BF"/>
         </w:rPr>
         <w:t>1. User Scenario: The Characters (500 words approx.)</w:t>
       </w:r>
-      <w:bookmarkEnd w:id="14"/>
+      <w:bookmarkEnd w:id="20"/>
     </w:p>
     <w:p>
       <w:pPr>
@@ -3279,17 +5925,23 @@
       <w:pPr>
         <w:pStyle w:val="Heading2"/>
         <w:rPr>
+          <w:color w:val="215E99" w:themeColor="text2" w:themeTint="BF"/>
+        </w:rPr>
+      </w:pPr>
+      <w:bookmarkStart w:id="21" w:name="_Toc211990570"/>
+      <w:r>
+        <w:rPr>
           <w:color w:val="BFBFBF" w:themeColor="background1" w:themeShade="BF"/>
         </w:rPr>
-      </w:pPr>
-      <w:bookmarkStart w:id="15" w:name="_Toc211951583"/>
-      <w:r>
-        <w:rPr>
-          <w:color w:val="BFBFBF" w:themeColor="background1" w:themeShade="BF"/>
-        </w:rPr>
-        <w:t>2. Technical Problem: The Setting (1,000 words approx.)</w:t>
-      </w:r>
-      <w:bookmarkEnd w:id="15"/>
+        <w:t>2</w:t>
+      </w:r>
+      <w:r>
+        <w:rPr>
+          <w:color w:val="215E99" w:themeColor="text2" w:themeTint="BF"/>
+        </w:rPr>
+        <w:t>. Technical Problem: The Setting (1,000 words approx.)</w:t>
+      </w:r>
+      <w:bookmarkEnd w:id="21"/>
     </w:p>
     <w:p>
       <w:pPr>
@@ -3305,14 +5957,21 @@
           <w:between w:val="nil"/>
         </w:pBdr>
         <w:rPr>
-          <w:color w:val="BFBFBF" w:themeColor="background1" w:themeShade="BF"/>
-        </w:rPr>
-      </w:pPr>
-      <w:r>
-        <w:rPr>
-          <w:color w:val="BFBFBF" w:themeColor="background1" w:themeShade="BF"/>
-        </w:rPr>
-        <w:t xml:space="preserve">Why does your system exist? </w:t>
+          <w:color w:val="215E99" w:themeColor="text2" w:themeTint="BF"/>
+        </w:rPr>
+      </w:pPr>
+      <w:r>
+        <w:rPr>
+          <w:color w:val="215E99" w:themeColor="text2" w:themeTint="BF"/>
+          <w:highlight w:val="green"/>
+        </w:rPr>
+        <w:t>Why does your system exist</w:t>
+      </w:r>
+      <w:r>
+        <w:rPr>
+          <w:color w:val="215E99" w:themeColor="text2" w:themeTint="BF"/>
+        </w:rPr>
+        <w:t xml:space="preserve">? </w:t>
       </w:r>
     </w:p>
     <w:p>
@@ -3329,12 +5988,12 @@
           <w:between w:val="nil"/>
         </w:pBdr>
         <w:rPr>
-          <w:color w:val="BFBFBF" w:themeColor="background1" w:themeShade="BF"/>
-        </w:rPr>
-      </w:pPr>
-      <w:r>
-        <w:rPr>
-          <w:color w:val="BFBFBF" w:themeColor="background1" w:themeShade="BF"/>
+          <w:color w:val="215E99" w:themeColor="text2" w:themeTint="BF"/>
+        </w:rPr>
+      </w:pPr>
+      <w:r>
+        <w:rPr>
+          <w:color w:val="215E99" w:themeColor="text2" w:themeTint="BF"/>
         </w:rPr>
         <w:t>What is the core technical problem? (provide an example, an image or a diagram that describes the technical components)</w:t>
       </w:r>
@@ -3353,38 +6012,38 @@
           <w:between w:val="nil"/>
         </w:pBdr>
         <w:rPr>
+          <w:color w:val="215E99" w:themeColor="text2" w:themeTint="BF"/>
+        </w:rPr>
+      </w:pPr>
+      <w:r>
+        <w:rPr>
+          <w:color w:val="215E99" w:themeColor="text2" w:themeTint="BF"/>
+        </w:rPr>
+        <w:t>Can you review other existing systems or products that address this problem? (how do they meet or fail to meet the needs of your target users)</w:t>
+      </w:r>
+    </w:p>
+    <w:p>
+      <w:pPr>
+        <w:rPr>
           <w:color w:val="BFBFBF" w:themeColor="background1" w:themeShade="BF"/>
         </w:rPr>
       </w:pPr>
-      <w:r>
+    </w:p>
+    <w:p>
+      <w:pPr>
+        <w:pStyle w:val="Heading2"/>
         <w:rPr>
           <w:color w:val="BFBFBF" w:themeColor="background1" w:themeShade="BF"/>
         </w:rPr>
-        <w:t>Can you review other existing systems or products that address this problem? (how do they meet or fail to meet the needs of your target users)</w:t>
-      </w:r>
-    </w:p>
-    <w:p>
-      <w:pPr>
+      </w:pPr>
+      <w:bookmarkStart w:id="22" w:name="_Toc211990571"/>
+      <w:r>
         <w:rPr>
           <w:color w:val="BFBFBF" w:themeColor="background1" w:themeShade="BF"/>
         </w:rPr>
-      </w:pPr>
-    </w:p>
-    <w:p>
-      <w:pPr>
-        <w:pStyle w:val="Heading2"/>
-        <w:rPr>
-          <w:color w:val="BFBFBF" w:themeColor="background1" w:themeShade="BF"/>
-        </w:rPr>
-      </w:pPr>
-      <w:bookmarkStart w:id="16" w:name="_Toc211951584"/>
-      <w:r>
-        <w:rPr>
-          <w:color w:val="BFBFBF" w:themeColor="background1" w:themeShade="BF"/>
-        </w:rPr>
         <w:t>3. Technical Solution: The Plot (1,000 words approx.)</w:t>
       </w:r>
-      <w:bookmarkEnd w:id="16"/>
+      <w:bookmarkEnd w:id="22"/>
     </w:p>
     <w:p>
       <w:pPr>
@@ -3527,14 +6186,14 @@
           <w:color w:val="BFBFBF" w:themeColor="background1" w:themeShade="BF"/>
         </w:rPr>
       </w:pPr>
-      <w:bookmarkStart w:id="17" w:name="_Toc211951585"/>
+      <w:bookmarkStart w:id="23" w:name="_Toc211990572"/>
       <w:r>
         <w:rPr>
           <w:color w:val="BFBFBF" w:themeColor="background1" w:themeShade="BF"/>
         </w:rPr>
         <w:t>4. Evaluation: The Reviews (500 words approx.)</w:t>
       </w:r>
-      <w:bookmarkEnd w:id="17"/>
+      <w:bookmarkEnd w:id="23"/>
     </w:p>
     <w:p>
       <w:pPr>
@@ -3606,14 +6265,14 @@
           <w:color w:val="BFBFBF" w:themeColor="background1" w:themeShade="BF"/>
         </w:rPr>
       </w:pPr>
-      <w:bookmarkStart w:id="18" w:name="_Toc211951586"/>
+      <w:bookmarkStart w:id="24" w:name="_Toc211990573"/>
       <w:r>
         <w:rPr>
           <w:color w:val="BFBFBF" w:themeColor="background1" w:themeShade="BF"/>
         </w:rPr>
         <w:t>5. Conclusion: The Plan (500 words approx.)</w:t>
       </w:r>
-      <w:bookmarkEnd w:id="18"/>
+      <w:bookmarkEnd w:id="24"/>
     </w:p>
     <w:p>
       <w:pPr>
@@ -3708,14 +6367,14 @@
           <w:color w:val="BFBFBF" w:themeColor="background1" w:themeShade="BF"/>
         </w:rPr>
       </w:pPr>
-      <w:bookmarkStart w:id="19" w:name="_Toc211951587"/>
+      <w:bookmarkStart w:id="25" w:name="_Toc211990574"/>
       <w:r>
         <w:rPr>
           <w:color w:val="BFBFBF" w:themeColor="background1" w:themeShade="BF"/>
         </w:rPr>
         <w:t>6. References and Key Resources</w:t>
       </w:r>
-      <w:bookmarkEnd w:id="19"/>
+      <w:bookmarkEnd w:id="25"/>
     </w:p>
     <w:p>
       <w:pPr>
@@ -3934,6 +6593,182 @@
 <file path=word/numbering.xml><?xml version="1.0" encoding="utf-8"?>
 <w:numbering xmlns:wpc="http://schemas.microsoft.com/office/word/2010/wordprocessingCanvas" xmlns:cx="http://schemas.microsoft.com/office/drawing/2014/chartex" xmlns:cx1="http://schemas.microsoft.com/office/drawing/2015/9/8/chartex" xmlns:cx2="http://schemas.microsoft.com/office/drawing/2015/10/21/chartex" xmlns:cx3="http://schemas.microsoft.com/office/drawing/2016/5/9/chartex" xmlns:cx4="http://schemas.microsoft.com/office/drawing/2016/5/10/chartex" xmlns:cx5="http://schemas.microsoft.com/office/drawing/2016/5/11/chartex" xmlns:cx6="http://schemas.microsoft.com/office/drawing/2016/5/12/chartex" xmlns:cx7="http://schemas.microsoft.com/office/drawing/2016/5/13/chartex" xmlns:cx8="http://schemas.microsoft.com/office/drawing/2016/5/14/chartex" xmlns:mc="http://schemas.openxmlformats.org/markup-compatibility/2006" xmlns:aink="http://schemas.microsoft.com/office/drawing/2016/ink" xmlns:am3d="http://schemas.microsoft.com/office/drawing/2017/model3d" xmlns:o="urn:schemas-microsoft-com:office:office" xmlns:oel="http://schemas.microsoft.com/office/2019/extlst" xmlns:r="http://schemas.openxmlformats.org/officeDocument/2006/relationships" xmlns:m="http://schemas.openxmlformats.org/officeDocument/2006/math" xmlns:v="urn:schemas-microsoft-com:vml" xmlns:wp14="http://schemas.microsoft.com/office/word/2010/wordprocessingDrawing" xmlns:wp="http://schemas.openxmlformats.org/drawingml/2006/wordprocessingDrawing" xmlns:w10="urn:schemas-microsoft-com:office:word" xmlns:w="http://schemas.openxmlformats.org/wordprocessingml/2006/main" xmlns:w14="http://schemas.microsoft.com/office/word/2010/wordml" xmlns:w15="http://schemas.microsoft.com/office/word/2012/wordml" xmlns:w16cex="http://schemas.microsoft.com/office/word/2018/wordml/cex" xmlns:w16cid="http://schemas.microsoft.com/office/word/2016/wordml/cid" xmlns:w16="http://schemas.microsoft.com/office/word/2018/wordml" xmlns:w16du="http://schemas.microsoft.com/office/word/2023/wordml/word16du" xmlns:w16sdtdh="http://schemas.microsoft.com/office/word/2020/wordml/sdtdatahash" xmlns:w16sdtfl="http://schemas.microsoft.com/office/word/2024/wordml/sdtformatlock" xmlns:w16se="http://schemas.microsoft.com/office/word/2015/wordml/symex" xmlns:wpg="http://schemas.microsoft.com/office/word/2010/wordprocessingGroup" xmlns:wpi="http://schemas.microsoft.com/office/word/2010/wordprocessingInk" xmlns:wne="http://schemas.microsoft.com/office/word/2006/wordml" xmlns:wps="http://schemas.microsoft.com/office/word/2010/wordprocessingShape" mc:Ignorable="w14 w15 w16se w16cid w16 w16cex w16sdtdh w16sdtfl w16du wp14">
   <w:abstractNum w:abstractNumId="0" w15:restartNumberingAfterBreak="0">
+    <w:nsid w:val="01E447D4"/>
+    <w:multiLevelType w:val="hybridMultilevel"/>
+    <w:tmpl w:val="A42475A0"/>
+    <w:lvl w:ilvl="0" w:tplc="852C5596">
+      <w:start w:val="1"/>
+      <w:numFmt w:val="decimal"/>
+      <w:pStyle w:val="Bibentry"/>
+      <w:lvlText w:val="[%1]"/>
+      <w:lvlJc w:val="left"/>
+      <w:pPr>
+        <w:ind w:left="720" w:hanging="360"/>
+      </w:pPr>
+      <w:rPr>
+        <w:rFonts w:hint="default"/>
+      </w:rPr>
+    </w:lvl>
+    <w:lvl w:ilvl="1" w:tplc="08090019" w:tentative="1">
+      <w:start w:val="1"/>
+      <w:numFmt w:val="lowerLetter"/>
+      <w:lvlText w:val="%2."/>
+      <w:lvlJc w:val="left"/>
+      <w:pPr>
+        <w:ind w:left="1440" w:hanging="360"/>
+      </w:pPr>
+    </w:lvl>
+    <w:lvl w:ilvl="2" w:tplc="0809001B" w:tentative="1">
+      <w:start w:val="1"/>
+      <w:numFmt w:val="lowerRoman"/>
+      <w:lvlText w:val="%3."/>
+      <w:lvlJc w:val="right"/>
+      <w:pPr>
+        <w:ind w:left="2160" w:hanging="180"/>
+      </w:pPr>
+    </w:lvl>
+    <w:lvl w:ilvl="3" w:tplc="0809000F" w:tentative="1">
+      <w:start w:val="1"/>
+      <w:numFmt w:val="decimal"/>
+      <w:lvlText w:val="%4."/>
+      <w:lvlJc w:val="left"/>
+      <w:pPr>
+        <w:ind w:left="2880" w:hanging="360"/>
+      </w:pPr>
+    </w:lvl>
+    <w:lvl w:ilvl="4" w:tplc="08090019" w:tentative="1">
+      <w:start w:val="1"/>
+      <w:numFmt w:val="lowerLetter"/>
+      <w:lvlText w:val="%5."/>
+      <w:lvlJc w:val="left"/>
+      <w:pPr>
+        <w:ind w:left="3600" w:hanging="360"/>
+      </w:pPr>
+    </w:lvl>
+    <w:lvl w:ilvl="5" w:tplc="0809001B" w:tentative="1">
+      <w:start w:val="1"/>
+      <w:numFmt w:val="lowerRoman"/>
+      <w:lvlText w:val="%6."/>
+      <w:lvlJc w:val="right"/>
+      <w:pPr>
+        <w:ind w:left="4320" w:hanging="180"/>
+      </w:pPr>
+    </w:lvl>
+    <w:lvl w:ilvl="6" w:tplc="0809000F" w:tentative="1">
+      <w:start w:val="1"/>
+      <w:numFmt w:val="decimal"/>
+      <w:lvlText w:val="%7."/>
+      <w:lvlJc w:val="left"/>
+      <w:pPr>
+        <w:ind w:left="5040" w:hanging="360"/>
+      </w:pPr>
+    </w:lvl>
+    <w:lvl w:ilvl="7" w:tplc="08090019" w:tentative="1">
+      <w:start w:val="1"/>
+      <w:numFmt w:val="lowerLetter"/>
+      <w:lvlText w:val="%8."/>
+      <w:lvlJc w:val="left"/>
+      <w:pPr>
+        <w:ind w:left="5760" w:hanging="360"/>
+      </w:pPr>
+    </w:lvl>
+    <w:lvl w:ilvl="8" w:tplc="0809001B" w:tentative="1">
+      <w:start w:val="1"/>
+      <w:numFmt w:val="lowerRoman"/>
+      <w:lvlText w:val="%9."/>
+      <w:lvlJc w:val="right"/>
+      <w:pPr>
+        <w:ind w:left="6480" w:hanging="180"/>
+      </w:pPr>
+    </w:lvl>
+  </w:abstractNum>
+  <w:abstractNum w:abstractNumId="1" w15:restartNumberingAfterBreak="0">
+    <w:nsid w:val="07597F02"/>
+    <w:multiLevelType w:val="hybridMultilevel"/>
+    <w:tmpl w:val="766EEB54"/>
+    <w:lvl w:ilvl="0" w:tplc="0809000F">
+      <w:start w:val="1"/>
+      <w:numFmt w:val="decimal"/>
+      <w:lvlText w:val="%1."/>
+      <w:lvlJc w:val="left"/>
+      <w:pPr>
+        <w:ind w:left="720" w:hanging="360"/>
+      </w:pPr>
+    </w:lvl>
+    <w:lvl w:ilvl="1" w:tplc="08090019" w:tentative="1">
+      <w:start w:val="1"/>
+      <w:numFmt w:val="lowerLetter"/>
+      <w:lvlText w:val="%2."/>
+      <w:lvlJc w:val="left"/>
+      <w:pPr>
+        <w:ind w:left="1440" w:hanging="360"/>
+      </w:pPr>
+    </w:lvl>
+    <w:lvl w:ilvl="2" w:tplc="0809001B" w:tentative="1">
+      <w:start w:val="1"/>
+      <w:numFmt w:val="lowerRoman"/>
+      <w:lvlText w:val="%3."/>
+      <w:lvlJc w:val="right"/>
+      <w:pPr>
+        <w:ind w:left="2160" w:hanging="180"/>
+      </w:pPr>
+    </w:lvl>
+    <w:lvl w:ilvl="3" w:tplc="0809000F" w:tentative="1">
+      <w:start w:val="1"/>
+      <w:numFmt w:val="decimal"/>
+      <w:lvlText w:val="%4."/>
+      <w:lvlJc w:val="left"/>
+      <w:pPr>
+        <w:ind w:left="2880" w:hanging="360"/>
+      </w:pPr>
+    </w:lvl>
+    <w:lvl w:ilvl="4" w:tplc="08090019" w:tentative="1">
+      <w:start w:val="1"/>
+      <w:numFmt w:val="lowerLetter"/>
+      <w:lvlText w:val="%5."/>
+      <w:lvlJc w:val="left"/>
+      <w:pPr>
+        <w:ind w:left="3600" w:hanging="360"/>
+      </w:pPr>
+    </w:lvl>
+    <w:lvl w:ilvl="5" w:tplc="0809001B" w:tentative="1">
+      <w:start w:val="1"/>
+      <w:numFmt w:val="lowerRoman"/>
+      <w:lvlText w:val="%6."/>
+      <w:lvlJc w:val="right"/>
+      <w:pPr>
+        <w:ind w:left="4320" w:hanging="180"/>
+      </w:pPr>
+    </w:lvl>
+    <w:lvl w:ilvl="6" w:tplc="0809000F" w:tentative="1">
+      <w:start w:val="1"/>
+      <w:numFmt w:val="decimal"/>
+      <w:lvlText w:val="%7."/>
+      <w:lvlJc w:val="left"/>
+      <w:pPr>
+        <w:ind w:left="5040" w:hanging="360"/>
+      </w:pPr>
+    </w:lvl>
+    <w:lvl w:ilvl="7" w:tplc="08090019" w:tentative="1">
+      <w:start w:val="1"/>
+      <w:numFmt w:val="lowerLetter"/>
+      <w:lvlText w:val="%8."/>
+      <w:lvlJc w:val="left"/>
+      <w:pPr>
+        <w:ind w:left="5760" w:hanging="360"/>
+      </w:pPr>
+    </w:lvl>
+    <w:lvl w:ilvl="8" w:tplc="0809001B" w:tentative="1">
+      <w:start w:val="1"/>
+      <w:numFmt w:val="lowerRoman"/>
+      <w:lvlText w:val="%9."/>
+      <w:lvlJc w:val="right"/>
+      <w:pPr>
+        <w:ind w:left="6480" w:hanging="180"/>
+      </w:pPr>
+    </w:lvl>
+  </w:abstractNum>
+  <w:abstractNum w:abstractNumId="2" w15:restartNumberingAfterBreak="0">
     <w:nsid w:val="14A4129E"/>
     <w:multiLevelType w:val="multilevel"/>
     <w:tmpl w:val="CFE291A2"/>
@@ -4046,7 +6881,7 @@
       </w:rPr>
     </w:lvl>
   </w:abstractNum>
-  <w:abstractNum w:abstractNumId="1" w15:restartNumberingAfterBreak="0">
+  <w:abstractNum w:abstractNumId="3" w15:restartNumberingAfterBreak="0">
     <w:nsid w:val="181352F4"/>
     <w:multiLevelType w:val="multilevel"/>
     <w:tmpl w:val="295AE502"/>
@@ -4159,7 +6994,7 @@
       </w:rPr>
     </w:lvl>
   </w:abstractNum>
-  <w:abstractNum w:abstractNumId="2" w15:restartNumberingAfterBreak="0">
+  <w:abstractNum w:abstractNumId="4" w15:restartNumberingAfterBreak="0">
     <w:nsid w:val="186B7846"/>
     <w:multiLevelType w:val="hybridMultilevel"/>
     <w:tmpl w:val="DEE0CDDA"/>
@@ -4245,7 +7080,7 @@
       </w:pPr>
     </w:lvl>
   </w:abstractNum>
-  <w:abstractNum w:abstractNumId="3" w15:restartNumberingAfterBreak="0">
+  <w:abstractNum w:abstractNumId="5" w15:restartNumberingAfterBreak="0">
     <w:nsid w:val="296A7D4E"/>
     <w:multiLevelType w:val="hybridMultilevel"/>
     <w:tmpl w:val="2BACB6E4"/>
@@ -4337,7 +7172,7 @@
       </w:pPr>
     </w:lvl>
   </w:abstractNum>
-  <w:abstractNum w:abstractNumId="4" w15:restartNumberingAfterBreak="0">
+  <w:abstractNum w:abstractNumId="6" w15:restartNumberingAfterBreak="0">
     <w:nsid w:val="54087012"/>
     <w:multiLevelType w:val="multilevel"/>
     <w:tmpl w:val="6E0E7B54"/>
@@ -4450,7 +7285,7 @@
       </w:rPr>
     </w:lvl>
   </w:abstractNum>
-  <w:abstractNum w:abstractNumId="5" w15:restartNumberingAfterBreak="0">
+  <w:abstractNum w:abstractNumId="7" w15:restartNumberingAfterBreak="0">
     <w:nsid w:val="5ECC78CA"/>
     <w:multiLevelType w:val="multilevel"/>
     <w:tmpl w:val="650AC598"/>
@@ -4563,7 +7398,7 @@
       </w:rPr>
     </w:lvl>
   </w:abstractNum>
-  <w:abstractNum w:abstractNumId="6" w15:restartNumberingAfterBreak="0">
+  <w:abstractNum w:abstractNumId="8" w15:restartNumberingAfterBreak="0">
     <w:nsid w:val="78454D90"/>
     <w:multiLevelType w:val="hybridMultilevel"/>
     <w:tmpl w:val="857210E0"/>
@@ -4652,7 +7487,7 @@
       </w:pPr>
     </w:lvl>
   </w:abstractNum>
-  <w:abstractNum w:abstractNumId="7" w15:restartNumberingAfterBreak="0">
+  <w:abstractNum w:abstractNumId="9" w15:restartNumberingAfterBreak="0">
     <w:nsid w:val="792854B5"/>
     <w:multiLevelType w:val="multilevel"/>
     <w:tmpl w:val="F5F41B36"/>
@@ -4765,29 +7600,127 @@
       </w:rPr>
     </w:lvl>
   </w:abstractNum>
+  <w:abstractNum w:abstractNumId="10" w15:restartNumberingAfterBreak="0">
+    <w:nsid w:val="7B000009"/>
+    <w:multiLevelType w:val="hybridMultilevel"/>
+    <w:tmpl w:val="690EA06A"/>
+    <w:lvl w:ilvl="0" w:tplc="852C5596">
+      <w:start w:val="1"/>
+      <w:numFmt w:val="decimal"/>
+      <w:lvlText w:val="[%1]"/>
+      <w:lvlJc w:val="left"/>
+      <w:pPr>
+        <w:ind w:left="720" w:hanging="360"/>
+      </w:pPr>
+      <w:rPr>
+        <w:rFonts w:hint="default"/>
+      </w:rPr>
+    </w:lvl>
+    <w:lvl w:ilvl="1" w:tplc="08090019" w:tentative="1">
+      <w:start w:val="1"/>
+      <w:numFmt w:val="lowerLetter"/>
+      <w:lvlText w:val="%2."/>
+      <w:lvlJc w:val="left"/>
+      <w:pPr>
+        <w:ind w:left="1440" w:hanging="360"/>
+      </w:pPr>
+    </w:lvl>
+    <w:lvl w:ilvl="2" w:tplc="0809001B" w:tentative="1">
+      <w:start w:val="1"/>
+      <w:numFmt w:val="lowerRoman"/>
+      <w:lvlText w:val="%3."/>
+      <w:lvlJc w:val="right"/>
+      <w:pPr>
+        <w:ind w:left="2160" w:hanging="180"/>
+      </w:pPr>
+    </w:lvl>
+    <w:lvl w:ilvl="3" w:tplc="0809000F" w:tentative="1">
+      <w:start w:val="1"/>
+      <w:numFmt w:val="decimal"/>
+      <w:lvlText w:val="%4."/>
+      <w:lvlJc w:val="left"/>
+      <w:pPr>
+        <w:ind w:left="2880" w:hanging="360"/>
+      </w:pPr>
+    </w:lvl>
+    <w:lvl w:ilvl="4" w:tplc="08090019" w:tentative="1">
+      <w:start w:val="1"/>
+      <w:numFmt w:val="lowerLetter"/>
+      <w:lvlText w:val="%5."/>
+      <w:lvlJc w:val="left"/>
+      <w:pPr>
+        <w:ind w:left="3600" w:hanging="360"/>
+      </w:pPr>
+    </w:lvl>
+    <w:lvl w:ilvl="5" w:tplc="0809001B" w:tentative="1">
+      <w:start w:val="1"/>
+      <w:numFmt w:val="lowerRoman"/>
+      <w:lvlText w:val="%6."/>
+      <w:lvlJc w:val="right"/>
+      <w:pPr>
+        <w:ind w:left="4320" w:hanging="180"/>
+      </w:pPr>
+    </w:lvl>
+    <w:lvl w:ilvl="6" w:tplc="0809000F" w:tentative="1">
+      <w:start w:val="1"/>
+      <w:numFmt w:val="decimal"/>
+      <w:lvlText w:val="%7."/>
+      <w:lvlJc w:val="left"/>
+      <w:pPr>
+        <w:ind w:left="5040" w:hanging="360"/>
+      </w:pPr>
+    </w:lvl>
+    <w:lvl w:ilvl="7" w:tplc="08090019" w:tentative="1">
+      <w:start w:val="1"/>
+      <w:numFmt w:val="lowerLetter"/>
+      <w:lvlText w:val="%8."/>
+      <w:lvlJc w:val="left"/>
+      <w:pPr>
+        <w:ind w:left="5760" w:hanging="360"/>
+      </w:pPr>
+    </w:lvl>
+    <w:lvl w:ilvl="8" w:tplc="0809001B" w:tentative="1">
+      <w:start w:val="1"/>
+      <w:numFmt w:val="lowerRoman"/>
+      <w:lvlText w:val="%9."/>
+      <w:lvlJc w:val="right"/>
+      <w:pPr>
+        <w:ind w:left="6480" w:hanging="180"/>
+      </w:pPr>
+    </w:lvl>
+  </w:abstractNum>
   <w:num w:numId="1" w16cid:durableId="866017525">
+    <w:abstractNumId w:val="6"/>
+  </w:num>
+  <w:num w:numId="2" w16cid:durableId="2059819155">
+    <w:abstractNumId w:val="7"/>
+  </w:num>
+  <w:num w:numId="3" w16cid:durableId="1728719801">
+    <w:abstractNumId w:val="9"/>
+  </w:num>
+  <w:num w:numId="4" w16cid:durableId="1618832709">
+    <w:abstractNumId w:val="3"/>
+  </w:num>
+  <w:num w:numId="5" w16cid:durableId="1995180547">
+    <w:abstractNumId w:val="2"/>
+  </w:num>
+  <w:num w:numId="6" w16cid:durableId="1315717181">
+    <w:abstractNumId w:val="5"/>
+  </w:num>
+  <w:num w:numId="7" w16cid:durableId="845562717">
+    <w:abstractNumId w:val="8"/>
+  </w:num>
+  <w:num w:numId="8" w16cid:durableId="463041083">
     <w:abstractNumId w:val="4"/>
   </w:num>
-  <w:num w:numId="2" w16cid:durableId="2059819155">
-    <w:abstractNumId w:val="5"/>
-  </w:num>
-  <w:num w:numId="3" w16cid:durableId="1728719801">
-    <w:abstractNumId w:val="7"/>
-  </w:num>
-  <w:num w:numId="4" w16cid:durableId="1618832709">
+  <w:num w:numId="9" w16cid:durableId="1609776979">
     <w:abstractNumId w:val="1"/>
   </w:num>
-  <w:num w:numId="5" w16cid:durableId="1995180547">
+  <w:num w:numId="10" w16cid:durableId="91702626">
+    <w:abstractNumId w:val="10"/>
+  </w:num>
+  <w:num w:numId="11" w16cid:durableId="694578329">
     <w:abstractNumId w:val="0"/>
-  </w:num>
-  <w:num w:numId="6" w16cid:durableId="1315717181">
-    <w:abstractNumId w:val="3"/>
-  </w:num>
-  <w:num w:numId="7" w16cid:durableId="845562717">
-    <w:abstractNumId w:val="6"/>
-  </w:num>
-  <w:num w:numId="8" w16cid:durableId="463041083">
-    <w:abstractNumId w:val="2"/>
   </w:num>
 </w:numbering>
 </file>
@@ -5185,7 +8118,7 @@
   <w:style w:type="paragraph" w:default="1" w:styleId="Normal">
     <w:name w:val="Normal"/>
     <w:qFormat/>
-    <w:rsid w:val="00E6787C"/>
+    <w:rsid w:val="00842C49"/>
     <w:pPr>
       <w:spacing w:after="0" w:line="240" w:lineRule="auto"/>
     </w:pPr>
@@ -6119,6 +9052,45 @@
       <w:sz w:val="20"/>
     </w:rPr>
   </w:style>
+  <w:style w:type="paragraph" w:styleId="Bibliography">
+    <w:name w:val="Bibliography"/>
+    <w:basedOn w:val="Normal"/>
+    <w:next w:val="Normal"/>
+    <w:uiPriority w:val="37"/>
+    <w:unhideWhenUsed/>
+    <w:rsid w:val="0095644F"/>
+    <w:pPr>
+      <w:spacing w:line="480" w:lineRule="auto"/>
+      <w:ind w:left="720" w:hanging="720"/>
+    </w:pPr>
+  </w:style>
+  <w:style w:type="paragraph" w:customStyle="1" w:styleId="Bibentry">
+    <w:name w:val="Bib_entry"/>
+    <w:basedOn w:val="Normal"/>
+    <w:rsid w:val="0095644F"/>
+    <w:pPr>
+      <w:numPr>
+        <w:numId w:val="11"/>
+      </w:numPr>
+    </w:pPr>
+  </w:style>
+  <w:style w:type="paragraph" w:customStyle="1" w:styleId="Default">
+    <w:name w:val="Default"/>
+    <w:rsid w:val="005F54DA"/>
+    <w:pPr>
+      <w:autoSpaceDE w:val="0"/>
+      <w:autoSpaceDN w:val="0"/>
+      <w:adjustRightInd w:val="0"/>
+      <w:spacing w:after="0" w:line="240" w:lineRule="auto"/>
+    </w:pPr>
+    <w:rPr>
+      <w:rFonts w:ascii="Calibri" w:hAnsi="Calibri" w:cs="Calibri"/>
+      <w:color w:val="000000"/>
+      <w:sz w:val="24"/>
+      <w:szCs w:val="24"/>
+      <w:lang w:val="en-GB"/>
+    </w:rPr>
+  </w:style>
 </w:styles>
 </file>
 

</xml_diff>